<commit_message>
Notes added on requirements for later changes
</commit_message>
<xml_diff>
--- a/Documentation/Requirements Docs/Are We there Yet Requirements - Draft 01.docx
+++ b/Documentation/Requirements Docs/Are We there Yet Requirements - Draft 01.docx
@@ -1,6 +1,6 @@
 
 <file path=word/document.xml><?xml version="1.0" encoding="utf-8"?>
-<w:document xmlns:wpc="http://schemas.microsoft.com/office/word/2010/wordprocessingCanvas" xmlns:mc="http://schemas.openxmlformats.org/markup-compatibility/2006" xmlns:o="urn:schemas-microsoft-com:office:office" xmlns:r="http://schemas.openxmlformats.org/officeDocument/2006/relationships" xmlns:m="http://schemas.openxmlformats.org/officeDocument/2006/math" xmlns:v="urn:schemas-microsoft-com:vml" xmlns:wp14="http://schemas.microsoft.com/office/word/2010/wordprocessingDrawing" xmlns:wp="http://schemas.openxmlformats.org/drawingml/2006/wordprocessingDrawing" xmlns:w10="urn:schemas-microsoft-com:office:word" xmlns:w="http://schemas.openxmlformats.org/wordprocessingml/2006/main" xmlns:w14="http://schemas.microsoft.com/office/word/2010/wordml" xmlns:w15="http://schemas.microsoft.com/office/word/2012/wordml" xmlns:wpg="http://schemas.microsoft.com/office/word/2010/wordprocessingGroup" xmlns:wpi="http://schemas.microsoft.com/office/word/2010/wordprocessingInk" xmlns:wne="http://schemas.microsoft.com/office/word/2006/wordml" xmlns:wps="http://schemas.microsoft.com/office/word/2010/wordprocessingShape" mc:Ignorable="w14 w15 wp14">
+<w:document xmlns:wpc="http://schemas.microsoft.com/office/word/2010/wordprocessingCanvas" xmlns:mc="http://schemas.openxmlformats.org/markup-compatibility/2006" xmlns:o="urn:schemas-microsoft-com:office:office" xmlns:r="http://schemas.openxmlformats.org/officeDocument/2006/relationships" xmlns:m="http://schemas.openxmlformats.org/officeDocument/2006/math" xmlns:v="urn:schemas-microsoft-com:vml" xmlns:wp14="http://schemas.microsoft.com/office/word/2010/wordprocessingDrawing" xmlns:wp="http://schemas.openxmlformats.org/drawingml/2006/wordprocessingDrawing" xmlns:w10="urn:schemas-microsoft-com:office:word" xmlns:w="http://schemas.openxmlformats.org/wordprocessingml/2006/main" xmlns:w14="http://schemas.microsoft.com/office/word/2010/wordml" xmlns:wpg="http://schemas.microsoft.com/office/word/2010/wordprocessingGroup" xmlns:wpi="http://schemas.microsoft.com/office/word/2010/wordprocessingInk" xmlns:wne="http://schemas.microsoft.com/office/word/2006/wordml" xmlns:wps="http://schemas.microsoft.com/office/word/2010/wordprocessingShape" mc:Ignorable="w14 wp14">
   <w:body>
     <w:p>
       <w:pPr>
@@ -3820,7 +3820,7 @@
         </w:rPr>
         <w:fldChar w:fldCharType="separate"/>
       </w:r>
-      <w:hyperlink r:id="rId8" w:anchor="_Toc398332725" w:history="1">
+      <w:hyperlink r:id="rId9" w:anchor="_Toc398332725" w:history="1">
         <w:r>
           <w:rPr>
             <w:rStyle w:val="Hyperlink"/>
@@ -3906,7 +3906,7 @@
           <w:noProof/>
         </w:rPr>
       </w:pPr>
-      <w:hyperlink r:id="rId9" w:anchor="_Toc398332726" w:history="1">
+      <w:hyperlink r:id="rId10" w:anchor="_Toc398332726" w:history="1">
         <w:r>
           <w:rPr>
             <w:rStyle w:val="Hyperlink"/>
@@ -3992,7 +3992,7 @@
           <w:noProof/>
         </w:rPr>
       </w:pPr>
-      <w:hyperlink r:id="rId10" w:anchor="_Toc398332727" w:history="1">
+      <w:hyperlink r:id="rId11" w:anchor="_Toc398332727" w:history="1">
         <w:r>
           <w:rPr>
             <w:rStyle w:val="Hyperlink"/>
@@ -4078,7 +4078,7 @@
           <w:noProof/>
         </w:rPr>
       </w:pPr>
-      <w:hyperlink r:id="rId11" w:anchor="_Toc398332728" w:history="1">
+      <w:hyperlink r:id="rId12" w:anchor="_Toc398332728" w:history="1">
         <w:r>
           <w:rPr>
             <w:rStyle w:val="Hyperlink"/>
@@ -4164,7 +4164,7 @@
           <w:noProof/>
         </w:rPr>
       </w:pPr>
-      <w:hyperlink r:id="rId12" w:anchor="_Toc398332729" w:history="1">
+      <w:hyperlink r:id="rId13" w:anchor="_Toc398332729" w:history="1">
         <w:r>
           <w:rPr>
             <w:rStyle w:val="Hyperlink"/>
@@ -10854,7 +10854,7 @@
                     </pic:cNvPicPr>
                   </pic:nvPicPr>
                   <pic:blipFill>
-                    <a:blip r:embed="rId13">
+                    <a:blip r:embed="rId14">
                       <a:extLst>
                         <a:ext uri="{28A0092B-C50C-407E-A947-70E740481C1C}">
                           <a14:useLocalDpi xmlns:a14="http://schemas.microsoft.com/office/drawing/2010/main" val="0"/>
@@ -10933,12 +10933,6 @@
         <w:rPr>
           <w:rFonts w:ascii="Times New Roman" w:eastAsia="Times New Roman" w:hAnsi="Times New Roman" w:cs="Times New Roman"/>
         </w:rPr>
-      </w:r>
-      <w:r>
-        <w:rPr>
-          <w:rFonts w:ascii="Times New Roman" w:eastAsia="Times New Roman" w:hAnsi="Times New Roman" w:cs="Times New Roman"/>
-        </w:rPr>
-        <w:fldChar w:fldCharType="separate"/>
       </w:r>
       <w:r>
         <w:rPr>
@@ -11155,7 +11149,7 @@
               </wp:anchor>
             </w:drawing>
           </mc:Choice>
-          <mc:Fallback>
+          <mc:Fallback xmlns:w15="http://schemas.microsoft.com/office/word/2012/wordml">
             <w:pict>
               <v:shapetype w14:anchorId="756BC6CB" id="_x0000_t202" coordsize="21600,21600" o:spt="202" path="m,l,21600r21600,l21600,xe">
                 <v:stroke joinstyle="miter"/>
@@ -11287,7 +11281,7 @@
           <w:sz w:val="22"/>
         </w:rPr>
       </w:pPr>
-      <w:bookmarkStart w:id="25" w:name="_Toc398332806"/>
+      <w:bookmarkStart w:id="23" w:name="_Toc398332806"/>
       <w:r>
         <w:rPr>
           <w:rFonts w:ascii="Times New Roman" w:hAnsi="Times New Roman" w:cs="Times New Roman"/>
@@ -11298,7 +11292,7 @@
         <w:lastRenderedPageBreak/>
         <w:t>Use Case 2</w:t>
       </w:r>
-      <w:bookmarkEnd w:id="25"/>
+      <w:bookmarkEnd w:id="23"/>
     </w:p>
     <w:p/>
     <w:p>
@@ -11429,7 +11423,7 @@
                     </pic:cNvPicPr>
                   </pic:nvPicPr>
                   <pic:blipFill>
-                    <a:blip r:embed="rId14" cstate="print">
+                    <a:blip r:embed="rId15" cstate="print">
                       <a:extLst>
                         <a:ext uri="{28A0092B-C50C-407E-A947-70E740481C1C}">
                           <a14:useLocalDpi xmlns:a14="http://schemas.microsoft.com/office/drawing/2010/main" val="0"/>
@@ -11531,9 +11525,9 @@
                                 <w:i w:val="0"/>
                               </w:rPr>
                             </w:pPr>
-                            <w:bookmarkStart w:id="26" w:name="_Ref398326298"/>
-                            <w:bookmarkStart w:id="27" w:name="_Toc398328106"/>
-                            <w:bookmarkStart w:id="28" w:name="_Toc398332726"/>
+                            <w:bookmarkStart w:id="24" w:name="_Ref398326298"/>
+                            <w:bookmarkStart w:id="25" w:name="_Toc398328106"/>
+                            <w:bookmarkStart w:id="26" w:name="_Toc398332726"/>
                             <w:r>
                               <w:rPr>
                                 <w:rFonts w:ascii="Times New Roman" w:hAnsi="Times New Roman" w:cs="Times New Roman"/>
@@ -11607,7 +11601,7 @@
                               </w:rPr>
                               <w:fldChar w:fldCharType="end"/>
                             </w:r>
-                            <w:bookmarkEnd w:id="26"/>
+                            <w:bookmarkEnd w:id="24"/>
                             <w:r>
                               <w:rPr>
                                 <w:rFonts w:ascii="Times New Roman" w:hAnsi="Times New Roman" w:cs="Times New Roman"/>
@@ -11626,8 +11620,8 @@
                               </w:rPr>
                               <w:t>Use case: Simon challenge sequence diagram</w:t>
                             </w:r>
-                            <w:bookmarkEnd w:id="27"/>
-                            <w:bookmarkEnd w:id="28"/>
+                            <w:bookmarkEnd w:id="25"/>
+                            <w:bookmarkEnd w:id="26"/>
                           </w:p>
                         </w:txbxContent>
                       </wps:txbx>
@@ -11646,7 +11640,7 @@
               </wp:anchor>
             </w:drawing>
           </mc:Choice>
-          <mc:Fallback>
+          <mc:Fallback xmlns:w15="http://schemas.microsoft.com/office/word/2012/wordml">
             <w:pict>
               <v:shape w14:anchorId="25FA8F3A" id="_x0000_s1027" type="#_x0000_t202" style="position:absolute;margin-left:107.2pt;margin-top:342.75pt;width:252.75pt;height:110.6pt;z-index:251675136;visibility:visible;mso-wrap-style:square;mso-width-percent:0;mso-height-percent:200;mso-wrap-distance-left:9pt;mso-wrap-distance-top:3.6pt;mso-wrap-distance-right:9pt;mso-wrap-distance-bottom:3.6pt;mso-position-horizontal:absolute;mso-position-horizontal-relative:text;mso-position-vertical:absolute;mso-position-vertical-relative:text;mso-width-percent:0;mso-height-percent:200;mso-width-relative:margin;mso-height-relative:margin;v-text-anchor:top" o:gfxdata="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" stroked="f">
                 <v:textbox style="mso-fit-shape-to-text:t">
@@ -11787,7 +11781,7 @@
           <w:sz w:val="22"/>
         </w:rPr>
       </w:pPr>
-      <w:bookmarkStart w:id="32" w:name="_Toc398332807"/>
+      <w:bookmarkStart w:id="27" w:name="_Toc398332807"/>
       <w:r>
         <w:rPr>
           <w:rFonts w:ascii="Times New Roman" w:hAnsi="Times New Roman" w:cs="Times New Roman"/>
@@ -11798,7 +11792,7 @@
         <w:lastRenderedPageBreak/>
         <w:t>Use Case 3</w:t>
       </w:r>
-      <w:bookmarkEnd w:id="32"/>
+      <w:bookmarkEnd w:id="27"/>
     </w:p>
     <w:p/>
     <w:p>
@@ -11932,7 +11926,7 @@
                     </pic:cNvPicPr>
                   </pic:nvPicPr>
                   <pic:blipFill>
-                    <a:blip r:embed="rId15" cstate="print">
+                    <a:blip r:embed="rId16" cstate="print">
                       <a:extLst>
                         <a:ext uri="{28A0092B-C50C-407E-A947-70E740481C1C}">
                           <a14:useLocalDpi xmlns:a14="http://schemas.microsoft.com/office/drawing/2010/main" val="0"/>
@@ -12045,9 +12039,9 @@
                                 <w:szCs w:val="20"/>
                               </w:rPr>
                             </w:pPr>
-                            <w:bookmarkStart w:id="33" w:name="_Ref398326489"/>
-                            <w:bookmarkStart w:id="34" w:name="_Toc398328107"/>
-                            <w:bookmarkStart w:id="35" w:name="_Toc398332727"/>
+                            <w:bookmarkStart w:id="28" w:name="_Ref398326489"/>
+                            <w:bookmarkStart w:id="29" w:name="_Toc398328107"/>
+                            <w:bookmarkStart w:id="30" w:name="_Toc398332727"/>
                             <w:r>
                               <w:rPr>
                                 <w:rFonts w:ascii="Times New Roman" w:hAnsi="Times New Roman" w:cs="Times New Roman"/>
@@ -12121,7 +12115,7 @@
                               </w:rPr>
                               <w:fldChar w:fldCharType="end"/>
                             </w:r>
-                            <w:bookmarkEnd w:id="33"/>
+                            <w:bookmarkEnd w:id="28"/>
                             <w:r>
                               <w:rPr>
                                 <w:rFonts w:ascii="Times New Roman" w:hAnsi="Times New Roman" w:cs="Times New Roman"/>
@@ -12145,8 +12139,8 @@
                               </w:rPr>
                               <w:t>Use case: Etch-A-Sketch challenge sequence diagram.</w:t>
                             </w:r>
-                            <w:bookmarkEnd w:id="34"/>
-                            <w:bookmarkEnd w:id="35"/>
+                            <w:bookmarkEnd w:id="29"/>
+                            <w:bookmarkEnd w:id="30"/>
                             <w:r>
                               <w:rPr>
                                 <w:rFonts w:ascii="Times New Roman" w:hAnsi="Times New Roman" w:cs="Times New Roman"/>
@@ -12176,7 +12170,7 @@
               </wp:anchor>
             </w:drawing>
           </mc:Choice>
-          <mc:Fallback>
+          <mc:Fallback xmlns:w15="http://schemas.microsoft.com/office/word/2012/wordml">
             <w:pict>
               <v:shape w14:anchorId="43D0A97F" id="_x0000_s1028" type="#_x0000_t202" style="position:absolute;margin-left:98.95pt;margin-top:199.65pt;width:269.25pt;height:110.6pt;z-index:251670016;visibility:visible;mso-wrap-style:square;mso-width-percent:0;mso-height-percent:200;mso-wrap-distance-left:9pt;mso-wrap-distance-top:3.6pt;mso-wrap-distance-right:9pt;mso-wrap-distance-bottom:3.6pt;mso-position-horizontal:absolute;mso-position-horizontal-relative:text;mso-position-vertical:absolute;mso-position-vertical-relative:text;mso-width-percent:0;mso-height-percent:200;mso-width-relative:margin;mso-height-relative:margin;v-text-anchor:top" o:gfxdata="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" stroked="f">
                 <v:textbox style="mso-fit-shape-to-text:t">
@@ -12343,7 +12337,7 @@
           <w:color w:val="auto"/>
         </w:rPr>
       </w:pPr>
-      <w:bookmarkStart w:id="39" w:name="_Toc398332808"/>
+      <w:bookmarkStart w:id="31" w:name="_Toc398332808"/>
       <w:r>
         <w:rPr>
           <w:rFonts w:ascii="Times New Roman" w:hAnsi="Times New Roman" w:cs="Times New Roman"/>
@@ -12352,7 +12346,7 @@
         </w:rPr>
         <w:t>Use Case 4</w:t>
       </w:r>
-      <w:bookmarkEnd w:id="39"/>
+      <w:bookmarkEnd w:id="31"/>
     </w:p>
     <w:p/>
     <w:p>
@@ -12424,8 +12418,8 @@
                                 <w:szCs w:val="20"/>
                               </w:rPr>
                             </w:pPr>
-                            <w:bookmarkStart w:id="40" w:name="_Toc398328108"/>
-                            <w:bookmarkStart w:id="41" w:name="_Toc398332728"/>
+                            <w:bookmarkStart w:id="32" w:name="_Toc398328108"/>
+                            <w:bookmarkStart w:id="33" w:name="_Toc398332728"/>
                             <w:r>
                               <w:rPr>
                                 <w:rFonts w:ascii="Times New Roman" w:hAnsi="Times New Roman" w:cs="Times New Roman"/>
@@ -12544,8 +12538,8 @@
                               </w:rPr>
                               <w:t xml:space="preserve"> challenge sequence diagram</w:t>
                             </w:r>
-                            <w:bookmarkEnd w:id="40"/>
-                            <w:bookmarkEnd w:id="41"/>
+                            <w:bookmarkEnd w:id="32"/>
+                            <w:bookmarkEnd w:id="33"/>
                           </w:p>
                         </w:txbxContent>
                       </wps:txbx>
@@ -12564,7 +12558,7 @@
               </wp:anchor>
             </w:drawing>
           </mc:Choice>
-          <mc:Fallback>
+          <mc:Fallback xmlns:w15="http://schemas.microsoft.com/office/word/2012/wordml">
             <w:pict>
               <v:shape w14:anchorId="00FD5588" id="_x0000_s1029" type="#_x0000_t202" style="position:absolute;left:0;text-align:left;margin-left:113.2pt;margin-top:253.7pt;width:240.75pt;height:110.6pt;z-index:251654656;visibility:visible;mso-wrap-style:square;mso-width-percent:0;mso-height-percent:200;mso-wrap-distance-left:9pt;mso-wrap-distance-top:3.6pt;mso-wrap-distance-right:9pt;mso-wrap-distance-bottom:3.6pt;mso-position-horizontal:absolute;mso-position-horizontal-relative:text;mso-position-vertical:absolute;mso-position-vertical-relative:text;mso-width-percent:0;mso-height-percent:200;mso-width-relative:margin;mso-height-relative:margin;v-text-anchor:top" o:gfxdata="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" stroked="f">
                 <v:textbox style="mso-fit-shape-to-text:t">
@@ -12794,7 +12788,7 @@
                     </pic:cNvPicPr>
                   </pic:nvPicPr>
                   <pic:blipFill>
-                    <a:blip r:embed="rId16" cstate="print">
+                    <a:blip r:embed="rId17" cstate="print">
                       <a:extLst>
                         <a:ext uri="{28A0092B-C50C-407E-A947-70E740481C1C}">
                           <a14:useLocalDpi xmlns:a14="http://schemas.microsoft.com/office/drawing/2010/main" val="0"/>
@@ -12858,7 +12852,7 @@
           <w:color w:val="auto"/>
         </w:rPr>
       </w:pPr>
-      <w:bookmarkStart w:id="44" w:name="_Toc398332809"/>
+      <w:bookmarkStart w:id="34" w:name="_Toc398332809"/>
       <w:r>
         <w:rPr>
           <w:rFonts w:ascii="Times New Roman" w:hAnsi="Times New Roman" w:cs="Times New Roman"/>
@@ -12867,7 +12861,7 @@
         </w:rPr>
         <w:t>Use Case 5</w:t>
       </w:r>
-      <w:bookmarkEnd w:id="44"/>
+      <w:bookmarkEnd w:id="34"/>
     </w:p>
     <w:p/>
     <w:p>
@@ -12991,8 +12985,8 @@
                                 <w:szCs w:val="20"/>
                               </w:rPr>
                             </w:pPr>
-                            <w:bookmarkStart w:id="45" w:name="_Toc398328109"/>
-                            <w:bookmarkStart w:id="46" w:name="_Toc398332729"/>
+                            <w:bookmarkStart w:id="35" w:name="_Toc398328109"/>
+                            <w:bookmarkStart w:id="36" w:name="_Toc398332729"/>
                             <w:r>
                               <w:rPr>
                                 <w:rFonts w:ascii="Times New Roman" w:hAnsi="Times New Roman" w:cs="Times New Roman"/>
@@ -13089,8 +13083,8 @@
                               </w:rPr>
                               <w:t>Use case: Card challenge sequence diagram.</w:t>
                             </w:r>
-                            <w:bookmarkEnd w:id="45"/>
-                            <w:bookmarkEnd w:id="46"/>
+                            <w:bookmarkEnd w:id="35"/>
+                            <w:bookmarkEnd w:id="36"/>
                           </w:p>
                         </w:txbxContent>
                       </wps:txbx>
@@ -13109,7 +13103,7 @@
               </wp:anchor>
             </w:drawing>
           </mc:Choice>
-          <mc:Fallback>
+          <mc:Fallback xmlns:w15="http://schemas.microsoft.com/office/word/2012/wordml">
             <w:pict>
               <v:shape w14:anchorId="6E07656E" id="_x0000_s1030" type="#_x0000_t202" style="position:absolute;margin-left:108.7pt;margin-top:268.85pt;width:249.75pt;height:110.6pt;z-index:251664896;visibility:visible;mso-wrap-style:square;mso-width-percent:0;mso-height-percent:200;mso-wrap-distance-left:9pt;mso-wrap-distance-top:3.6pt;mso-wrap-distance-right:9pt;mso-wrap-distance-bottom:3.6pt;mso-position-horizontal:absolute;mso-position-horizontal-relative:text;mso-position-vertical:absolute;mso-position-vertical-relative:text;mso-width-percent:0;mso-height-percent:200;mso-width-relative:margin;mso-height-relative:margin;v-text-anchor:top" o:gfxdata="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" stroked="f">
                 <v:textbox style="mso-fit-shape-to-text:t">
@@ -13267,7 +13261,7 @@
                     </pic:cNvPicPr>
                   </pic:nvPicPr>
                   <pic:blipFill>
-                    <a:blip r:embed="rId17" cstate="print">
+                    <a:blip r:embed="rId18" cstate="print">
                       <a:extLst>
                         <a:ext uri="{28A0092B-C50C-407E-A947-70E740481C1C}">
                           <a14:useLocalDpi xmlns:a14="http://schemas.microsoft.com/office/drawing/2010/main" val="0"/>
@@ -13325,7 +13319,7 @@
           <w:color w:val="auto"/>
         </w:rPr>
       </w:pPr>
-      <w:bookmarkStart w:id="49" w:name="_Toc398332810"/>
+      <w:bookmarkStart w:id="37" w:name="_Toc398332810"/>
       <w:r>
         <w:rPr>
           <w:rFonts w:ascii="Times New Roman" w:hAnsi="Times New Roman" w:cs="Times New Roman"/>
@@ -13335,7 +13329,7 @@
         <w:lastRenderedPageBreak/>
         <w:t>Functional Requirements</w:t>
       </w:r>
-      <w:bookmarkEnd w:id="49"/>
+      <w:bookmarkEnd w:id="37"/>
     </w:p>
     <w:p>
       <w:pPr>
@@ -13354,7 +13348,8 @@
           <w:szCs w:val="26"/>
         </w:rPr>
       </w:pPr>
-      <w:bookmarkStart w:id="50" w:name="_Toc398332811"/>
+      <w:bookmarkStart w:id="38" w:name="_Toc398332811"/>
+      <w:commentRangeStart w:id="39"/>
       <w:r>
         <w:rPr>
           <w:rFonts w:ascii="Times New Roman" w:eastAsiaTheme="majorEastAsia" w:hAnsi="Times New Roman" w:cs="Times New Roman"/>
@@ -13364,7 +13359,14 @@
         </w:rPr>
         <w:t>Movement</w:t>
       </w:r>
-      <w:bookmarkEnd w:id="50"/>
+      <w:bookmarkEnd w:id="38"/>
+      <w:commentRangeEnd w:id="39"/>
+      <w:r>
+        <w:rPr>
+          <w:rStyle w:val="CommentReference"/>
+        </w:rPr>
+        <w:commentReference w:id="39"/>
+      </w:r>
     </w:p>
     <w:p>
       <w:pPr>
@@ -13487,7 +13489,7 @@
           <w:szCs w:val="26"/>
         </w:rPr>
       </w:pPr>
-      <w:bookmarkStart w:id="51" w:name="_Toc398332812"/>
+      <w:bookmarkStart w:id="41" w:name="_Toc398332812"/>
       <w:r>
         <w:rPr>
           <w:rFonts w:ascii="Times New Roman" w:eastAsiaTheme="majorEastAsia" w:hAnsi="Times New Roman" w:cs="Times New Roman"/>
@@ -13497,7 +13499,7 @@
         </w:rPr>
         <w:t>Navigation</w:t>
       </w:r>
-      <w:bookmarkEnd w:id="51"/>
+      <w:bookmarkEnd w:id="41"/>
     </w:p>
     <w:p>
       <w:pPr>
@@ -13523,7 +13525,7 @@
         </w:rPr>
         <w:t xml:space="preserve">track its movement along the </w:t>
       </w:r>
-      <w:commentRangeStart w:id="52"/>
+      <w:commentRangeStart w:id="42"/>
       <w:r>
         <w:rPr>
           <w:rFonts w:ascii="Times New Roman" w:hAnsi="Times New Roman" w:cs="Times New Roman"/>
@@ -13580,12 +13582,12 @@
         </w:rPr>
         <w:t>s tape</w:t>
       </w:r>
-      <w:commentRangeEnd w:id="52"/>
+      <w:commentRangeEnd w:id="42"/>
       <w:r>
         <w:rPr>
           <w:rStyle w:val="CommentReference"/>
         </w:rPr>
-        <w:commentReference w:id="52"/>
+        <w:commentReference w:id="42"/>
       </w:r>
       <w:r>
         <w:rPr>
@@ -13618,7 +13620,7 @@
         </w:rPr>
         <w:t xml:space="preserve">able to identify the </w:t>
       </w:r>
-      <w:commentRangeStart w:id="53"/>
+      <w:commentRangeStart w:id="43"/>
       <w:r>
         <w:rPr>
           <w:rFonts w:ascii="Times New Roman" w:hAnsi="Times New Roman" w:cs="Times New Roman"/>
@@ -13632,12 +13634,12 @@
         </w:rPr>
         <w:t xml:space="preserve"> </w:t>
       </w:r>
-      <w:commentRangeEnd w:id="53"/>
+      <w:commentRangeEnd w:id="43"/>
       <w:r>
         <w:rPr>
           <w:rStyle w:val="CommentReference"/>
         </w:rPr>
-        <w:commentReference w:id="53"/>
+        <w:commentReference w:id="43"/>
       </w:r>
       <w:r>
         <w:rPr>
@@ -13670,7 +13672,7 @@
           <w:szCs w:val="26"/>
         </w:rPr>
       </w:pPr>
-      <w:bookmarkStart w:id="54" w:name="_Toc398332813"/>
+      <w:bookmarkStart w:id="44" w:name="_Toc398332813"/>
       <w:r>
         <w:rPr>
           <w:rFonts w:ascii="Times New Roman" w:eastAsiaTheme="majorEastAsia" w:hAnsi="Times New Roman" w:cs="Times New Roman"/>
@@ -13680,7 +13682,7 @@
         </w:rPr>
         <w:t>Challenge Completion</w:t>
       </w:r>
-      <w:bookmarkEnd w:id="54"/>
+      <w:bookmarkEnd w:id="44"/>
     </w:p>
     <w:p>
       <w:pPr>
@@ -13700,7 +13702,7 @@
         </w:rPr>
         <w:t xml:space="preserve">The system shall correctly identify the </w:t>
       </w:r>
-      <w:commentRangeStart w:id="55"/>
+      <w:commentRangeStart w:id="45"/>
       <w:r>
         <w:rPr>
           <w:rFonts w:ascii="Times New Roman" w:hAnsi="Times New Roman" w:cs="Times New Roman"/>
@@ -13708,12 +13710,12 @@
         </w:rPr>
         <w:t>challenge zone</w:t>
       </w:r>
-      <w:commentRangeEnd w:id="55"/>
+      <w:commentRangeEnd w:id="45"/>
       <w:r>
         <w:rPr>
           <w:rStyle w:val="CommentReference"/>
         </w:rPr>
-        <w:commentReference w:id="55"/>
+        <w:commentReference w:id="45"/>
       </w:r>
       <w:r>
         <w:rPr>
@@ -13747,8 +13749,6 @@
         </w:rPr>
         <w:t>align</w:t>
       </w:r>
-      <w:bookmarkStart w:id="56" w:name="_GoBack"/>
-      <w:bookmarkEnd w:id="56"/>
       <w:r>
         <w:rPr>
           <w:rFonts w:ascii="Times New Roman" w:hAnsi="Times New Roman" w:cs="Times New Roman"/>
@@ -13938,7 +13938,7 @@
         </w:rPr>
         <w:t xml:space="preserve"> </w:t>
       </w:r>
-      <w:commentRangeStart w:id="57"/>
+      <w:commentRangeStart w:id="46"/>
       <w:r>
         <w:rPr>
           <w:rFonts w:ascii="Times New Roman" w:hAnsi="Times New Roman" w:cs="Times New Roman"/>
@@ -13946,12 +13946,12 @@
         </w:rPr>
         <w:t>Simon carabineer</w:t>
       </w:r>
-      <w:commentRangeEnd w:id="57"/>
+      <w:commentRangeEnd w:id="46"/>
       <w:r>
         <w:rPr>
           <w:rStyle w:val="CommentReference"/>
         </w:rPr>
-        <w:commentReference w:id="57"/>
+        <w:commentReference w:id="46"/>
       </w:r>
       <w:r>
         <w:rPr>
@@ -14009,7 +14009,7 @@
         </w:rPr>
         <w:t xml:space="preserve">The system shall twist one row of a </w:t>
       </w:r>
-      <w:commentRangeStart w:id="58"/>
+      <w:commentRangeStart w:id="47"/>
       <w:r>
         <w:rPr>
           <w:rFonts w:ascii="Times New Roman" w:hAnsi="Times New Roman" w:cs="Times New Roman"/>
@@ -14023,12 +14023,12 @@
         </w:rPr>
         <w:t xml:space="preserve"> </w:t>
       </w:r>
-      <w:commentRangeEnd w:id="58"/>
+      <w:commentRangeEnd w:id="47"/>
       <w:r>
         <w:rPr>
           <w:rStyle w:val="CommentReference"/>
         </w:rPr>
-        <w:commentReference w:id="58"/>
+        <w:commentReference w:id="47"/>
       </w:r>
       <w:r>
         <w:rPr>
@@ -14105,7 +14105,7 @@
         </w:rPr>
         <w:t xml:space="preserve"> “IEEE” on a </w:t>
       </w:r>
-      <w:commentRangeStart w:id="59"/>
+      <w:commentRangeStart w:id="48"/>
       <w:r>
         <w:rPr>
           <w:rFonts w:ascii="Times New Roman" w:hAnsi="Times New Roman" w:cs="Times New Roman"/>
@@ -14113,12 +14113,12 @@
         </w:rPr>
         <w:t>Pocket Etch-A-Sketch</w:t>
       </w:r>
-      <w:commentRangeEnd w:id="59"/>
+      <w:commentRangeEnd w:id="48"/>
       <w:r>
         <w:rPr>
           <w:rStyle w:val="CommentReference"/>
         </w:rPr>
-        <w:commentReference w:id="59"/>
+        <w:commentReference w:id="48"/>
       </w:r>
       <w:r>
         <w:rPr>
@@ -14196,7 +14196,7 @@
         </w:rPr>
         <w:t xml:space="preserve">The system shall collect a single </w:t>
       </w:r>
-      <w:commentRangeStart w:id="60"/>
+      <w:commentRangeStart w:id="49"/>
       <w:r>
         <w:rPr>
           <w:rFonts w:ascii="Times New Roman" w:hAnsi="Times New Roman" w:cs="Times New Roman"/>
@@ -14204,12 +14204,12 @@
         </w:rPr>
         <w:t>playing card</w:t>
       </w:r>
-      <w:commentRangeEnd w:id="60"/>
+      <w:commentRangeEnd w:id="49"/>
       <w:r>
         <w:rPr>
           <w:rStyle w:val="CommentReference"/>
         </w:rPr>
-        <w:commentReference w:id="60"/>
+        <w:commentReference w:id="49"/>
       </w:r>
       <w:r>
         <w:rPr>
@@ -14292,7 +14292,7 @@
           <w:color w:val="auto"/>
         </w:rPr>
       </w:pPr>
-      <w:bookmarkStart w:id="61" w:name="_Toc398332814"/>
+      <w:bookmarkStart w:id="50" w:name="_Toc398332814"/>
       <w:r>
         <w:rPr>
           <w:rFonts w:ascii="Times New Roman" w:hAnsi="Times New Roman" w:cs="Times New Roman"/>
@@ -14301,7 +14301,7 @@
         </w:rPr>
         <w:t>Non-Functional Requirements</w:t>
       </w:r>
-      <w:bookmarkEnd w:id="61"/>
+      <w:bookmarkEnd w:id="50"/>
     </w:p>
     <w:p>
       <w:pPr>
@@ -14320,7 +14320,7 @@
           <w:szCs w:val="26"/>
         </w:rPr>
       </w:pPr>
-      <w:bookmarkStart w:id="62" w:name="_Toc398332815"/>
+      <w:bookmarkStart w:id="51" w:name="_Toc398332815"/>
       <w:r>
         <w:rPr>
           <w:rFonts w:ascii="Times New Roman" w:eastAsiaTheme="majorEastAsia" w:hAnsi="Times New Roman" w:cs="Times New Roman"/>
@@ -14330,7 +14330,7 @@
         </w:rPr>
         <w:t>System Size</w:t>
       </w:r>
-      <w:bookmarkEnd w:id="62"/>
+      <w:bookmarkEnd w:id="51"/>
     </w:p>
     <w:p>
       <w:pPr>
@@ -14390,7 +14390,7 @@
           <w:szCs w:val="26"/>
         </w:rPr>
       </w:pPr>
-      <w:bookmarkStart w:id="63" w:name="_Toc398332816"/>
+      <w:bookmarkStart w:id="52" w:name="_Toc398332816"/>
       <w:r>
         <w:rPr>
           <w:rFonts w:ascii="Times New Roman" w:eastAsiaTheme="majorEastAsia" w:hAnsi="Times New Roman" w:cs="Times New Roman"/>
@@ -14400,7 +14400,7 @@
         </w:rPr>
         <w:t>Power Management</w:t>
       </w:r>
-      <w:bookmarkEnd w:id="63"/>
+      <w:bookmarkEnd w:id="52"/>
     </w:p>
     <w:p>
       <w:pPr>
@@ -14460,7 +14460,7 @@
           <w:szCs w:val="26"/>
         </w:rPr>
       </w:pPr>
-      <w:bookmarkStart w:id="64" w:name="_Toc398332817"/>
+      <w:bookmarkStart w:id="53" w:name="_Toc398332817"/>
       <w:r>
         <w:rPr>
           <w:rFonts w:ascii="Times New Roman" w:eastAsiaTheme="majorEastAsia" w:hAnsi="Times New Roman" w:cs="Times New Roman"/>
@@ -14470,7 +14470,7 @@
         </w:rPr>
         <w:t>Start Method/Operation</w:t>
       </w:r>
-      <w:bookmarkEnd w:id="64"/>
+      <w:bookmarkEnd w:id="53"/>
     </w:p>
     <w:p>
       <w:pPr>
@@ -14588,7 +14588,7 @@
           <w:color w:val="auto"/>
         </w:rPr>
       </w:pPr>
-      <w:bookmarkStart w:id="65" w:name="_Toc398332818"/>
+      <w:bookmarkStart w:id="54" w:name="_Toc398332818"/>
       <w:r>
         <w:rPr>
           <w:rFonts w:ascii="Times New Roman" w:hAnsi="Times New Roman" w:cs="Times New Roman"/>
@@ -14598,7 +14598,7 @@
         <w:lastRenderedPageBreak/>
         <w:t>Glossary</w:t>
       </w:r>
-      <w:bookmarkEnd w:id="65"/>
+      <w:bookmarkEnd w:id="54"/>
     </w:p>
     <w:p>
       <w:pPr>
@@ -15430,7 +15430,7 @@
           <w:color w:val="auto"/>
         </w:rPr>
       </w:pPr>
-      <w:bookmarkStart w:id="66" w:name="_Toc398332819"/>
+      <w:bookmarkStart w:id="55" w:name="_Toc398332819"/>
       <w:r>
         <w:rPr>
           <w:rFonts w:ascii="Times New Roman" w:hAnsi="Times New Roman" w:cs="Times New Roman"/>
@@ -15440,7 +15440,7 @@
         <w:lastRenderedPageBreak/>
         <w:t>Acronyms and Abbreviations</w:t>
       </w:r>
-      <w:bookmarkEnd w:id="66"/>
+      <w:bookmarkEnd w:id="55"/>
     </w:p>
     <w:p>
       <w:pPr>
@@ -15456,8 +15456,8 @@
         <w:tblLook w:val="04A0" w:firstRow="1" w:lastRow="0" w:firstColumn="1" w:lastColumn="0" w:noHBand="0" w:noVBand="1"/>
       </w:tblPr>
       <w:tblGrid>
-        <w:gridCol w:w="4670"/>
-        <w:gridCol w:w="4680"/>
+        <w:gridCol w:w="4788"/>
+        <w:gridCol w:w="4788"/>
       </w:tblGrid>
       <w:tr>
         <w:tc>
@@ -15686,7 +15686,7 @@
           <w:color w:val="auto"/>
         </w:rPr>
       </w:pPr>
-      <w:bookmarkStart w:id="67" w:name="_Toc398332820"/>
+      <w:bookmarkStart w:id="56" w:name="_Toc398332820"/>
       <w:r>
         <w:rPr>
           <w:rFonts w:ascii="Times New Roman" w:hAnsi="Times New Roman" w:cs="Times New Roman"/>
@@ -15704,7 +15704,7 @@
         </w:rPr>
         <w:t>x A</w:t>
       </w:r>
-      <w:bookmarkEnd w:id="67"/>
+      <w:bookmarkEnd w:id="56"/>
     </w:p>
     <w:p>
       <w:pPr>
@@ -15832,7 +15832,7 @@
           <w:sz w:val="22"/>
         </w:rPr>
       </w:pPr>
-      <w:bookmarkStart w:id="68" w:name="_Toc398332730"/>
+      <w:bookmarkStart w:id="57" w:name="_Toc398332730"/>
       <w:r>
         <w:rPr>
           <w:rFonts w:ascii="Times New Roman" w:hAnsi="Times New Roman" w:cs="Times New Roman"/>
@@ -15922,7 +15922,7 @@
       </w:r>
       <w:bookmarkEnd w:id="0"/>
       <w:bookmarkEnd w:id="1"/>
-      <w:bookmarkEnd w:id="68"/>
+      <w:bookmarkEnd w:id="57"/>
     </w:p>
     <w:p>
       <w:pPr>
@@ -15951,7 +15951,7 @@
           <w:color w:val="auto"/>
         </w:rPr>
       </w:pPr>
-      <w:bookmarkStart w:id="69" w:name="_Toc398332821"/>
+      <w:bookmarkStart w:id="58" w:name="_Toc398332821"/>
       <w:r>
         <w:rPr>
           <w:rFonts w:ascii="Times New Roman" w:hAnsi="Times New Roman" w:cs="Times New Roman"/>
@@ -15961,7 +15961,7 @@
         <w:lastRenderedPageBreak/>
         <w:t>References</w:t>
       </w:r>
-      <w:bookmarkEnd w:id="69"/>
+      <w:bookmarkEnd w:id="58"/>
     </w:p>
     <w:p>
       <w:pPr>
@@ -16129,8 +16129,8 @@
 </file>
 
 <file path=word/comments.xml><?xml version="1.0" encoding="utf-8"?>
-<w:comments xmlns:wpc="http://schemas.microsoft.com/office/word/2010/wordprocessingCanvas" xmlns:mc="http://schemas.openxmlformats.org/markup-compatibility/2006" xmlns:o="urn:schemas-microsoft-com:office:office" xmlns:r="http://schemas.openxmlformats.org/officeDocument/2006/relationships" xmlns:m="http://schemas.openxmlformats.org/officeDocument/2006/math" xmlns:v="urn:schemas-microsoft-com:vml" xmlns:wp14="http://schemas.microsoft.com/office/word/2010/wordprocessingDrawing" xmlns:wp="http://schemas.openxmlformats.org/drawingml/2006/wordprocessingDrawing" xmlns:w10="urn:schemas-microsoft-com:office:word" xmlns:w="http://schemas.openxmlformats.org/wordprocessingml/2006/main" xmlns:w14="http://schemas.microsoft.com/office/word/2010/wordml" xmlns:w15="http://schemas.microsoft.com/office/word/2012/wordml" xmlns:wpg="http://schemas.microsoft.com/office/word/2010/wordprocessingGroup" xmlns:wpi="http://schemas.microsoft.com/office/word/2010/wordprocessingInk" xmlns:wne="http://schemas.microsoft.com/office/word/2006/wordml" xmlns:wps="http://schemas.microsoft.com/office/word/2010/wordprocessingShape" mc:Ignorable="w14 w15 wp14">
-  <w:comment w:id="52" w:author="Powell, Brian A" w:date="2014-09-15T11:16:00Z" w:initials="PBA">
+<w:comments xmlns:wpc="http://schemas.microsoft.com/office/word/2010/wordprocessingCanvas" xmlns:mc="http://schemas.openxmlformats.org/markup-compatibility/2006" xmlns:o="urn:schemas-microsoft-com:office:office" xmlns:r="http://schemas.openxmlformats.org/officeDocument/2006/relationships" xmlns:m="http://schemas.openxmlformats.org/officeDocument/2006/math" xmlns:v="urn:schemas-microsoft-com:vml" xmlns:wp14="http://schemas.microsoft.com/office/word/2010/wordprocessingDrawing" xmlns:wp="http://schemas.openxmlformats.org/drawingml/2006/wordprocessingDrawing" xmlns:w10="urn:schemas-microsoft-com:office:word" xmlns:w="http://schemas.openxmlformats.org/wordprocessingml/2006/main" xmlns:w14="http://schemas.microsoft.com/office/word/2010/wordml" xmlns:wpg="http://schemas.microsoft.com/office/word/2010/wordprocessingGroup" xmlns:wpi="http://schemas.microsoft.com/office/word/2010/wordprocessingInk" xmlns:wne="http://schemas.microsoft.com/office/word/2006/wordml" xmlns:wps="http://schemas.microsoft.com/office/word/2010/wordprocessingShape" mc:Ignorable="w14 wp14">
+  <w:comment w:id="39" w:author="asenopoulos" w:date="2014-09-15T11:49:00Z" w:initials="a">
     <w:p>
       <w:pPr>
         <w:pStyle w:val="CommentText"/>
@@ -16142,11 +16142,29 @@
         <w:annotationRef/>
       </w:r>
       <w:r>
+        <w:t>Challenge to challenge movement needs to be added.</w:t>
+      </w:r>
+      <w:bookmarkStart w:id="40" w:name="_GoBack"/>
+      <w:bookmarkEnd w:id="40"/>
+    </w:p>
+  </w:comment>
+  <w:comment w:id="42" w:author="Powell, Brian A" w:date="2014-09-15T11:16:00Z" w:initials="PBA">
+    <w:p>
+      <w:pPr>
+        <w:pStyle w:val="CommentText"/>
+      </w:pPr>
+      <w:r>
+        <w:rPr>
+          <w:rStyle w:val="CommentReference"/>
+        </w:rPr>
+        <w:annotationRef/>
+      </w:r>
+      <w:r>
         <w:t>Add to Gloss</w:t>
       </w:r>
     </w:p>
   </w:comment>
-  <w:comment w:id="53" w:author="Powell, Brian A" w:date="2014-09-15T11:16:00Z" w:initials="PBA">
+  <w:comment w:id="43" w:author="Powell, Brian A" w:date="2014-09-15T11:16:00Z" w:initials="PBA">
     <w:p>
       <w:pPr>
         <w:pStyle w:val="CommentText"/>
@@ -16162,7 +16180,7 @@
       </w:r>
     </w:p>
   </w:comment>
-  <w:comment w:id="55" w:author="Powell, Brian A" w:date="2014-09-15T11:16:00Z" w:initials="PBA">
+  <w:comment w:id="45" w:author="Powell, Brian A" w:date="2014-09-15T11:16:00Z" w:initials="PBA">
     <w:p>
       <w:pPr>
         <w:pStyle w:val="CommentText"/>
@@ -16178,7 +16196,7 @@
       </w:r>
     </w:p>
   </w:comment>
-  <w:comment w:id="57" w:author="Powell, Brian A" w:date="2014-09-15T11:17:00Z" w:initials="PBA">
+  <w:comment w:id="46" w:author="Powell, Brian A" w:date="2014-09-15T11:17:00Z" w:initials="PBA">
     <w:p>
       <w:pPr>
         <w:pStyle w:val="CommentText"/>
@@ -16194,7 +16212,7 @@
       </w:r>
     </w:p>
   </w:comment>
-  <w:comment w:id="58" w:author="Powell, Brian A" w:date="2014-09-15T11:17:00Z" w:initials="PBA">
+  <w:comment w:id="47" w:author="Powell, Brian A" w:date="2014-09-15T11:17:00Z" w:initials="PBA">
     <w:p>
       <w:pPr>
         <w:pStyle w:val="CommentText"/>
@@ -16210,7 +16228,7 @@
       </w:r>
     </w:p>
   </w:comment>
-  <w:comment w:id="59" w:author="Powell, Brian A" w:date="2014-09-15T11:17:00Z" w:initials="PBA">
+  <w:comment w:id="48" w:author="Powell, Brian A" w:date="2014-09-15T11:17:00Z" w:initials="PBA">
     <w:p>
       <w:pPr>
         <w:pStyle w:val="CommentText"/>
@@ -16226,7 +16244,7 @@
       </w:r>
     </w:p>
   </w:comment>
-  <w:comment w:id="60" w:author="Powell, Brian A" w:date="2014-09-15T11:18:00Z" w:initials="PBA">
+  <w:comment w:id="49" w:author="Powell, Brian A" w:date="2014-09-15T11:18:00Z" w:initials="PBA">
     <w:p>
       <w:pPr>
         <w:pStyle w:val="CommentText"/>
@@ -16258,7 +16276,7 @@
 </file>
 
 <file path=word/endnotes.xml><?xml version="1.0" encoding="utf-8"?>
-<w:endnotes xmlns:wpc="http://schemas.microsoft.com/office/word/2010/wordprocessingCanvas" xmlns:mc="http://schemas.openxmlformats.org/markup-compatibility/2006" xmlns:o="urn:schemas-microsoft-com:office:office" xmlns:r="http://schemas.openxmlformats.org/officeDocument/2006/relationships" xmlns:m="http://schemas.openxmlformats.org/officeDocument/2006/math" xmlns:v="urn:schemas-microsoft-com:vml" xmlns:wp14="http://schemas.microsoft.com/office/word/2010/wordprocessingDrawing" xmlns:wp="http://schemas.openxmlformats.org/drawingml/2006/wordprocessingDrawing" xmlns:w10="urn:schemas-microsoft-com:office:word" xmlns:w="http://schemas.openxmlformats.org/wordprocessingml/2006/main" xmlns:w14="http://schemas.microsoft.com/office/word/2010/wordml" xmlns:w15="http://schemas.microsoft.com/office/word/2012/wordml" xmlns:wpg="http://schemas.microsoft.com/office/word/2010/wordprocessingGroup" xmlns:wpi="http://schemas.microsoft.com/office/word/2010/wordprocessingInk" xmlns:wne="http://schemas.microsoft.com/office/word/2006/wordml" xmlns:wps="http://schemas.microsoft.com/office/word/2010/wordprocessingShape" mc:Ignorable="w14 w15 wp14">
+<w:endnotes xmlns:wpc="http://schemas.microsoft.com/office/word/2010/wordprocessingCanvas" xmlns:mc="http://schemas.openxmlformats.org/markup-compatibility/2006" xmlns:o="urn:schemas-microsoft-com:office:office" xmlns:r="http://schemas.openxmlformats.org/officeDocument/2006/relationships" xmlns:m="http://schemas.openxmlformats.org/officeDocument/2006/math" xmlns:v="urn:schemas-microsoft-com:vml" xmlns:wp14="http://schemas.microsoft.com/office/word/2010/wordprocessingDrawing" xmlns:wp="http://schemas.openxmlformats.org/drawingml/2006/wordprocessingDrawing" xmlns:w10="urn:schemas-microsoft-com:office:word" xmlns:w="http://schemas.openxmlformats.org/wordprocessingml/2006/main" xmlns:w14="http://schemas.microsoft.com/office/word/2010/wordml" xmlns:wpg="http://schemas.microsoft.com/office/word/2010/wordprocessingGroup" xmlns:wpi="http://schemas.microsoft.com/office/word/2010/wordprocessingInk" xmlns:wne="http://schemas.microsoft.com/office/word/2006/wordml" xmlns:wps="http://schemas.microsoft.com/office/word/2010/wordprocessingShape" mc:Ignorable="w14 wp14">
   <w:endnote w:type="separator" w:id="-1">
     <w:p>
       <w:r>
@@ -16277,7 +16295,7 @@
 </file>
 
 <file path=word/footer1.xml><?xml version="1.0" encoding="utf-8"?>
-<w:ftr xmlns:wpc="http://schemas.microsoft.com/office/word/2010/wordprocessingCanvas" xmlns:mc="http://schemas.openxmlformats.org/markup-compatibility/2006" xmlns:o="urn:schemas-microsoft-com:office:office" xmlns:r="http://schemas.openxmlformats.org/officeDocument/2006/relationships" xmlns:m="http://schemas.openxmlformats.org/officeDocument/2006/math" xmlns:v="urn:schemas-microsoft-com:vml" xmlns:wp14="http://schemas.microsoft.com/office/word/2010/wordprocessingDrawing" xmlns:wp="http://schemas.openxmlformats.org/drawingml/2006/wordprocessingDrawing" xmlns:w10="urn:schemas-microsoft-com:office:word" xmlns:w="http://schemas.openxmlformats.org/wordprocessingml/2006/main" xmlns:w14="http://schemas.microsoft.com/office/word/2010/wordml" xmlns:w15="http://schemas.microsoft.com/office/word/2012/wordml" xmlns:wpg="http://schemas.microsoft.com/office/word/2010/wordprocessingGroup" xmlns:wpi="http://schemas.microsoft.com/office/word/2010/wordprocessingInk" xmlns:wne="http://schemas.microsoft.com/office/word/2006/wordml" xmlns:wps="http://schemas.microsoft.com/office/word/2010/wordprocessingShape" mc:Ignorable="w14 w15 wp14">
+<w:ftr xmlns:wpc="http://schemas.microsoft.com/office/word/2010/wordprocessingCanvas" xmlns:mc="http://schemas.openxmlformats.org/markup-compatibility/2006" xmlns:o="urn:schemas-microsoft-com:office:office" xmlns:r="http://schemas.openxmlformats.org/officeDocument/2006/relationships" xmlns:m="http://schemas.openxmlformats.org/officeDocument/2006/math" xmlns:v="urn:schemas-microsoft-com:vml" xmlns:wp14="http://schemas.microsoft.com/office/word/2010/wordprocessingDrawing" xmlns:wp="http://schemas.openxmlformats.org/drawingml/2006/wordprocessingDrawing" xmlns:w10="urn:schemas-microsoft-com:office:word" xmlns:w="http://schemas.openxmlformats.org/wordprocessingml/2006/main" xmlns:w14="http://schemas.microsoft.com/office/word/2010/wordml" xmlns:wpg="http://schemas.microsoft.com/office/word/2010/wordprocessingGroup" xmlns:wpi="http://schemas.microsoft.com/office/word/2010/wordprocessingInk" xmlns:wne="http://schemas.microsoft.com/office/word/2006/wordml" xmlns:wps="http://schemas.microsoft.com/office/word/2010/wordprocessingShape" mc:Ignorable="w14 wp14">
   <w:p>
     <w:pPr>
       <w:pStyle w:val="Footer"/>
@@ -16344,7 +16362,7 @@
             <w:rFonts w:ascii="Times New Roman" w:hAnsi="Times New Roman" w:cs="Times New Roman"/>
             <w:noProof/>
           </w:rPr>
-          <w:t>25</w:t>
+          <w:t>20</w:t>
         </w:r>
         <w:r>
           <w:rPr>
@@ -16365,7 +16383,7 @@
 </file>
 
 <file path=word/footnotes.xml><?xml version="1.0" encoding="utf-8"?>
-<w:footnotes xmlns:wpc="http://schemas.microsoft.com/office/word/2010/wordprocessingCanvas" xmlns:mc="http://schemas.openxmlformats.org/markup-compatibility/2006" xmlns:o="urn:schemas-microsoft-com:office:office" xmlns:r="http://schemas.openxmlformats.org/officeDocument/2006/relationships" xmlns:m="http://schemas.openxmlformats.org/officeDocument/2006/math" xmlns:v="urn:schemas-microsoft-com:vml" xmlns:wp14="http://schemas.microsoft.com/office/word/2010/wordprocessingDrawing" xmlns:wp="http://schemas.openxmlformats.org/drawingml/2006/wordprocessingDrawing" xmlns:w10="urn:schemas-microsoft-com:office:word" xmlns:w="http://schemas.openxmlformats.org/wordprocessingml/2006/main" xmlns:w14="http://schemas.microsoft.com/office/word/2010/wordml" xmlns:w15="http://schemas.microsoft.com/office/word/2012/wordml" xmlns:wpg="http://schemas.microsoft.com/office/word/2010/wordprocessingGroup" xmlns:wpi="http://schemas.microsoft.com/office/word/2010/wordprocessingInk" xmlns:wne="http://schemas.microsoft.com/office/word/2006/wordml" xmlns:wps="http://schemas.microsoft.com/office/word/2010/wordprocessingShape" mc:Ignorable="w14 w15 wp14">
+<w:footnotes xmlns:wpc="http://schemas.microsoft.com/office/word/2010/wordprocessingCanvas" xmlns:mc="http://schemas.openxmlformats.org/markup-compatibility/2006" xmlns:o="urn:schemas-microsoft-com:office:office" xmlns:r="http://schemas.openxmlformats.org/officeDocument/2006/relationships" xmlns:m="http://schemas.openxmlformats.org/officeDocument/2006/math" xmlns:v="urn:schemas-microsoft-com:vml" xmlns:wp14="http://schemas.microsoft.com/office/word/2010/wordprocessingDrawing" xmlns:wp="http://schemas.openxmlformats.org/drawingml/2006/wordprocessingDrawing" xmlns:w10="urn:schemas-microsoft-com:office:word" xmlns:w="http://schemas.openxmlformats.org/wordprocessingml/2006/main" xmlns:w14="http://schemas.microsoft.com/office/word/2010/wordml" xmlns:wpg="http://schemas.microsoft.com/office/word/2010/wordprocessingGroup" xmlns:wpi="http://schemas.microsoft.com/office/word/2010/wordprocessingInk" xmlns:wne="http://schemas.microsoft.com/office/word/2006/wordml" xmlns:wps="http://schemas.microsoft.com/office/word/2010/wordprocessingShape" mc:Ignorable="w14 wp14">
   <w:footnote w:type="separator" w:id="-1">
     <w:p>
       <w:r>
@@ -16384,7 +16402,7 @@
 </file>
 
 <file path=word/header1.xml><?xml version="1.0" encoding="utf-8"?>
-<w:hdr xmlns:wpc="http://schemas.microsoft.com/office/word/2010/wordprocessingCanvas" xmlns:mc="http://schemas.openxmlformats.org/markup-compatibility/2006" xmlns:o="urn:schemas-microsoft-com:office:office" xmlns:r="http://schemas.openxmlformats.org/officeDocument/2006/relationships" xmlns:m="http://schemas.openxmlformats.org/officeDocument/2006/math" xmlns:v="urn:schemas-microsoft-com:vml" xmlns:wp14="http://schemas.microsoft.com/office/word/2010/wordprocessingDrawing" xmlns:wp="http://schemas.openxmlformats.org/drawingml/2006/wordprocessingDrawing" xmlns:w10="urn:schemas-microsoft-com:office:word" xmlns:w="http://schemas.openxmlformats.org/wordprocessingml/2006/main" xmlns:w14="http://schemas.microsoft.com/office/word/2010/wordml" xmlns:w15="http://schemas.microsoft.com/office/word/2012/wordml" xmlns:wpg="http://schemas.microsoft.com/office/word/2010/wordprocessingGroup" xmlns:wpi="http://schemas.microsoft.com/office/word/2010/wordprocessingInk" xmlns:wne="http://schemas.microsoft.com/office/word/2006/wordml" xmlns:wps="http://schemas.microsoft.com/office/word/2010/wordprocessingShape" mc:Ignorable="w14 w15 wp14">
+<w:hdr xmlns:wpc="http://schemas.microsoft.com/office/word/2010/wordprocessingCanvas" xmlns:mc="http://schemas.openxmlformats.org/markup-compatibility/2006" xmlns:o="urn:schemas-microsoft-com:office:office" xmlns:r="http://schemas.openxmlformats.org/officeDocument/2006/relationships" xmlns:m="http://schemas.openxmlformats.org/officeDocument/2006/math" xmlns:v="urn:schemas-microsoft-com:vml" xmlns:wp14="http://schemas.microsoft.com/office/word/2010/wordprocessingDrawing" xmlns:wp="http://schemas.openxmlformats.org/drawingml/2006/wordprocessingDrawing" xmlns:w10="urn:schemas-microsoft-com:office:word" xmlns:w="http://schemas.openxmlformats.org/wordprocessingml/2006/main" xmlns:w14="http://schemas.microsoft.com/office/word/2010/wordml" xmlns:wpg="http://schemas.microsoft.com/office/word/2010/wordprocessingGroup" xmlns:wpi="http://schemas.microsoft.com/office/word/2010/wordprocessingInk" xmlns:wne="http://schemas.microsoft.com/office/word/2006/wordml" xmlns:wps="http://schemas.microsoft.com/office/word/2010/wordprocessingShape" mc:Ignorable="w14 wp14">
   <w:p>
     <w:pPr>
       <w:pStyle w:val="Header"/>
@@ -16439,7 +16457,7 @@
 </file>
 
 <file path=word/header2.xml><?xml version="1.0" encoding="utf-8"?>
-<w:hdr xmlns:wpc="http://schemas.microsoft.com/office/word/2010/wordprocessingCanvas" xmlns:mc="http://schemas.openxmlformats.org/markup-compatibility/2006" xmlns:o="urn:schemas-microsoft-com:office:office" xmlns:r="http://schemas.openxmlformats.org/officeDocument/2006/relationships" xmlns:m="http://schemas.openxmlformats.org/officeDocument/2006/math" xmlns:v="urn:schemas-microsoft-com:vml" xmlns:wp14="http://schemas.microsoft.com/office/word/2010/wordprocessingDrawing" xmlns:wp="http://schemas.openxmlformats.org/drawingml/2006/wordprocessingDrawing" xmlns:w10="urn:schemas-microsoft-com:office:word" xmlns:w="http://schemas.openxmlformats.org/wordprocessingml/2006/main" xmlns:w14="http://schemas.microsoft.com/office/word/2010/wordml" xmlns:w15="http://schemas.microsoft.com/office/word/2012/wordml" xmlns:wpg="http://schemas.microsoft.com/office/word/2010/wordprocessingGroup" xmlns:wpi="http://schemas.microsoft.com/office/word/2010/wordprocessingInk" xmlns:wne="http://schemas.microsoft.com/office/word/2006/wordml" xmlns:wps="http://schemas.microsoft.com/office/word/2010/wordprocessingShape" mc:Ignorable="w14 w15 wp14">
+<w:hdr xmlns:wpc="http://schemas.microsoft.com/office/word/2010/wordprocessingCanvas" xmlns:mc="http://schemas.openxmlformats.org/markup-compatibility/2006" xmlns:o="urn:schemas-microsoft-com:office:office" xmlns:r="http://schemas.openxmlformats.org/officeDocument/2006/relationships" xmlns:m="http://schemas.openxmlformats.org/officeDocument/2006/math" xmlns:v="urn:schemas-microsoft-com:vml" xmlns:wp14="http://schemas.microsoft.com/office/word/2010/wordprocessingDrawing" xmlns:wp="http://schemas.openxmlformats.org/drawingml/2006/wordprocessingDrawing" xmlns:w10="urn:schemas-microsoft-com:office:word" xmlns:w="http://schemas.openxmlformats.org/wordprocessingml/2006/main" xmlns:w14="http://schemas.microsoft.com/office/word/2010/wordml" xmlns:wpg="http://schemas.microsoft.com/office/word/2010/wordprocessingGroup" xmlns:wpi="http://schemas.microsoft.com/office/word/2010/wordprocessingInk" xmlns:wne="http://schemas.microsoft.com/office/word/2006/wordml" xmlns:wps="http://schemas.microsoft.com/office/word/2010/wordprocessingShape" mc:Ignorable="w14 wp14">
   <w:p>
     <w:pPr>
       <w:pStyle w:val="Header"/>
@@ -16493,7 +16511,7 @@
 </file>
 
 <file path=word/numbering.xml><?xml version="1.0" encoding="utf-8"?>
-<w:numbering xmlns:wpc="http://schemas.microsoft.com/office/word/2010/wordprocessingCanvas" xmlns:mc="http://schemas.openxmlformats.org/markup-compatibility/2006" xmlns:o="urn:schemas-microsoft-com:office:office" xmlns:r="http://schemas.openxmlformats.org/officeDocument/2006/relationships" xmlns:m="http://schemas.openxmlformats.org/officeDocument/2006/math" xmlns:v="urn:schemas-microsoft-com:vml" xmlns:wp14="http://schemas.microsoft.com/office/word/2010/wordprocessingDrawing" xmlns:wp="http://schemas.openxmlformats.org/drawingml/2006/wordprocessingDrawing" xmlns:w10="urn:schemas-microsoft-com:office:word" xmlns:w="http://schemas.openxmlformats.org/wordprocessingml/2006/main" xmlns:w14="http://schemas.microsoft.com/office/word/2010/wordml" xmlns:w15="http://schemas.microsoft.com/office/word/2012/wordml" xmlns:wpg="http://schemas.microsoft.com/office/word/2010/wordprocessingGroup" xmlns:wpi="http://schemas.microsoft.com/office/word/2010/wordprocessingInk" xmlns:wne="http://schemas.microsoft.com/office/word/2006/wordml" xmlns:wps="http://schemas.microsoft.com/office/word/2010/wordprocessingShape" mc:Ignorable="w14 w15 wp14">
+<w:numbering xmlns:wpc="http://schemas.microsoft.com/office/word/2010/wordprocessingCanvas" xmlns:mc="http://schemas.openxmlformats.org/markup-compatibility/2006" xmlns:o="urn:schemas-microsoft-com:office:office" xmlns:r="http://schemas.openxmlformats.org/officeDocument/2006/relationships" xmlns:m="http://schemas.openxmlformats.org/officeDocument/2006/math" xmlns:v="urn:schemas-microsoft-com:vml" xmlns:wp14="http://schemas.microsoft.com/office/word/2010/wordprocessingDrawing" xmlns:wp="http://schemas.openxmlformats.org/drawingml/2006/wordprocessingDrawing" xmlns:w10="urn:schemas-microsoft-com:office:word" xmlns:w="http://schemas.openxmlformats.org/wordprocessingml/2006/main" xmlns:w14="http://schemas.microsoft.com/office/word/2010/wordml" xmlns:wpg="http://schemas.microsoft.com/office/word/2010/wordprocessingGroup" xmlns:wpi="http://schemas.microsoft.com/office/word/2010/wordprocessingInk" xmlns:wne="http://schemas.microsoft.com/office/word/2006/wordml" xmlns:wps="http://schemas.microsoft.com/office/word/2010/wordprocessingShape" mc:Ignorable="w14 wp14">
   <w:abstractNum w:abstractNumId="0">
     <w:nsid w:val="00DD3E2A"/>
     <w:multiLevelType w:val="multilevel"/>
@@ -21689,7 +21707,7 @@
 </file>
 
 <file path=word/styles.xml><?xml version="1.0" encoding="utf-8"?>
-<w:styles xmlns:mc="http://schemas.openxmlformats.org/markup-compatibility/2006" xmlns:r="http://schemas.openxmlformats.org/officeDocument/2006/relationships" xmlns:w="http://schemas.openxmlformats.org/wordprocessingml/2006/main" xmlns:w14="http://schemas.microsoft.com/office/word/2010/wordml" xmlns:w15="http://schemas.microsoft.com/office/word/2012/wordml" mc:Ignorable="w14 w15">
+<w:styles xmlns:mc="http://schemas.openxmlformats.org/markup-compatibility/2006" xmlns:r="http://schemas.openxmlformats.org/officeDocument/2006/relationships" xmlns:w="http://schemas.openxmlformats.org/wordprocessingml/2006/main" xmlns:w14="http://schemas.microsoft.com/office/word/2010/wordml" mc:Ignorable="w14">
   <w:docDefaults>
     <w:rPrDefault>
       <w:rPr>
@@ -21701,378 +21719,144 @@
     </w:rPrDefault>
     <w:pPrDefault/>
   </w:docDefaults>
-  <w:latentStyles w:defLockedState="0" w:defUIPriority="99" w:defSemiHidden="0" w:defUnhideWhenUsed="0" w:defQFormat="0" w:count="371">
-    <w:lsdException w:name="Normal" w:uiPriority="0" w:qFormat="1"/>
-    <w:lsdException w:name="heading 1" w:uiPriority="9" w:qFormat="1"/>
-    <w:lsdException w:name="heading 2" w:semiHidden="1" w:uiPriority="9" w:unhideWhenUsed="1" w:qFormat="1"/>
-    <w:lsdException w:name="heading 3" w:semiHidden="1" w:uiPriority="9" w:unhideWhenUsed="1" w:qFormat="1"/>
-    <w:lsdException w:name="heading 4" w:semiHidden="1" w:uiPriority="9" w:unhideWhenUsed="1" w:qFormat="1"/>
-    <w:lsdException w:name="heading 5" w:semiHidden="1" w:uiPriority="9" w:unhideWhenUsed="1" w:qFormat="1"/>
-    <w:lsdException w:name="heading 6" w:semiHidden="1" w:uiPriority="9" w:unhideWhenUsed="1" w:qFormat="1"/>
-    <w:lsdException w:name="heading 7" w:semiHidden="1" w:uiPriority="9" w:unhideWhenUsed="1" w:qFormat="1"/>
-    <w:lsdException w:name="heading 8" w:semiHidden="1" w:uiPriority="9" w:unhideWhenUsed="1" w:qFormat="1"/>
-    <w:lsdException w:name="heading 9" w:semiHidden="1" w:uiPriority="9" w:unhideWhenUsed="1" w:qFormat="1"/>
-    <w:lsdException w:name="index 1" w:semiHidden="1" w:unhideWhenUsed="1"/>
-    <w:lsdException w:name="index 2" w:semiHidden="1" w:unhideWhenUsed="1"/>
-    <w:lsdException w:name="index 3" w:semiHidden="1" w:unhideWhenUsed="1"/>
-    <w:lsdException w:name="index 4" w:semiHidden="1" w:unhideWhenUsed="1"/>
-    <w:lsdException w:name="index 5" w:semiHidden="1" w:unhideWhenUsed="1"/>
-    <w:lsdException w:name="index 6" w:semiHidden="1" w:unhideWhenUsed="1"/>
-    <w:lsdException w:name="index 7" w:semiHidden="1" w:unhideWhenUsed="1"/>
-    <w:lsdException w:name="index 8" w:semiHidden="1" w:unhideWhenUsed="1"/>
-    <w:lsdException w:name="index 9" w:semiHidden="1" w:unhideWhenUsed="1"/>
-    <w:lsdException w:name="toc 1" w:semiHidden="1" w:uiPriority="39" w:unhideWhenUsed="1"/>
-    <w:lsdException w:name="toc 2" w:semiHidden="1" w:uiPriority="39" w:unhideWhenUsed="1"/>
-    <w:lsdException w:name="toc 3" w:semiHidden="1" w:uiPriority="39" w:unhideWhenUsed="1"/>
-    <w:lsdException w:name="toc 4" w:semiHidden="1" w:uiPriority="39" w:unhideWhenUsed="1"/>
-    <w:lsdException w:name="toc 5" w:semiHidden="1" w:uiPriority="39" w:unhideWhenUsed="1"/>
-    <w:lsdException w:name="toc 6" w:semiHidden="1" w:uiPriority="39" w:unhideWhenUsed="1"/>
-    <w:lsdException w:name="toc 7" w:semiHidden="1" w:uiPriority="39" w:unhideWhenUsed="1"/>
-    <w:lsdException w:name="toc 8" w:semiHidden="1" w:uiPriority="39" w:unhideWhenUsed="1"/>
-    <w:lsdException w:name="toc 9" w:semiHidden="1" w:uiPriority="39" w:unhideWhenUsed="1"/>
-    <w:lsdException w:name="Normal Indent" w:semiHidden="1" w:unhideWhenUsed="1"/>
-    <w:lsdException w:name="footnote text" w:semiHidden="1" w:unhideWhenUsed="1"/>
-    <w:lsdException w:name="annotation text" w:semiHidden="1" w:unhideWhenUsed="1"/>
-    <w:lsdException w:name="header" w:semiHidden="1" w:unhideWhenUsed="1"/>
-    <w:lsdException w:name="footer" w:semiHidden="1" w:unhideWhenUsed="1"/>
-    <w:lsdException w:name="index heading" w:semiHidden="1" w:unhideWhenUsed="1"/>
-    <w:lsdException w:name="caption" w:semiHidden="1" w:uiPriority="35" w:unhideWhenUsed="1" w:qFormat="1"/>
-    <w:lsdException w:name="table of figures" w:semiHidden="1" w:unhideWhenUsed="1"/>
-    <w:lsdException w:name="envelope address" w:semiHidden="1" w:unhideWhenUsed="1"/>
-    <w:lsdException w:name="envelope return" w:semiHidden="1" w:unhideWhenUsed="1"/>
-    <w:lsdException w:name="footnote reference" w:semiHidden="1" w:unhideWhenUsed="1"/>
-    <w:lsdException w:name="annotation reference" w:semiHidden="1" w:unhideWhenUsed="1"/>
-    <w:lsdException w:name="line number" w:semiHidden="1" w:unhideWhenUsed="1"/>
-    <w:lsdException w:name="page number" w:semiHidden="1" w:unhideWhenUsed="1"/>
-    <w:lsdException w:name="endnote reference" w:semiHidden="1" w:unhideWhenUsed="1"/>
-    <w:lsdException w:name="endnote text" w:semiHidden="1" w:unhideWhenUsed="1"/>
-    <w:lsdException w:name="table of authorities" w:semiHidden="1" w:unhideWhenUsed="1"/>
-    <w:lsdException w:name="macro" w:semiHidden="1" w:unhideWhenUsed="1"/>
-    <w:lsdException w:name="toa heading" w:semiHidden="1" w:unhideWhenUsed="1"/>
-    <w:lsdException w:name="List" w:semiHidden="1" w:unhideWhenUsed="1"/>
-    <w:lsdException w:name="List Bullet" w:semiHidden="1" w:unhideWhenUsed="1"/>
-    <w:lsdException w:name="List Number" w:semiHidden="1" w:unhideWhenUsed="1"/>
-    <w:lsdException w:name="List 2" w:semiHidden="1" w:unhideWhenUsed="1"/>
-    <w:lsdException w:name="List 3" w:semiHidden="1" w:unhideWhenUsed="1"/>
-    <w:lsdException w:name="List 4" w:semiHidden="1" w:unhideWhenUsed="1"/>
-    <w:lsdException w:name="List 5" w:semiHidden="1" w:unhideWhenUsed="1"/>
-    <w:lsdException w:name="List Bullet 2" w:semiHidden="1" w:unhideWhenUsed="1"/>
-    <w:lsdException w:name="List Bullet 3" w:semiHidden="1" w:unhideWhenUsed="1"/>
-    <w:lsdException w:name="List Bullet 4" w:semiHidden="1" w:unhideWhenUsed="1"/>
-    <w:lsdException w:name="List Bullet 5" w:semiHidden="1" w:unhideWhenUsed="1"/>
-    <w:lsdException w:name="List Number 2" w:semiHidden="1" w:unhideWhenUsed="1"/>
-    <w:lsdException w:name="List Number 3" w:semiHidden="1" w:unhideWhenUsed="1"/>
-    <w:lsdException w:name="List Number 4" w:semiHidden="1" w:unhideWhenUsed="1"/>
-    <w:lsdException w:name="List Number 5" w:semiHidden="1" w:unhideWhenUsed="1"/>
-    <w:lsdException w:name="Title" w:uiPriority="10" w:qFormat="1"/>
-    <w:lsdException w:name="Closing" w:semiHidden="1" w:unhideWhenUsed="1"/>
-    <w:lsdException w:name="Signature" w:semiHidden="1" w:unhideWhenUsed="1"/>
-    <w:lsdException w:name="Default Paragraph Font" w:semiHidden="1" w:uiPriority="1" w:unhideWhenUsed="1"/>
-    <w:lsdException w:name="Body Text" w:semiHidden="1" w:unhideWhenUsed="1"/>
-    <w:lsdException w:name="Body Text Indent" w:semiHidden="1" w:unhideWhenUsed="1"/>
-    <w:lsdException w:name="List Continue" w:semiHidden="1" w:unhideWhenUsed="1"/>
-    <w:lsdException w:name="List Continue 2" w:semiHidden="1" w:unhideWhenUsed="1"/>
-    <w:lsdException w:name="List Continue 3" w:semiHidden="1" w:unhideWhenUsed="1"/>
-    <w:lsdException w:name="List Continue 4" w:semiHidden="1" w:unhideWhenUsed="1"/>
-    <w:lsdException w:name="List Continue 5" w:semiHidden="1" w:unhideWhenUsed="1"/>
-    <w:lsdException w:name="Message Header" w:semiHidden="1" w:unhideWhenUsed="1"/>
-    <w:lsdException w:name="Subtitle" w:uiPriority="11" w:qFormat="1"/>
-    <w:lsdException w:name="Salutation" w:semiHidden="1" w:unhideWhenUsed="1"/>
-    <w:lsdException w:name="Date" w:semiHidden="1" w:unhideWhenUsed="1"/>
-    <w:lsdException w:name="Body Text First Indent" w:semiHidden="1" w:unhideWhenUsed="1"/>
-    <w:lsdException w:name="Body Text First Indent 2" w:semiHidden="1" w:unhideWhenUsed="1"/>
-    <w:lsdException w:name="Note Heading" w:semiHidden="1" w:unhideWhenUsed="1"/>
-    <w:lsdException w:name="Body Text 2" w:semiHidden="1" w:unhideWhenUsed="1"/>
-    <w:lsdException w:name="Body Text 3" w:semiHidden="1" w:unhideWhenUsed="1"/>
-    <w:lsdException w:name="Body Text Indent 2" w:semiHidden="1" w:unhideWhenUsed="1"/>
-    <w:lsdException w:name="Body Text Indent 3" w:semiHidden="1" w:unhideWhenUsed="1"/>
-    <w:lsdException w:name="Block Text" w:semiHidden="1" w:unhideWhenUsed="1"/>
-    <w:lsdException w:name="Hyperlink" w:semiHidden="1" w:unhideWhenUsed="1"/>
-    <w:lsdException w:name="FollowedHyperlink" w:semiHidden="1" w:unhideWhenUsed="1"/>
-    <w:lsdException w:name="Strong" w:uiPriority="22" w:qFormat="1"/>
-    <w:lsdException w:name="Emphasis" w:uiPriority="20" w:qFormat="1"/>
-    <w:lsdException w:name="Document Map" w:semiHidden="1" w:unhideWhenUsed="1"/>
-    <w:lsdException w:name="Plain Text" w:semiHidden="1" w:unhideWhenUsed="1"/>
-    <w:lsdException w:name="E-mail Signature" w:semiHidden="1" w:unhideWhenUsed="1"/>
-    <w:lsdException w:name="HTML Top of Form" w:semiHidden="1" w:unhideWhenUsed="1"/>
-    <w:lsdException w:name="HTML Bottom of Form" w:semiHidden="1" w:unhideWhenUsed="1"/>
-    <w:lsdException w:name="Normal (Web)" w:semiHidden="1" w:unhideWhenUsed="1"/>
-    <w:lsdException w:name="HTML Acronym" w:semiHidden="1" w:unhideWhenUsed="1"/>
-    <w:lsdException w:name="HTML Address" w:semiHidden="1" w:unhideWhenUsed="1"/>
-    <w:lsdException w:name="HTML Cite" w:semiHidden="1" w:unhideWhenUsed="1"/>
-    <w:lsdException w:name="HTML Code" w:semiHidden="1" w:unhideWhenUsed="1"/>
-    <w:lsdException w:name="HTML Definition" w:semiHidden="1" w:unhideWhenUsed="1"/>
-    <w:lsdException w:name="HTML Keyboard" w:semiHidden="1" w:unhideWhenUsed="1"/>
-    <w:lsdException w:name="HTML Preformatted" w:semiHidden="1" w:unhideWhenUsed="1"/>
-    <w:lsdException w:name="HTML Sample" w:semiHidden="1" w:unhideWhenUsed="1"/>
-    <w:lsdException w:name="HTML Typewriter" w:semiHidden="1" w:unhideWhenUsed="1"/>
-    <w:lsdException w:name="HTML Variable" w:semiHidden="1" w:unhideWhenUsed="1"/>
-    <w:lsdException w:name="Normal Table" w:semiHidden="1" w:unhideWhenUsed="1"/>
-    <w:lsdException w:name="annotation subject" w:semiHidden="1" w:unhideWhenUsed="1"/>
-    <w:lsdException w:name="No List" w:semiHidden="1" w:unhideWhenUsed="1"/>
-    <w:lsdException w:name="Outline List 1" w:semiHidden="1" w:unhideWhenUsed="1"/>
-    <w:lsdException w:name="Outline List 2" w:semiHidden="1" w:unhideWhenUsed="1"/>
-    <w:lsdException w:name="Outline List 3" w:semiHidden="1" w:unhideWhenUsed="1"/>
-    <w:lsdException w:name="Table Simple 1" w:semiHidden="1" w:unhideWhenUsed="1"/>
-    <w:lsdException w:name="Table Simple 2" w:semiHidden="1" w:unhideWhenUsed="1"/>
-    <w:lsdException w:name="Table Simple 3" w:semiHidden="1" w:unhideWhenUsed="1"/>
-    <w:lsdException w:name="Table Classic 1" w:semiHidden="1" w:unhideWhenUsed="1"/>
-    <w:lsdException w:name="Table Classic 2" w:semiHidden="1" w:unhideWhenUsed="1"/>
-    <w:lsdException w:name="Table Classic 3" w:semiHidden="1" w:unhideWhenUsed="1"/>
-    <w:lsdException w:name="Table Classic 4" w:semiHidden="1" w:unhideWhenUsed="1"/>
-    <w:lsdException w:name="Table Colorful 1" w:semiHidden="1" w:unhideWhenUsed="1"/>
-    <w:lsdException w:name="Table Colorful 2" w:semiHidden="1" w:unhideWhenUsed="1"/>
-    <w:lsdException w:name="Table Colorful 3" w:semiHidden="1" w:unhideWhenUsed="1"/>
-    <w:lsdException w:name="Table Columns 1" w:semiHidden="1" w:unhideWhenUsed="1"/>
-    <w:lsdException w:name="Table Columns 2" w:semiHidden="1" w:unhideWhenUsed="1"/>
-    <w:lsdException w:name="Table Columns 3" w:semiHidden="1" w:unhideWhenUsed="1"/>
-    <w:lsdException w:name="Table Columns 4" w:semiHidden="1" w:unhideWhenUsed="1"/>
-    <w:lsdException w:name="Table Columns 5" w:semiHidden="1" w:unhideWhenUsed="1"/>
-    <w:lsdException w:name="Table Grid 1" w:semiHidden="1" w:unhideWhenUsed="1"/>
-    <w:lsdException w:name="Table Grid 2" w:semiHidden="1" w:unhideWhenUsed="1"/>
-    <w:lsdException w:name="Table Grid 3" w:semiHidden="1" w:unhideWhenUsed="1"/>
-    <w:lsdException w:name="Table Grid 4" w:semiHidden="1" w:unhideWhenUsed="1"/>
-    <w:lsdException w:name="Table Grid 5" w:semiHidden="1" w:unhideWhenUsed="1"/>
-    <w:lsdException w:name="Table Grid 6" w:semiHidden="1" w:unhideWhenUsed="1"/>
-    <w:lsdException w:name="Table Grid 7" w:semiHidden="1" w:unhideWhenUsed="1"/>
-    <w:lsdException w:name="Table Grid 8" w:semiHidden="1" w:unhideWhenUsed="1"/>
-    <w:lsdException w:name="Table List 1" w:semiHidden="1" w:unhideWhenUsed="1"/>
-    <w:lsdException w:name="Table List 2" w:semiHidden="1" w:unhideWhenUsed="1"/>
-    <w:lsdException w:name="Table List 3" w:semiHidden="1" w:unhideWhenUsed="1"/>
-    <w:lsdException w:name="Table List 4" w:semiHidden="1" w:unhideWhenUsed="1"/>
-    <w:lsdException w:name="Table List 5" w:semiHidden="1" w:unhideWhenUsed="1"/>
-    <w:lsdException w:name="Table List 6" w:semiHidden="1" w:unhideWhenUsed="1"/>
-    <w:lsdException w:name="Table List 7" w:semiHidden="1" w:unhideWhenUsed="1"/>
-    <w:lsdException w:name="Table List 8" w:semiHidden="1" w:unhideWhenUsed="1"/>
-    <w:lsdException w:name="Table 3D effects 1" w:semiHidden="1" w:unhideWhenUsed="1"/>
-    <w:lsdException w:name="Table 3D effects 2" w:semiHidden="1" w:unhideWhenUsed="1"/>
-    <w:lsdException w:name="Table 3D effects 3" w:semiHidden="1" w:unhideWhenUsed="1"/>
-    <w:lsdException w:name="Table Contemporary" w:semiHidden="1" w:unhideWhenUsed="1"/>
-    <w:lsdException w:name="Table Elegant" w:semiHidden="1" w:unhideWhenUsed="1"/>
-    <w:lsdException w:name="Table Professional" w:semiHidden="1" w:unhideWhenUsed="1"/>
-    <w:lsdException w:name="Table Subtle 1" w:semiHidden="1" w:unhideWhenUsed="1"/>
-    <w:lsdException w:name="Table Subtle 2" w:semiHidden="1" w:unhideWhenUsed="1"/>
-    <w:lsdException w:name="Table Web 1" w:semiHidden="1" w:unhideWhenUsed="1"/>
-    <w:lsdException w:name="Table Web 2" w:semiHidden="1" w:unhideWhenUsed="1"/>
-    <w:lsdException w:name="Table Web 3" w:semiHidden="1" w:unhideWhenUsed="1"/>
-    <w:lsdException w:name="Balloon Text" w:semiHidden="1" w:unhideWhenUsed="1"/>
-    <w:lsdException w:name="Table Grid" w:uiPriority="39"/>
-    <w:lsdException w:name="Table Theme" w:semiHidden="1" w:unhideWhenUsed="1"/>
-    <w:lsdException w:name="Placeholder Text" w:semiHidden="1"/>
-    <w:lsdException w:name="No Spacing" w:uiPriority="1" w:qFormat="1"/>
-    <w:lsdException w:name="Light Shading" w:uiPriority="60"/>
-    <w:lsdException w:name="Light List" w:uiPriority="61"/>
-    <w:lsdException w:name="Light Grid" w:uiPriority="62"/>
-    <w:lsdException w:name="Medium Shading 1" w:uiPriority="63"/>
-    <w:lsdException w:name="Medium Shading 2" w:uiPriority="64"/>
-    <w:lsdException w:name="Medium List 1" w:uiPriority="65"/>
-    <w:lsdException w:name="Medium List 2" w:uiPriority="66"/>
-    <w:lsdException w:name="Medium Grid 1" w:uiPriority="67"/>
-    <w:lsdException w:name="Medium Grid 2" w:uiPriority="68"/>
-    <w:lsdException w:name="Medium Grid 3" w:uiPriority="69"/>
-    <w:lsdException w:name="Dark List" w:uiPriority="70"/>
-    <w:lsdException w:name="Colorful Shading" w:uiPriority="71"/>
-    <w:lsdException w:name="Colorful List" w:uiPriority="72"/>
-    <w:lsdException w:name="Colorful Grid" w:uiPriority="73"/>
-    <w:lsdException w:name="Light Shading Accent 1" w:uiPriority="60"/>
-    <w:lsdException w:name="Light List Accent 1" w:uiPriority="61"/>
-    <w:lsdException w:name="Light Grid Accent 1" w:uiPriority="62"/>
-    <w:lsdException w:name="Medium Shading 1 Accent 1" w:uiPriority="63"/>
-    <w:lsdException w:name="Medium Shading 2 Accent 1" w:uiPriority="64"/>
-    <w:lsdException w:name="Medium List 1 Accent 1" w:uiPriority="65"/>
-    <w:lsdException w:name="Revision" w:semiHidden="1"/>
-    <w:lsdException w:name="List Paragraph" w:uiPriority="34" w:qFormat="1"/>
-    <w:lsdException w:name="Quote" w:uiPriority="29" w:qFormat="1"/>
-    <w:lsdException w:name="Intense Quote" w:uiPriority="30" w:qFormat="1"/>
-    <w:lsdException w:name="Medium List 2 Accent 1" w:uiPriority="66"/>
-    <w:lsdException w:name="Medium Grid 1 Accent 1" w:uiPriority="67"/>
-    <w:lsdException w:name="Medium Grid 2 Accent 1" w:uiPriority="68"/>
-    <w:lsdException w:name="Medium Grid 3 Accent 1" w:uiPriority="69"/>
-    <w:lsdException w:name="Dark List Accent 1" w:uiPriority="70"/>
-    <w:lsdException w:name="Colorful Shading Accent 1" w:uiPriority="71"/>
-    <w:lsdException w:name="Colorful List Accent 1" w:uiPriority="72"/>
-    <w:lsdException w:name="Colorful Grid Accent 1" w:uiPriority="73"/>
-    <w:lsdException w:name="Light Shading Accent 2" w:uiPriority="60"/>
-    <w:lsdException w:name="Light List Accent 2" w:uiPriority="61"/>
-    <w:lsdException w:name="Light Grid Accent 2" w:uiPriority="62"/>
-    <w:lsdException w:name="Medium Shading 1 Accent 2" w:uiPriority="63"/>
-    <w:lsdException w:name="Medium Shading 2 Accent 2" w:uiPriority="64"/>
-    <w:lsdException w:name="Medium List 1 Accent 2" w:uiPriority="65"/>
-    <w:lsdException w:name="Medium List 2 Accent 2" w:uiPriority="66"/>
-    <w:lsdException w:name="Medium Grid 1 Accent 2" w:uiPriority="67"/>
-    <w:lsdException w:name="Medium Grid 2 Accent 2" w:uiPriority="68"/>
-    <w:lsdException w:name="Medium Grid 3 Accent 2" w:uiPriority="69"/>
-    <w:lsdException w:name="Dark List Accent 2" w:uiPriority="70"/>
-    <w:lsdException w:name="Colorful Shading Accent 2" w:uiPriority="71"/>
-    <w:lsdException w:name="Colorful List Accent 2" w:uiPriority="72"/>
-    <w:lsdException w:name="Colorful Grid Accent 2" w:uiPriority="73"/>
-    <w:lsdException w:name="Light Shading Accent 3" w:uiPriority="60"/>
-    <w:lsdException w:name="Light List Accent 3" w:uiPriority="61"/>
-    <w:lsdException w:name="Light Grid Accent 3" w:uiPriority="62"/>
-    <w:lsdException w:name="Medium Shading 1 Accent 3" w:uiPriority="63"/>
-    <w:lsdException w:name="Medium Shading 2 Accent 3" w:uiPriority="64"/>
-    <w:lsdException w:name="Medium List 1 Accent 3" w:uiPriority="65"/>
-    <w:lsdException w:name="Medium List 2 Accent 3" w:uiPriority="66"/>
-    <w:lsdException w:name="Medium Grid 1 Accent 3" w:uiPriority="67"/>
-    <w:lsdException w:name="Medium Grid 2 Accent 3" w:uiPriority="68"/>
-    <w:lsdException w:name="Medium Grid 3 Accent 3" w:uiPriority="69"/>
-    <w:lsdException w:name="Dark List Accent 3" w:uiPriority="70"/>
-    <w:lsdException w:name="Colorful Shading Accent 3" w:uiPriority="71"/>
-    <w:lsdException w:name="Colorful List Accent 3" w:uiPriority="72"/>
-    <w:lsdException w:name="Colorful Grid Accent 3" w:uiPriority="73"/>
-    <w:lsdException w:name="Light Shading Accent 4" w:uiPriority="60"/>
-    <w:lsdException w:name="Light List Accent 4" w:uiPriority="61"/>
-    <w:lsdException w:name="Light Grid Accent 4" w:uiPriority="62"/>
-    <w:lsdException w:name="Medium Shading 1 Accent 4" w:uiPriority="63"/>
-    <w:lsdException w:name="Medium Shading 2 Accent 4" w:uiPriority="64"/>
-    <w:lsdException w:name="Medium List 1 Accent 4" w:uiPriority="65"/>
-    <w:lsdException w:name="Medium List 2 Accent 4" w:uiPriority="66"/>
-    <w:lsdException w:name="Medium Grid 1 Accent 4" w:uiPriority="67"/>
-    <w:lsdException w:name="Medium Grid 2 Accent 4" w:uiPriority="68"/>
-    <w:lsdException w:name="Medium Grid 3 Accent 4" w:uiPriority="69"/>
-    <w:lsdException w:name="Dark List Accent 4" w:uiPriority="70"/>
-    <w:lsdException w:name="Colorful Shading Accent 4" w:uiPriority="71"/>
-    <w:lsdException w:name="Colorful List Accent 4" w:uiPriority="72"/>
-    <w:lsdException w:name="Colorful Grid Accent 4" w:uiPriority="73"/>
-    <w:lsdException w:name="Light Shading Accent 5" w:uiPriority="60"/>
-    <w:lsdException w:name="Light List Accent 5" w:uiPriority="61"/>
-    <w:lsdException w:name="Light Grid Accent 5" w:uiPriority="62"/>
-    <w:lsdException w:name="Medium Shading 1 Accent 5" w:uiPriority="63"/>
-    <w:lsdException w:name="Medium Shading 2 Accent 5" w:uiPriority="64"/>
-    <w:lsdException w:name="Medium List 1 Accent 5" w:uiPriority="65"/>
-    <w:lsdException w:name="Medium List 2 Accent 5" w:uiPriority="66"/>
-    <w:lsdException w:name="Medium Grid 1 Accent 5" w:uiPriority="67"/>
-    <w:lsdException w:name="Medium Grid 2 Accent 5" w:uiPriority="68"/>
-    <w:lsdException w:name="Medium Grid 3 Accent 5" w:uiPriority="69"/>
-    <w:lsdException w:name="Dark List Accent 5" w:uiPriority="70"/>
-    <w:lsdException w:name="Colorful Shading Accent 5" w:uiPriority="71"/>
-    <w:lsdException w:name="Colorful List Accent 5" w:uiPriority="72"/>
-    <w:lsdException w:name="Colorful Grid Accent 5" w:uiPriority="73"/>
-    <w:lsdException w:name="Light Shading Accent 6" w:uiPriority="60"/>
-    <w:lsdException w:name="Light List Accent 6" w:uiPriority="61"/>
-    <w:lsdException w:name="Light Grid Accent 6" w:uiPriority="62"/>
-    <w:lsdException w:name="Medium Shading 1 Accent 6" w:uiPriority="63"/>
-    <w:lsdException w:name="Medium Shading 2 Accent 6" w:uiPriority="64"/>
-    <w:lsdException w:name="Medium List 1 Accent 6" w:uiPriority="65"/>
-    <w:lsdException w:name="Medium List 2 Accent 6" w:uiPriority="66"/>
-    <w:lsdException w:name="Medium Grid 1 Accent 6" w:uiPriority="67"/>
-    <w:lsdException w:name="Medium Grid 2 Accent 6" w:uiPriority="68"/>
-    <w:lsdException w:name="Medium Grid 3 Accent 6" w:uiPriority="69"/>
-    <w:lsdException w:name="Dark List Accent 6" w:uiPriority="70"/>
-    <w:lsdException w:name="Colorful Shading Accent 6" w:uiPriority="71"/>
-    <w:lsdException w:name="Colorful List Accent 6" w:uiPriority="72"/>
-    <w:lsdException w:name="Colorful Grid Accent 6" w:uiPriority="73"/>
-    <w:lsdException w:name="Subtle Emphasis" w:uiPriority="19" w:qFormat="1"/>
-    <w:lsdException w:name="Intense Emphasis" w:uiPriority="21" w:qFormat="1"/>
-    <w:lsdException w:name="Subtle Reference" w:uiPriority="31" w:qFormat="1"/>
-    <w:lsdException w:name="Intense Reference" w:uiPriority="32" w:qFormat="1"/>
-    <w:lsdException w:name="Book Title" w:uiPriority="33" w:qFormat="1"/>
-    <w:lsdException w:name="Bibliography" w:semiHidden="1" w:uiPriority="37" w:unhideWhenUsed="1"/>
-    <w:lsdException w:name="TOC Heading" w:semiHidden="1" w:uiPriority="39" w:unhideWhenUsed="1" w:qFormat="1"/>
-    <w:lsdException w:name="Plain Table 1" w:uiPriority="41"/>
-    <w:lsdException w:name="Plain Table 2" w:uiPriority="42"/>
-    <w:lsdException w:name="Plain Table 3" w:uiPriority="43"/>
-    <w:lsdException w:name="Plain Table 4" w:uiPriority="44"/>
-    <w:lsdException w:name="Plain Table 5" w:uiPriority="45"/>
-    <w:lsdException w:name="Grid Table Light" w:uiPriority="40"/>
-    <w:lsdException w:name="Grid Table 1 Light" w:uiPriority="46"/>
-    <w:lsdException w:name="Grid Table 2" w:uiPriority="47"/>
-    <w:lsdException w:name="Grid Table 3" w:uiPriority="48"/>
-    <w:lsdException w:name="Grid Table 4" w:uiPriority="49"/>
-    <w:lsdException w:name="Grid Table 5 Dark" w:uiPriority="50"/>
-    <w:lsdException w:name="Grid Table 6 Colorful" w:uiPriority="51"/>
-    <w:lsdException w:name="Grid Table 7 Colorful" w:uiPriority="52"/>
-    <w:lsdException w:name="Grid Table 1 Light Accent 1" w:uiPriority="46"/>
-    <w:lsdException w:name="Grid Table 2 Accent 1" w:uiPriority="47"/>
-    <w:lsdException w:name="Grid Table 3 Accent 1" w:uiPriority="48"/>
-    <w:lsdException w:name="Grid Table 4 Accent 1" w:uiPriority="49"/>
-    <w:lsdException w:name="Grid Table 5 Dark Accent 1" w:uiPriority="50"/>
-    <w:lsdException w:name="Grid Table 6 Colorful Accent 1" w:uiPriority="51"/>
-    <w:lsdException w:name="Grid Table 7 Colorful Accent 1" w:uiPriority="52"/>
-    <w:lsdException w:name="Grid Table 1 Light Accent 2" w:uiPriority="46"/>
-    <w:lsdException w:name="Grid Table 2 Accent 2" w:uiPriority="47"/>
-    <w:lsdException w:name="Grid Table 3 Accent 2" w:uiPriority="48"/>
-    <w:lsdException w:name="Grid Table 4 Accent 2" w:uiPriority="49"/>
-    <w:lsdException w:name="Grid Table 5 Dark Accent 2" w:uiPriority="50"/>
-    <w:lsdException w:name="Grid Table 6 Colorful Accent 2" w:uiPriority="51"/>
-    <w:lsdException w:name="Grid Table 7 Colorful Accent 2" w:uiPriority="52"/>
-    <w:lsdException w:name="Grid Table 1 Light Accent 3" w:uiPriority="46"/>
-    <w:lsdException w:name="Grid Table 2 Accent 3" w:uiPriority="47"/>
-    <w:lsdException w:name="Grid Table 3 Accent 3" w:uiPriority="48"/>
-    <w:lsdException w:name="Grid Table 4 Accent 3" w:uiPriority="49"/>
-    <w:lsdException w:name="Grid Table 5 Dark Accent 3" w:uiPriority="50"/>
-    <w:lsdException w:name="Grid Table 6 Colorful Accent 3" w:uiPriority="51"/>
-    <w:lsdException w:name="Grid Table 7 Colorful Accent 3" w:uiPriority="52"/>
-    <w:lsdException w:name="Grid Table 1 Light Accent 4" w:uiPriority="46"/>
-    <w:lsdException w:name="Grid Table 2 Accent 4" w:uiPriority="47"/>
-    <w:lsdException w:name="Grid Table 3 Accent 4" w:uiPriority="48"/>
-    <w:lsdException w:name="Grid Table 4 Accent 4" w:uiPriority="49"/>
-    <w:lsdException w:name="Grid Table 5 Dark Accent 4" w:uiPriority="50"/>
-    <w:lsdException w:name="Grid Table 6 Colorful Accent 4" w:uiPriority="51"/>
-    <w:lsdException w:name="Grid Table 7 Colorful Accent 4" w:uiPriority="52"/>
-    <w:lsdException w:name="Grid Table 1 Light Accent 5" w:uiPriority="46"/>
-    <w:lsdException w:name="Grid Table 2 Accent 5" w:uiPriority="47"/>
-    <w:lsdException w:name="Grid Table 3 Accent 5" w:uiPriority="48"/>
-    <w:lsdException w:name="Grid Table 4 Accent 5" w:uiPriority="49"/>
-    <w:lsdException w:name="Grid Table 5 Dark Accent 5" w:uiPriority="50"/>
-    <w:lsdException w:name="Grid Table 6 Colorful Accent 5" w:uiPriority="51"/>
-    <w:lsdException w:name="Grid Table 7 Colorful Accent 5" w:uiPriority="52"/>
-    <w:lsdException w:name="Grid Table 1 Light Accent 6" w:uiPriority="46"/>
-    <w:lsdException w:name="Grid Table 2 Accent 6" w:uiPriority="47"/>
-    <w:lsdException w:name="Grid Table 3 Accent 6" w:uiPriority="48"/>
-    <w:lsdException w:name="Grid Table 4 Accent 6" w:uiPriority="49"/>
-    <w:lsdException w:name="Grid Table 5 Dark Accent 6" w:uiPriority="50"/>
-    <w:lsdException w:name="Grid Table 6 Colorful Accent 6" w:uiPriority="51"/>
-    <w:lsdException w:name="Grid Table 7 Colorful Accent 6" w:uiPriority="52"/>
-    <w:lsdException w:name="List Table 1 Light" w:uiPriority="46"/>
-    <w:lsdException w:name="List Table 2" w:uiPriority="47"/>
-    <w:lsdException w:name="List Table 3" w:uiPriority="48"/>
-    <w:lsdException w:name="List Table 4" w:uiPriority="49"/>
-    <w:lsdException w:name="List Table 5 Dark" w:uiPriority="50"/>
-    <w:lsdException w:name="List Table 6 Colorful" w:uiPriority="51"/>
-    <w:lsdException w:name="List Table 7 Colorful" w:uiPriority="52"/>
-    <w:lsdException w:name="List Table 1 Light Accent 1" w:uiPriority="46"/>
-    <w:lsdException w:name="List Table 2 Accent 1" w:uiPriority="47"/>
-    <w:lsdException w:name="List Table 3 Accent 1" w:uiPriority="48"/>
-    <w:lsdException w:name="List Table 4 Accent 1" w:uiPriority="49"/>
-    <w:lsdException w:name="List Table 5 Dark Accent 1" w:uiPriority="50"/>
-    <w:lsdException w:name="List Table 6 Colorful Accent 1" w:uiPriority="51"/>
-    <w:lsdException w:name="List Table 7 Colorful Accent 1" w:uiPriority="52"/>
-    <w:lsdException w:name="List Table 1 Light Accent 2" w:uiPriority="46"/>
-    <w:lsdException w:name="List Table 2 Accent 2" w:uiPriority="47"/>
-    <w:lsdException w:name="List Table 3 Accent 2" w:uiPriority="48"/>
-    <w:lsdException w:name="List Table 4 Accent 2" w:uiPriority="49"/>
-    <w:lsdException w:name="List Table 5 Dark Accent 2" w:uiPriority="50"/>
-    <w:lsdException w:name="List Table 6 Colorful Accent 2" w:uiPriority="51"/>
-    <w:lsdException w:name="List Table 7 Colorful Accent 2" w:uiPriority="52"/>
-    <w:lsdException w:name="List Table 1 Light Accent 3" w:uiPriority="46"/>
-    <w:lsdException w:name="List Table 2 Accent 3" w:uiPriority="47"/>
-    <w:lsdException w:name="List Table 3 Accent 3" w:uiPriority="48"/>
-    <w:lsdException w:name="List Table 4 Accent 3" w:uiPriority="49"/>
-    <w:lsdException w:name="List Table 5 Dark Accent 3" w:uiPriority="50"/>
-    <w:lsdException w:name="List Table 6 Colorful Accent 3" w:uiPriority="51"/>
-    <w:lsdException w:name="List Table 7 Colorful Accent 3" w:uiPriority="52"/>
-    <w:lsdException w:name="List Table 1 Light Accent 4" w:uiPriority="46"/>
-    <w:lsdException w:name="List Table 2 Accent 4" w:uiPriority="47"/>
-    <w:lsdException w:name="List Table 3 Accent 4" w:uiPriority="48"/>
-    <w:lsdException w:name="List Table 4 Accent 4" w:uiPriority="49"/>
-    <w:lsdException w:name="List Table 5 Dark Accent 4" w:uiPriority="50"/>
-    <w:lsdException w:name="List Table 6 Colorful Accent 4" w:uiPriority="51"/>
-    <w:lsdException w:name="List Table 7 Colorful Accent 4" w:uiPriority="52"/>
-    <w:lsdException w:name="List Table 1 Light Accent 5" w:uiPriority="46"/>
-    <w:lsdException w:name="List Table 2 Accent 5" w:uiPriority="47"/>
-    <w:lsdException w:name="List Table 3 Accent 5" w:uiPriority="48"/>
-    <w:lsdException w:name="List Table 4 Accent 5" w:uiPriority="49"/>
-    <w:lsdException w:name="List Table 5 Dark Accent 5" w:uiPriority="50"/>
-    <w:lsdException w:name="List Table 6 Colorful Accent 5" w:uiPriority="51"/>
-    <w:lsdException w:name="List Table 7 Colorful Accent 5" w:uiPriority="52"/>
-    <w:lsdException w:name="List Table 1 Light Accent 6" w:uiPriority="46"/>
-    <w:lsdException w:name="List Table 2 Accent 6" w:uiPriority="47"/>
-    <w:lsdException w:name="List Table 3 Accent 6" w:uiPriority="48"/>
-    <w:lsdException w:name="List Table 4 Accent 6" w:uiPriority="49"/>
-    <w:lsdException w:name="List Table 5 Dark Accent 6" w:uiPriority="50"/>
-    <w:lsdException w:name="List Table 6 Colorful Accent 6" w:uiPriority="51"/>
-    <w:lsdException w:name="List Table 7 Colorful Accent 6" w:uiPriority="52"/>
+  <w:latentStyles w:defLockedState="0" w:defUIPriority="99" w:defSemiHidden="1" w:defUnhideWhenUsed="1" w:defQFormat="0" w:count="267">
+    <w:lsdException w:name="Normal" w:semiHidden="0" w:uiPriority="0" w:unhideWhenUsed="0" w:qFormat="1"/>
+    <w:lsdException w:name="heading 1" w:semiHidden="0" w:uiPriority="9" w:unhideWhenUsed="0" w:qFormat="1"/>
+    <w:lsdException w:name="heading 2" w:uiPriority="9" w:qFormat="1"/>
+    <w:lsdException w:name="heading 3" w:uiPriority="9" w:qFormat="1"/>
+    <w:lsdException w:name="heading 4" w:uiPriority="9" w:qFormat="1"/>
+    <w:lsdException w:name="heading 5" w:uiPriority="9" w:qFormat="1"/>
+    <w:lsdException w:name="heading 6" w:uiPriority="9" w:qFormat="1"/>
+    <w:lsdException w:name="heading 7" w:uiPriority="9" w:qFormat="1"/>
+    <w:lsdException w:name="heading 8" w:uiPriority="9" w:qFormat="1"/>
+    <w:lsdException w:name="heading 9" w:uiPriority="9" w:qFormat="1"/>
+    <w:lsdException w:name="toc 1" w:uiPriority="39"/>
+    <w:lsdException w:name="toc 2" w:uiPriority="39"/>
+    <w:lsdException w:name="toc 3" w:uiPriority="39"/>
+    <w:lsdException w:name="toc 4" w:uiPriority="39"/>
+    <w:lsdException w:name="toc 5" w:uiPriority="39"/>
+    <w:lsdException w:name="toc 6" w:uiPriority="39"/>
+    <w:lsdException w:name="toc 7" w:uiPriority="39"/>
+    <w:lsdException w:name="toc 8" w:uiPriority="39"/>
+    <w:lsdException w:name="toc 9" w:uiPriority="39"/>
+    <w:lsdException w:name="caption" w:uiPriority="35" w:qFormat="1"/>
+    <w:lsdException w:name="Title" w:semiHidden="0" w:uiPriority="10" w:unhideWhenUsed="0" w:qFormat="1"/>
+    <w:lsdException w:name="Default Paragraph Font" w:uiPriority="1"/>
+    <w:lsdException w:name="Subtitle" w:semiHidden="0" w:uiPriority="11" w:unhideWhenUsed="0" w:qFormat="1"/>
+    <w:lsdException w:name="Strong" w:semiHidden="0" w:uiPriority="22" w:unhideWhenUsed="0" w:qFormat="1"/>
+    <w:lsdException w:name="Emphasis" w:semiHidden="0" w:uiPriority="20" w:unhideWhenUsed="0" w:qFormat="1"/>
+    <w:lsdException w:name="Table Grid" w:semiHidden="0" w:uiPriority="39" w:unhideWhenUsed="0"/>
+    <w:lsdException w:name="Placeholder Text" w:unhideWhenUsed="0"/>
+    <w:lsdException w:name="No Spacing" w:semiHidden="0" w:uiPriority="1" w:unhideWhenUsed="0" w:qFormat="1"/>
+    <w:lsdException w:name="Light Shading" w:semiHidden="0" w:uiPriority="60" w:unhideWhenUsed="0"/>
+    <w:lsdException w:name="Light List" w:semiHidden="0" w:uiPriority="61" w:unhideWhenUsed="0"/>
+    <w:lsdException w:name="Light Grid" w:semiHidden="0" w:uiPriority="62" w:unhideWhenUsed="0"/>
+    <w:lsdException w:name="Medium Shading 1" w:semiHidden="0" w:uiPriority="63" w:unhideWhenUsed="0"/>
+    <w:lsdException w:name="Medium Shading 2" w:semiHidden="0" w:uiPriority="64" w:unhideWhenUsed="0"/>
+    <w:lsdException w:name="Medium List 1" w:semiHidden="0" w:uiPriority="65" w:unhideWhenUsed="0"/>
+    <w:lsdException w:name="Medium List 2" w:semiHidden="0" w:uiPriority="66" w:unhideWhenUsed="0"/>
+    <w:lsdException w:name="Medium Grid 1" w:semiHidden="0" w:uiPriority="67" w:unhideWhenUsed="0"/>
+    <w:lsdException w:name="Medium Grid 2" w:semiHidden="0" w:uiPriority="68" w:unhideWhenUsed="0"/>
+    <w:lsdException w:name="Medium Grid 3" w:semiHidden="0" w:uiPriority="69" w:unhideWhenUsed="0"/>
+    <w:lsdException w:name="Dark List" w:semiHidden="0" w:uiPriority="70" w:unhideWhenUsed="0"/>
+    <w:lsdException w:name="Colorful Shading" w:semiHidden="0" w:uiPriority="71" w:unhideWhenUsed="0"/>
+    <w:lsdException w:name="Colorful List" w:semiHidden="0" w:uiPriority="72" w:unhideWhenUsed="0"/>
+    <w:lsdException w:name="Colorful Grid" w:semiHidden="0" w:uiPriority="73" w:unhideWhenUsed="0"/>
+    <w:lsdException w:name="Light Shading Accent 1" w:semiHidden="0" w:uiPriority="60" w:unhideWhenUsed="0"/>
+    <w:lsdException w:name="Light List Accent 1" w:semiHidden="0" w:uiPriority="61" w:unhideWhenUsed="0"/>
+    <w:lsdException w:name="Light Grid Accent 1" w:semiHidden="0" w:uiPriority="62" w:unhideWhenUsed="0"/>
+    <w:lsdException w:name="Medium Shading 1 Accent 1" w:semiHidden="0" w:uiPriority="63" w:unhideWhenUsed="0"/>
+    <w:lsdException w:name="Medium Shading 2 Accent 1" w:semiHidden="0" w:uiPriority="64" w:unhideWhenUsed="0"/>
+    <w:lsdException w:name="Medium List 1 Accent 1" w:semiHidden="0" w:uiPriority="65" w:unhideWhenUsed="0"/>
+    <w:lsdException w:name="Revision" w:unhideWhenUsed="0"/>
+    <w:lsdException w:name="List Paragraph" w:semiHidden="0" w:uiPriority="34" w:unhideWhenUsed="0" w:qFormat="1"/>
+    <w:lsdException w:name="Quote" w:semiHidden="0" w:uiPriority="29" w:unhideWhenUsed="0" w:qFormat="1"/>
+    <w:lsdException w:name="Intense Quote" w:semiHidden="0" w:uiPriority="30" w:unhideWhenUsed="0" w:qFormat="1"/>
+    <w:lsdException w:name="Medium List 2 Accent 1" w:semiHidden="0" w:uiPriority="66" w:unhideWhenUsed="0"/>
+    <w:lsdException w:name="Medium Grid 1 Accent 1" w:semiHidden="0" w:uiPriority="67" w:unhideWhenUsed="0"/>
+    <w:lsdException w:name="Medium Grid 2 Accent 1" w:semiHidden="0" w:uiPriority="68" w:unhideWhenUsed="0"/>
+    <w:lsdException w:name="Medium Grid 3 Accent 1" w:semiHidden="0" w:uiPriority="69" w:unhideWhenUsed="0"/>
+    <w:lsdException w:name="Dark List Accent 1" w:semiHidden="0" w:uiPriority="70" w:unhideWhenUsed="0"/>
+    <w:lsdException w:name="Colorful Shading Accent 1" w:semiHidden="0" w:uiPriority="71" w:unhideWhenUsed="0"/>
+    <w:lsdException w:name="Colorful List Accent 1" w:semiHidden="0" w:uiPriority="72" w:unhideWhenUsed="0"/>
+    <w:lsdException w:name="Colorful Grid Accent 1" w:semiHidden="0" w:uiPriority="73" w:unhideWhenUsed="0"/>
+    <w:lsdException w:name="Light Shading Accent 2" w:semiHidden="0" w:uiPriority="60" w:unhideWhenUsed="0"/>
+    <w:lsdException w:name="Light List Accent 2" w:semiHidden="0" w:uiPriority="61" w:unhideWhenUsed="0"/>
+    <w:lsdException w:name="Light Grid Accent 2" w:semiHidden="0" w:uiPriority="62" w:unhideWhenUsed="0"/>
+    <w:lsdException w:name="Medium Shading 1 Accent 2" w:semiHidden="0" w:uiPriority="63" w:unhideWhenUsed="0"/>
+    <w:lsdException w:name="Medium Shading 2 Accent 2" w:semiHidden="0" w:uiPriority="64" w:unhideWhenUsed="0"/>
+    <w:lsdException w:name="Medium List 1 Accent 2" w:semiHidden="0" w:uiPriority="65" w:unhideWhenUsed="0"/>
+    <w:lsdException w:name="Medium List 2 Accent 2" w:semiHidden="0" w:uiPriority="66" w:unhideWhenUsed="0"/>
+    <w:lsdException w:name="Medium Grid 1 Accent 2" w:semiHidden="0" w:uiPriority="67" w:unhideWhenUsed="0"/>
+    <w:lsdException w:name="Medium Grid 2 Accent 2" w:semiHidden="0" w:uiPriority="68" w:unhideWhenUsed="0"/>
+    <w:lsdException w:name="Medium Grid 3 Accent 2" w:semiHidden="0" w:uiPriority="69" w:unhideWhenUsed="0"/>
+    <w:lsdException w:name="Dark List Accent 2" w:semiHidden="0" w:uiPriority="70" w:unhideWhenUsed="0"/>
+    <w:lsdException w:name="Colorful Shading Accent 2" w:semiHidden="0" w:uiPriority="71" w:unhideWhenUsed="0"/>
+    <w:lsdException w:name="Colorful List Accent 2" w:semiHidden="0" w:uiPriority="72" w:unhideWhenUsed="0"/>
+    <w:lsdException w:name="Colorful Grid Accent 2" w:semiHidden="0" w:uiPriority="73" w:unhideWhenUsed="0"/>
+    <w:lsdException w:name="Light Shading Accent 3" w:semiHidden="0" w:uiPriority="60" w:unhideWhenUsed="0"/>
+    <w:lsdException w:name="Light List Accent 3" w:semiHidden="0" w:uiPriority="61" w:unhideWhenUsed="0"/>
+    <w:lsdException w:name="Light Grid Accent 3" w:semiHidden="0" w:uiPriority="62" w:unhideWhenUsed="0"/>
+    <w:lsdException w:name="Medium Shading 1 Accent 3" w:semiHidden="0" w:uiPriority="63" w:unhideWhenUsed="0"/>
+    <w:lsdException w:name="Medium Shading 2 Accent 3" w:semiHidden="0" w:uiPriority="64" w:unhideWhenUsed="0"/>
+    <w:lsdException w:name="Medium List 1 Accent 3" w:semiHidden="0" w:uiPriority="65" w:unhideWhenUsed="0"/>
+    <w:lsdException w:name="Medium List 2 Accent 3" w:semiHidden="0" w:uiPriority="66" w:unhideWhenUsed="0"/>
+    <w:lsdException w:name="Medium Grid 1 Accent 3" w:semiHidden="0" w:uiPriority="67" w:unhideWhenUsed="0"/>
+    <w:lsdException w:name="Medium Grid 2 Accent 3" w:semiHidden="0" w:uiPriority="68" w:unhideWhenUsed="0"/>
+    <w:lsdException w:name="Medium Grid 3 Accent 3" w:semiHidden="0" w:uiPriority="69" w:unhideWhenUsed="0"/>
+    <w:lsdException w:name="Dark List Accent 3" w:semiHidden="0" w:uiPriority="70" w:unhideWhenUsed="0"/>
+    <w:lsdException w:name="Colorful Shading Accent 3" w:semiHidden="0" w:uiPriority="71" w:unhideWhenUsed="0"/>
+    <w:lsdException w:name="Colorful List Accent 3" w:semiHidden="0" w:uiPriority="72" w:unhideWhenUsed="0"/>
+    <w:lsdException w:name="Colorful Grid Accent 3" w:semiHidden="0" w:uiPriority="73" w:unhideWhenUsed="0"/>
+    <w:lsdException w:name="Light Shading Accent 4" w:semiHidden="0" w:uiPriority="60" w:unhideWhenUsed="0"/>
+    <w:lsdException w:name="Light List Accent 4" w:semiHidden="0" w:uiPriority="61" w:unhideWhenUsed="0"/>
+    <w:lsdException w:name="Light Grid Accent 4" w:semiHidden="0" w:uiPriority="62" w:unhideWhenUsed="0"/>
+    <w:lsdException w:name="Medium Shading 1 Accent 4" w:semiHidden="0" w:uiPriority="63" w:unhideWhenUsed="0"/>
+    <w:lsdException w:name="Medium Shading 2 Accent 4" w:semiHidden="0" w:uiPriority="64" w:unhideWhenUsed="0"/>
+    <w:lsdException w:name="Medium List 1 Accent 4" w:semiHidden="0" w:uiPriority="65" w:unhideWhenUsed="0"/>
+    <w:lsdException w:name="Medium List 2 Accent 4" w:semiHidden="0" w:uiPriority="66" w:unhideWhenUsed="0"/>
+    <w:lsdException w:name="Medium Grid 1 Accent 4" w:semiHidden="0" w:uiPriority="67" w:unhideWhenUsed="0"/>
+    <w:lsdException w:name="Medium Grid 2 Accent 4" w:semiHidden="0" w:uiPriority="68" w:unhideWhenUsed="0"/>
+    <w:lsdException w:name="Medium Grid 3 Accent 4" w:semiHidden="0" w:uiPriority="69" w:unhideWhenUsed="0"/>
+    <w:lsdException w:name="Dark List Accent 4" w:semiHidden="0" w:uiPriority="70" w:unhideWhenUsed="0"/>
+    <w:lsdException w:name="Colorful Shading Accent 4" w:semiHidden="0" w:uiPriority="71" w:unhideWhenUsed="0"/>
+    <w:lsdException w:name="Colorful List Accent 4" w:semiHidden="0" w:uiPriority="72" w:unhideWhenUsed="0"/>
+    <w:lsdException w:name="Colorful Grid Accent 4" w:semiHidden="0" w:uiPriority="73" w:unhideWhenUsed="0"/>
+    <w:lsdException w:name="Light Shading Accent 5" w:semiHidden="0" w:uiPriority="60" w:unhideWhenUsed="0"/>
+    <w:lsdException w:name="Light List Accent 5" w:semiHidden="0" w:uiPriority="61" w:unhideWhenUsed="0"/>
+    <w:lsdException w:name="Light Grid Accent 5" w:semiHidden="0" w:uiPriority="62" w:unhideWhenUsed="0"/>
+    <w:lsdException w:name="Medium Shading 1 Accent 5" w:semiHidden="0" w:uiPriority="63" w:unhideWhenUsed="0"/>
+    <w:lsdException w:name="Medium Shading 2 Accent 5" w:semiHidden="0" w:uiPriority="64" w:unhideWhenUsed="0"/>
+    <w:lsdException w:name="Medium List 1 Accent 5" w:semiHidden="0" w:uiPriority="65" w:unhideWhenUsed="0"/>
+    <w:lsdException w:name="Medium List 2 Accent 5" w:semiHidden="0" w:uiPriority="66" w:unhideWhenUsed="0"/>
+    <w:lsdException w:name="Medium Grid 1 Accent 5" w:semiHidden="0" w:uiPriority="67" w:unhideWhenUsed="0"/>
+    <w:lsdException w:name="Medium Grid 2 Accent 5" w:semiHidden="0" w:uiPriority="68" w:unhideWhenUsed="0"/>
+    <w:lsdException w:name="Medium Grid 3 Accent 5" w:semiHidden="0" w:uiPriority="69" w:unhideWhenUsed="0"/>
+    <w:lsdException w:name="Dark List Accent 5" w:semiHidden="0" w:uiPriority="70" w:unhideWhenUsed="0"/>
+    <w:lsdException w:name="Colorful Shading Accent 5" w:semiHidden="0" w:uiPriority="71" w:unhideWhenUsed="0"/>
+    <w:lsdException w:name="Colorful List Accent 5" w:semiHidden="0" w:uiPriority="72" w:unhideWhenUsed="0"/>
+    <w:lsdException w:name="Colorful Grid Accent 5" w:semiHidden="0" w:uiPriority="73" w:unhideWhenUsed="0"/>
+    <w:lsdException w:name="Light Shading Accent 6" w:semiHidden="0" w:uiPriority="60" w:unhideWhenUsed="0"/>
+    <w:lsdException w:name="Light List Accent 6" w:semiHidden="0" w:uiPriority="61" w:unhideWhenUsed="0"/>
+    <w:lsdException w:name="Light Grid Accent 6" w:semiHidden="0" w:uiPriority="62" w:unhideWhenUsed="0"/>
+    <w:lsdException w:name="Medium Shading 1 Accent 6" w:semiHidden="0" w:uiPriority="63" w:unhideWhenUsed="0"/>
+    <w:lsdException w:name="Medium Shading 2 Accent 6" w:semiHidden="0" w:uiPriority="64" w:unhideWhenUsed="0"/>
+    <w:lsdException w:name="Medium List 1 Accent 6" w:semiHidden="0" w:uiPriority="65" w:unhideWhenUsed="0"/>
+    <w:lsdException w:name="Medium List 2 Accent 6" w:semiHidden="0" w:uiPriority="66" w:unhideWhenUsed="0"/>
+    <w:lsdException w:name="Medium Grid 1 Accent 6" w:semiHidden="0" w:uiPriority="67" w:unhideWhenUsed="0"/>
+    <w:lsdException w:name="Medium Grid 2 Accent 6" w:semiHidden="0" w:uiPriority="68" w:unhideWhenUsed="0"/>
+    <w:lsdException w:name="Medium Grid 3 Accent 6" w:semiHidden="0" w:uiPriority="69" w:unhideWhenUsed="0"/>
+    <w:lsdException w:name="Dark List Accent 6" w:semiHidden="0" w:uiPriority="70" w:unhideWhenUsed="0"/>
+    <w:lsdException w:name="Colorful Shading Accent 6" w:semiHidden="0" w:uiPriority="71" w:unhideWhenUsed="0"/>
+    <w:lsdException w:name="Colorful List Accent 6" w:semiHidden="0" w:uiPriority="72" w:unhideWhenUsed="0"/>
+    <w:lsdException w:name="Colorful Grid Accent 6" w:semiHidden="0" w:uiPriority="73" w:unhideWhenUsed="0"/>
+    <w:lsdException w:name="Subtle Emphasis" w:semiHidden="0" w:uiPriority="19" w:unhideWhenUsed="0" w:qFormat="1"/>
+    <w:lsdException w:name="Intense Emphasis" w:semiHidden="0" w:uiPriority="21" w:unhideWhenUsed="0" w:qFormat="1"/>
+    <w:lsdException w:name="Subtle Reference" w:semiHidden="0" w:uiPriority="31" w:unhideWhenUsed="0" w:qFormat="1"/>
+    <w:lsdException w:name="Intense Reference" w:semiHidden="0" w:uiPriority="32" w:unhideWhenUsed="0" w:qFormat="1"/>
+    <w:lsdException w:name="Book Title" w:semiHidden="0" w:uiPriority="33" w:unhideWhenUsed="0" w:qFormat="1"/>
+    <w:lsdException w:name="Bibliography" w:uiPriority="37"/>
+    <w:lsdException w:name="TOC Heading" w:uiPriority="39" w:qFormat="1"/>
   </w:latentStyles>
   <w:style w:type="paragraph" w:default="1" w:styleId="Normal">
     <w:name w:val="Normal"/>
@@ -22330,7 +22114,6 @@
     <w:uiPriority w:val="39"/>
     <w:rsid w:val="00423CF6"/>
     <w:tblPr>
-      <w:tblInd w:w="0" w:type="dxa"/>
       <w:tblBorders>
         <w:top w:val="single" w:sz="4" w:space="0" w:color="auto"/>
         <w:left w:val="single" w:sz="4" w:space="0" w:color="auto"/>
@@ -22339,12 +22122,572 @@
         <w:insideH w:val="single" w:sz="4" w:space="0" w:color="auto"/>
         <w:insideV w:val="single" w:sz="4" w:space="0" w:color="auto"/>
       </w:tblBorders>
+    </w:tblPr>
+  </w:style>
+  <w:style w:type="character" w:styleId="CommentReference">
+    <w:name w:val="annotation reference"/>
+    <w:basedOn w:val="DefaultParagraphFont"/>
+    <w:uiPriority w:val="99"/>
+    <w:semiHidden/>
+    <w:unhideWhenUsed/>
+    <w:rsid w:val="002D7B65"/>
+    <w:rPr>
+      <w:sz w:val="16"/>
+      <w:szCs w:val="16"/>
+    </w:rPr>
+  </w:style>
+  <w:style w:type="paragraph" w:styleId="CommentText">
+    <w:name w:val="annotation text"/>
+    <w:basedOn w:val="Normal"/>
+    <w:link w:val="CommentTextChar"/>
+    <w:uiPriority w:val="99"/>
+    <w:semiHidden/>
+    <w:unhideWhenUsed/>
+    <w:rsid w:val="002D7B65"/>
+    <w:rPr>
+      <w:sz w:val="20"/>
+      <w:szCs w:val="20"/>
+    </w:rPr>
+  </w:style>
+  <w:style w:type="character" w:customStyle="1" w:styleId="CommentTextChar">
+    <w:name w:val="Comment Text Char"/>
+    <w:basedOn w:val="DefaultParagraphFont"/>
+    <w:link w:val="CommentText"/>
+    <w:uiPriority w:val="99"/>
+    <w:semiHidden/>
+    <w:rsid w:val="002D7B65"/>
+    <w:rPr>
+      <w:sz w:val="20"/>
+      <w:szCs w:val="20"/>
+    </w:rPr>
+  </w:style>
+  <w:style w:type="paragraph" w:styleId="CommentSubject">
+    <w:name w:val="annotation subject"/>
+    <w:basedOn w:val="CommentText"/>
+    <w:next w:val="CommentText"/>
+    <w:link w:val="CommentSubjectChar"/>
+    <w:uiPriority w:val="99"/>
+    <w:semiHidden/>
+    <w:unhideWhenUsed/>
+    <w:rsid w:val="002D7B65"/>
+    <w:rPr>
+      <w:b/>
+      <w:bCs/>
+    </w:rPr>
+  </w:style>
+  <w:style w:type="character" w:customStyle="1" w:styleId="CommentSubjectChar">
+    <w:name w:val="Comment Subject Char"/>
+    <w:basedOn w:val="CommentTextChar"/>
+    <w:link w:val="CommentSubject"/>
+    <w:uiPriority w:val="99"/>
+    <w:semiHidden/>
+    <w:rsid w:val="002D7B65"/>
+    <w:rPr>
+      <w:b/>
+      <w:bCs/>
+      <w:sz w:val="20"/>
+      <w:szCs w:val="20"/>
+    </w:rPr>
+  </w:style>
+  <w:style w:type="paragraph" w:styleId="BalloonText">
+    <w:name w:val="Balloon Text"/>
+    <w:basedOn w:val="Normal"/>
+    <w:link w:val="BalloonTextChar"/>
+    <w:uiPriority w:val="99"/>
+    <w:semiHidden/>
+    <w:unhideWhenUsed/>
+    <w:rsid w:val="002D7B65"/>
+    <w:rPr>
+      <w:rFonts w:ascii="Segoe UI" w:hAnsi="Segoe UI" w:cs="Segoe UI"/>
+      <w:sz w:val="18"/>
+      <w:szCs w:val="18"/>
+    </w:rPr>
+  </w:style>
+  <w:style w:type="character" w:customStyle="1" w:styleId="BalloonTextChar">
+    <w:name w:val="Balloon Text Char"/>
+    <w:basedOn w:val="DefaultParagraphFont"/>
+    <w:link w:val="BalloonText"/>
+    <w:uiPriority w:val="99"/>
+    <w:semiHidden/>
+    <w:rsid w:val="002D7B65"/>
+    <w:rPr>
+      <w:rFonts w:ascii="Segoe UI" w:hAnsi="Segoe UI" w:cs="Segoe UI"/>
+      <w:sz w:val="18"/>
+      <w:szCs w:val="18"/>
+    </w:rPr>
+  </w:style>
+  <w:style w:type="paragraph" w:styleId="NormalWeb">
+    <w:name w:val="Normal (Web)"/>
+    <w:basedOn w:val="Normal"/>
+    <w:uiPriority w:val="99"/>
+    <w:semiHidden/>
+    <w:unhideWhenUsed/>
+    <w:rsid w:val="00F104AB"/>
+    <w:pPr>
+      <w:spacing w:before="100" w:beforeAutospacing="1" w:after="100" w:afterAutospacing="1"/>
+    </w:pPr>
+    <w:rPr>
+      <w:rFonts w:ascii="Times New Roman" w:eastAsia="Times New Roman" w:hAnsi="Times New Roman" w:cs="Times New Roman"/>
+      <w:sz w:val="24"/>
+      <w:szCs w:val="24"/>
+    </w:rPr>
+  </w:style>
+  <w:style w:type="character" w:customStyle="1" w:styleId="apple-tab-span">
+    <w:name w:val="apple-tab-span"/>
+    <w:basedOn w:val="DefaultParagraphFont"/>
+    <w:rsid w:val="00F104AB"/>
+  </w:style>
+  <w:style w:type="paragraph" w:styleId="Caption">
+    <w:name w:val="caption"/>
+    <w:basedOn w:val="Normal"/>
+    <w:next w:val="Normal"/>
+    <w:uiPriority w:val="35"/>
+    <w:unhideWhenUsed/>
+    <w:qFormat/>
+    <w:rsid w:val="00AB251D"/>
+    <w:pPr>
+      <w:spacing w:after="200"/>
+    </w:pPr>
+    <w:rPr>
+      <w:i/>
+      <w:iCs/>
+      <w:color w:val="44546A" w:themeColor="text2"/>
+      <w:sz w:val="18"/>
+      <w:szCs w:val="18"/>
+    </w:rPr>
+  </w:style>
+  <w:style w:type="paragraph" w:styleId="TableofFigures">
+    <w:name w:val="table of figures"/>
+    <w:basedOn w:val="Normal"/>
+    <w:next w:val="Normal"/>
+    <w:uiPriority w:val="99"/>
+    <w:unhideWhenUsed/>
+    <w:rsid w:val="00AB251D"/>
+  </w:style>
+  <w:style w:type="character" w:customStyle="1" w:styleId="apple-converted-space">
+    <w:name w:val="apple-converted-space"/>
+    <w:basedOn w:val="DefaultParagraphFont"/>
+    <w:rsid w:val="00741A53"/>
+  </w:style>
+</w:styles>
+</file>
+
+<file path=word/stylesWithEffects.xml><?xml version="1.0" encoding="utf-8"?>
+<w:styles xmlns:wpc="http://schemas.microsoft.com/office/word/2010/wordprocessingCanvas" xmlns:mc="http://schemas.openxmlformats.org/markup-compatibility/2006" xmlns:o="urn:schemas-microsoft-com:office:office" xmlns:r="http://schemas.openxmlformats.org/officeDocument/2006/relationships" xmlns:m="http://schemas.openxmlformats.org/officeDocument/2006/math" xmlns:v="urn:schemas-microsoft-com:vml" xmlns:wp14="http://schemas.microsoft.com/office/word/2010/wordprocessingDrawing" xmlns:wp="http://schemas.openxmlformats.org/drawingml/2006/wordprocessingDrawing" xmlns:w10="urn:schemas-microsoft-com:office:word" xmlns:w="http://schemas.openxmlformats.org/wordprocessingml/2006/main" xmlns:w14="http://schemas.microsoft.com/office/word/2010/wordml" xmlns:wpg="http://schemas.microsoft.com/office/word/2010/wordprocessingGroup" xmlns:wpi="http://schemas.microsoft.com/office/word/2010/wordprocessingInk" xmlns:wne="http://schemas.microsoft.com/office/word/2006/wordml" xmlns:wps="http://schemas.microsoft.com/office/word/2010/wordprocessingShape" mc:Ignorable="w14 wp14">
+  <w:docDefaults>
+    <w:rPrDefault>
+      <w:rPr>
+        <w:rFonts w:asciiTheme="minorHAnsi" w:eastAsiaTheme="minorHAnsi" w:hAnsiTheme="minorHAnsi" w:cstheme="minorBidi"/>
+        <w:sz w:val="22"/>
+        <w:szCs w:val="22"/>
+        <w:lang w:val="en-US" w:eastAsia="en-US" w:bidi="ar-SA"/>
+      </w:rPr>
+    </w:rPrDefault>
+    <w:pPrDefault/>
+  </w:docDefaults>
+  <w:latentStyles w:defLockedState="0" w:defUIPriority="99" w:defSemiHidden="1" w:defUnhideWhenUsed="1" w:defQFormat="0" w:count="267">
+    <w:lsdException w:name="Normal" w:semiHidden="0" w:uiPriority="0" w:unhideWhenUsed="0" w:qFormat="1"/>
+    <w:lsdException w:name="heading 1" w:semiHidden="0" w:uiPriority="9" w:unhideWhenUsed="0" w:qFormat="1"/>
+    <w:lsdException w:name="heading 2" w:uiPriority="9" w:qFormat="1"/>
+    <w:lsdException w:name="heading 3" w:uiPriority="9" w:qFormat="1"/>
+    <w:lsdException w:name="heading 4" w:uiPriority="9" w:qFormat="1"/>
+    <w:lsdException w:name="heading 5" w:uiPriority="9" w:qFormat="1"/>
+    <w:lsdException w:name="heading 6" w:uiPriority="9" w:qFormat="1"/>
+    <w:lsdException w:name="heading 7" w:uiPriority="9" w:qFormat="1"/>
+    <w:lsdException w:name="heading 8" w:uiPriority="9" w:qFormat="1"/>
+    <w:lsdException w:name="heading 9" w:uiPriority="9" w:qFormat="1"/>
+    <w:lsdException w:name="toc 1" w:uiPriority="39"/>
+    <w:lsdException w:name="toc 2" w:uiPriority="39"/>
+    <w:lsdException w:name="toc 3" w:uiPriority="39"/>
+    <w:lsdException w:name="toc 4" w:uiPriority="39"/>
+    <w:lsdException w:name="toc 5" w:uiPriority="39"/>
+    <w:lsdException w:name="toc 6" w:uiPriority="39"/>
+    <w:lsdException w:name="toc 7" w:uiPriority="39"/>
+    <w:lsdException w:name="toc 8" w:uiPriority="39"/>
+    <w:lsdException w:name="toc 9" w:uiPriority="39"/>
+    <w:lsdException w:name="caption" w:uiPriority="35" w:qFormat="1"/>
+    <w:lsdException w:name="Title" w:semiHidden="0" w:uiPriority="10" w:unhideWhenUsed="0" w:qFormat="1"/>
+    <w:lsdException w:name="Default Paragraph Font" w:uiPriority="1"/>
+    <w:lsdException w:name="Subtitle" w:semiHidden="0" w:uiPriority="11" w:unhideWhenUsed="0" w:qFormat="1"/>
+    <w:lsdException w:name="Strong" w:semiHidden="0" w:uiPriority="22" w:unhideWhenUsed="0" w:qFormat="1"/>
+    <w:lsdException w:name="Emphasis" w:semiHidden="0" w:uiPriority="20" w:unhideWhenUsed="0" w:qFormat="1"/>
+    <w:lsdException w:name="Table Grid" w:semiHidden="0" w:uiPriority="39" w:unhideWhenUsed="0"/>
+    <w:lsdException w:name="Placeholder Text" w:unhideWhenUsed="0"/>
+    <w:lsdException w:name="No Spacing" w:semiHidden="0" w:uiPriority="1" w:unhideWhenUsed="0" w:qFormat="1"/>
+    <w:lsdException w:name="Light Shading" w:semiHidden="0" w:uiPriority="60" w:unhideWhenUsed="0"/>
+    <w:lsdException w:name="Light List" w:semiHidden="0" w:uiPriority="61" w:unhideWhenUsed="0"/>
+    <w:lsdException w:name="Light Grid" w:semiHidden="0" w:uiPriority="62" w:unhideWhenUsed="0"/>
+    <w:lsdException w:name="Medium Shading 1" w:semiHidden="0" w:uiPriority="63" w:unhideWhenUsed="0"/>
+    <w:lsdException w:name="Medium Shading 2" w:semiHidden="0" w:uiPriority="64" w:unhideWhenUsed="0"/>
+    <w:lsdException w:name="Medium List 1" w:semiHidden="0" w:uiPriority="65" w:unhideWhenUsed="0"/>
+    <w:lsdException w:name="Medium List 2" w:semiHidden="0" w:uiPriority="66" w:unhideWhenUsed="0"/>
+    <w:lsdException w:name="Medium Grid 1" w:semiHidden="0" w:uiPriority="67" w:unhideWhenUsed="0"/>
+    <w:lsdException w:name="Medium Grid 2" w:semiHidden="0" w:uiPriority="68" w:unhideWhenUsed="0"/>
+    <w:lsdException w:name="Medium Grid 3" w:semiHidden="0" w:uiPriority="69" w:unhideWhenUsed="0"/>
+    <w:lsdException w:name="Dark List" w:semiHidden="0" w:uiPriority="70" w:unhideWhenUsed="0"/>
+    <w:lsdException w:name="Colorful Shading" w:semiHidden="0" w:uiPriority="71" w:unhideWhenUsed="0"/>
+    <w:lsdException w:name="Colorful List" w:semiHidden="0" w:uiPriority="72" w:unhideWhenUsed="0"/>
+    <w:lsdException w:name="Colorful Grid" w:semiHidden="0" w:uiPriority="73" w:unhideWhenUsed="0"/>
+    <w:lsdException w:name="Light Shading Accent 1" w:semiHidden="0" w:uiPriority="60" w:unhideWhenUsed="0"/>
+    <w:lsdException w:name="Light List Accent 1" w:semiHidden="0" w:uiPriority="61" w:unhideWhenUsed="0"/>
+    <w:lsdException w:name="Light Grid Accent 1" w:semiHidden="0" w:uiPriority="62" w:unhideWhenUsed="0"/>
+    <w:lsdException w:name="Medium Shading 1 Accent 1" w:semiHidden="0" w:uiPriority="63" w:unhideWhenUsed="0"/>
+    <w:lsdException w:name="Medium Shading 2 Accent 1" w:semiHidden="0" w:uiPriority="64" w:unhideWhenUsed="0"/>
+    <w:lsdException w:name="Medium List 1 Accent 1" w:semiHidden="0" w:uiPriority="65" w:unhideWhenUsed="0"/>
+    <w:lsdException w:name="Revision" w:unhideWhenUsed="0"/>
+    <w:lsdException w:name="List Paragraph" w:semiHidden="0" w:uiPriority="34" w:unhideWhenUsed="0" w:qFormat="1"/>
+    <w:lsdException w:name="Quote" w:semiHidden="0" w:uiPriority="29" w:unhideWhenUsed="0" w:qFormat="1"/>
+    <w:lsdException w:name="Intense Quote" w:semiHidden="0" w:uiPriority="30" w:unhideWhenUsed="0" w:qFormat="1"/>
+    <w:lsdException w:name="Medium List 2 Accent 1" w:semiHidden="0" w:uiPriority="66" w:unhideWhenUsed="0"/>
+    <w:lsdException w:name="Medium Grid 1 Accent 1" w:semiHidden="0" w:uiPriority="67" w:unhideWhenUsed="0"/>
+    <w:lsdException w:name="Medium Grid 2 Accent 1" w:semiHidden="0" w:uiPriority="68" w:unhideWhenUsed="0"/>
+    <w:lsdException w:name="Medium Grid 3 Accent 1" w:semiHidden="0" w:uiPriority="69" w:unhideWhenUsed="0"/>
+    <w:lsdException w:name="Dark List Accent 1" w:semiHidden="0" w:uiPriority="70" w:unhideWhenUsed="0"/>
+    <w:lsdException w:name="Colorful Shading Accent 1" w:semiHidden="0" w:uiPriority="71" w:unhideWhenUsed="0"/>
+    <w:lsdException w:name="Colorful List Accent 1" w:semiHidden="0" w:uiPriority="72" w:unhideWhenUsed="0"/>
+    <w:lsdException w:name="Colorful Grid Accent 1" w:semiHidden="0" w:uiPriority="73" w:unhideWhenUsed="0"/>
+    <w:lsdException w:name="Light Shading Accent 2" w:semiHidden="0" w:uiPriority="60" w:unhideWhenUsed="0"/>
+    <w:lsdException w:name="Light List Accent 2" w:semiHidden="0" w:uiPriority="61" w:unhideWhenUsed="0"/>
+    <w:lsdException w:name="Light Grid Accent 2" w:semiHidden="0" w:uiPriority="62" w:unhideWhenUsed="0"/>
+    <w:lsdException w:name="Medium Shading 1 Accent 2" w:semiHidden="0" w:uiPriority="63" w:unhideWhenUsed="0"/>
+    <w:lsdException w:name="Medium Shading 2 Accent 2" w:semiHidden="0" w:uiPriority="64" w:unhideWhenUsed="0"/>
+    <w:lsdException w:name="Medium List 1 Accent 2" w:semiHidden="0" w:uiPriority="65" w:unhideWhenUsed="0"/>
+    <w:lsdException w:name="Medium List 2 Accent 2" w:semiHidden="0" w:uiPriority="66" w:unhideWhenUsed="0"/>
+    <w:lsdException w:name="Medium Grid 1 Accent 2" w:semiHidden="0" w:uiPriority="67" w:unhideWhenUsed="0"/>
+    <w:lsdException w:name="Medium Grid 2 Accent 2" w:semiHidden="0" w:uiPriority="68" w:unhideWhenUsed="0"/>
+    <w:lsdException w:name="Medium Grid 3 Accent 2" w:semiHidden="0" w:uiPriority="69" w:unhideWhenUsed="0"/>
+    <w:lsdException w:name="Dark List Accent 2" w:semiHidden="0" w:uiPriority="70" w:unhideWhenUsed="0"/>
+    <w:lsdException w:name="Colorful Shading Accent 2" w:semiHidden="0" w:uiPriority="71" w:unhideWhenUsed="0"/>
+    <w:lsdException w:name="Colorful List Accent 2" w:semiHidden="0" w:uiPriority="72" w:unhideWhenUsed="0"/>
+    <w:lsdException w:name="Colorful Grid Accent 2" w:semiHidden="0" w:uiPriority="73" w:unhideWhenUsed="0"/>
+    <w:lsdException w:name="Light Shading Accent 3" w:semiHidden="0" w:uiPriority="60" w:unhideWhenUsed="0"/>
+    <w:lsdException w:name="Light List Accent 3" w:semiHidden="0" w:uiPriority="61" w:unhideWhenUsed="0"/>
+    <w:lsdException w:name="Light Grid Accent 3" w:semiHidden="0" w:uiPriority="62" w:unhideWhenUsed="0"/>
+    <w:lsdException w:name="Medium Shading 1 Accent 3" w:semiHidden="0" w:uiPriority="63" w:unhideWhenUsed="0"/>
+    <w:lsdException w:name="Medium Shading 2 Accent 3" w:semiHidden="0" w:uiPriority="64" w:unhideWhenUsed="0"/>
+    <w:lsdException w:name="Medium List 1 Accent 3" w:semiHidden="0" w:uiPriority="65" w:unhideWhenUsed="0"/>
+    <w:lsdException w:name="Medium List 2 Accent 3" w:semiHidden="0" w:uiPriority="66" w:unhideWhenUsed="0"/>
+    <w:lsdException w:name="Medium Grid 1 Accent 3" w:semiHidden="0" w:uiPriority="67" w:unhideWhenUsed="0"/>
+    <w:lsdException w:name="Medium Grid 2 Accent 3" w:semiHidden="0" w:uiPriority="68" w:unhideWhenUsed="0"/>
+    <w:lsdException w:name="Medium Grid 3 Accent 3" w:semiHidden="0" w:uiPriority="69" w:unhideWhenUsed="0"/>
+    <w:lsdException w:name="Dark List Accent 3" w:semiHidden="0" w:uiPriority="70" w:unhideWhenUsed="0"/>
+    <w:lsdException w:name="Colorful Shading Accent 3" w:semiHidden="0" w:uiPriority="71" w:unhideWhenUsed="0"/>
+    <w:lsdException w:name="Colorful List Accent 3" w:semiHidden="0" w:uiPriority="72" w:unhideWhenUsed="0"/>
+    <w:lsdException w:name="Colorful Grid Accent 3" w:semiHidden="0" w:uiPriority="73" w:unhideWhenUsed="0"/>
+    <w:lsdException w:name="Light Shading Accent 4" w:semiHidden="0" w:uiPriority="60" w:unhideWhenUsed="0"/>
+    <w:lsdException w:name="Light List Accent 4" w:semiHidden="0" w:uiPriority="61" w:unhideWhenUsed="0"/>
+    <w:lsdException w:name="Light Grid Accent 4" w:semiHidden="0" w:uiPriority="62" w:unhideWhenUsed="0"/>
+    <w:lsdException w:name="Medium Shading 1 Accent 4" w:semiHidden="0" w:uiPriority="63" w:unhideWhenUsed="0"/>
+    <w:lsdException w:name="Medium Shading 2 Accent 4" w:semiHidden="0" w:uiPriority="64" w:unhideWhenUsed="0"/>
+    <w:lsdException w:name="Medium List 1 Accent 4" w:semiHidden="0" w:uiPriority="65" w:unhideWhenUsed="0"/>
+    <w:lsdException w:name="Medium List 2 Accent 4" w:semiHidden="0" w:uiPriority="66" w:unhideWhenUsed="0"/>
+    <w:lsdException w:name="Medium Grid 1 Accent 4" w:semiHidden="0" w:uiPriority="67" w:unhideWhenUsed="0"/>
+    <w:lsdException w:name="Medium Grid 2 Accent 4" w:semiHidden="0" w:uiPriority="68" w:unhideWhenUsed="0"/>
+    <w:lsdException w:name="Medium Grid 3 Accent 4" w:semiHidden="0" w:uiPriority="69" w:unhideWhenUsed="0"/>
+    <w:lsdException w:name="Dark List Accent 4" w:semiHidden="0" w:uiPriority="70" w:unhideWhenUsed="0"/>
+    <w:lsdException w:name="Colorful Shading Accent 4" w:semiHidden="0" w:uiPriority="71" w:unhideWhenUsed="0"/>
+    <w:lsdException w:name="Colorful List Accent 4" w:semiHidden="0" w:uiPriority="72" w:unhideWhenUsed="0"/>
+    <w:lsdException w:name="Colorful Grid Accent 4" w:semiHidden="0" w:uiPriority="73" w:unhideWhenUsed="0"/>
+    <w:lsdException w:name="Light Shading Accent 5" w:semiHidden="0" w:uiPriority="60" w:unhideWhenUsed="0"/>
+    <w:lsdException w:name="Light List Accent 5" w:semiHidden="0" w:uiPriority="61" w:unhideWhenUsed="0"/>
+    <w:lsdException w:name="Light Grid Accent 5" w:semiHidden="0" w:uiPriority="62" w:unhideWhenUsed="0"/>
+    <w:lsdException w:name="Medium Shading 1 Accent 5" w:semiHidden="0" w:uiPriority="63" w:unhideWhenUsed="0"/>
+    <w:lsdException w:name="Medium Shading 2 Accent 5" w:semiHidden="0" w:uiPriority="64" w:unhideWhenUsed="0"/>
+    <w:lsdException w:name="Medium List 1 Accent 5" w:semiHidden="0" w:uiPriority="65" w:unhideWhenUsed="0"/>
+    <w:lsdException w:name="Medium List 2 Accent 5" w:semiHidden="0" w:uiPriority="66" w:unhideWhenUsed="0"/>
+    <w:lsdException w:name="Medium Grid 1 Accent 5" w:semiHidden="0" w:uiPriority="67" w:unhideWhenUsed="0"/>
+    <w:lsdException w:name="Medium Grid 2 Accent 5" w:semiHidden="0" w:uiPriority="68" w:unhideWhenUsed="0"/>
+    <w:lsdException w:name="Medium Grid 3 Accent 5" w:semiHidden="0" w:uiPriority="69" w:unhideWhenUsed="0"/>
+    <w:lsdException w:name="Dark List Accent 5" w:semiHidden="0" w:uiPriority="70" w:unhideWhenUsed="0"/>
+    <w:lsdException w:name="Colorful Shading Accent 5" w:semiHidden="0" w:uiPriority="71" w:unhideWhenUsed="0"/>
+    <w:lsdException w:name="Colorful List Accent 5" w:semiHidden="0" w:uiPriority="72" w:unhideWhenUsed="0"/>
+    <w:lsdException w:name="Colorful Grid Accent 5" w:semiHidden="0" w:uiPriority="73" w:unhideWhenUsed="0"/>
+    <w:lsdException w:name="Light Shading Accent 6" w:semiHidden="0" w:uiPriority="60" w:unhideWhenUsed="0"/>
+    <w:lsdException w:name="Light List Accent 6" w:semiHidden="0" w:uiPriority="61" w:unhideWhenUsed="0"/>
+    <w:lsdException w:name="Light Grid Accent 6" w:semiHidden="0" w:uiPriority="62" w:unhideWhenUsed="0"/>
+    <w:lsdException w:name="Medium Shading 1 Accent 6" w:semiHidden="0" w:uiPriority="63" w:unhideWhenUsed="0"/>
+    <w:lsdException w:name="Medium Shading 2 Accent 6" w:semiHidden="0" w:uiPriority="64" w:unhideWhenUsed="0"/>
+    <w:lsdException w:name="Medium List 1 Accent 6" w:semiHidden="0" w:uiPriority="65" w:unhideWhenUsed="0"/>
+    <w:lsdException w:name="Medium List 2 Accent 6" w:semiHidden="0" w:uiPriority="66" w:unhideWhenUsed="0"/>
+    <w:lsdException w:name="Medium Grid 1 Accent 6" w:semiHidden="0" w:uiPriority="67" w:unhideWhenUsed="0"/>
+    <w:lsdException w:name="Medium Grid 2 Accent 6" w:semiHidden="0" w:uiPriority="68" w:unhideWhenUsed="0"/>
+    <w:lsdException w:name="Medium Grid 3 Accent 6" w:semiHidden="0" w:uiPriority="69" w:unhideWhenUsed="0"/>
+    <w:lsdException w:name="Dark List Accent 6" w:semiHidden="0" w:uiPriority="70" w:unhideWhenUsed="0"/>
+    <w:lsdException w:name="Colorful Shading Accent 6" w:semiHidden="0" w:uiPriority="71" w:unhideWhenUsed="0"/>
+    <w:lsdException w:name="Colorful List Accent 6" w:semiHidden="0" w:uiPriority="72" w:unhideWhenUsed="0"/>
+    <w:lsdException w:name="Colorful Grid Accent 6" w:semiHidden="0" w:uiPriority="73" w:unhideWhenUsed="0"/>
+    <w:lsdException w:name="Subtle Emphasis" w:semiHidden="0" w:uiPriority="19" w:unhideWhenUsed="0" w:qFormat="1"/>
+    <w:lsdException w:name="Intense Emphasis" w:semiHidden="0" w:uiPriority="21" w:unhideWhenUsed="0" w:qFormat="1"/>
+    <w:lsdException w:name="Subtle Reference" w:semiHidden="0" w:uiPriority="31" w:unhideWhenUsed="0" w:qFormat="1"/>
+    <w:lsdException w:name="Intense Reference" w:semiHidden="0" w:uiPriority="32" w:unhideWhenUsed="0" w:qFormat="1"/>
+    <w:lsdException w:name="Book Title" w:semiHidden="0" w:uiPriority="33" w:unhideWhenUsed="0" w:qFormat="1"/>
+    <w:lsdException w:name="Bibliography" w:uiPriority="37"/>
+    <w:lsdException w:name="TOC Heading" w:uiPriority="39" w:qFormat="1"/>
+  </w:latentStyles>
+  <w:style w:type="paragraph" w:default="1" w:styleId="Normal">
+    <w:name w:val="Normal"/>
+    <w:qFormat/>
+  </w:style>
+  <w:style w:type="paragraph" w:styleId="Heading1">
+    <w:name w:val="heading 1"/>
+    <w:basedOn w:val="Normal"/>
+    <w:next w:val="Normal"/>
+    <w:link w:val="Heading1Char"/>
+    <w:uiPriority w:val="9"/>
+    <w:qFormat/>
+    <w:rsid w:val="00FF3EF9"/>
+    <w:pPr>
+      <w:keepNext/>
+      <w:keepLines/>
+      <w:spacing w:before="240"/>
+      <w:outlineLvl w:val="0"/>
+    </w:pPr>
+    <w:rPr>
+      <w:rFonts w:asciiTheme="majorHAnsi" w:eastAsiaTheme="majorEastAsia" w:hAnsiTheme="majorHAnsi" w:cstheme="majorBidi"/>
+      <w:color w:val="2E74B5" w:themeColor="accent1" w:themeShade="BF"/>
+      <w:sz w:val="32"/>
+      <w:szCs w:val="32"/>
+    </w:rPr>
+  </w:style>
+  <w:style w:type="paragraph" w:styleId="Heading2">
+    <w:name w:val="heading 2"/>
+    <w:basedOn w:val="Normal"/>
+    <w:next w:val="Normal"/>
+    <w:link w:val="Heading2Char"/>
+    <w:uiPriority w:val="9"/>
+    <w:unhideWhenUsed/>
+    <w:qFormat/>
+    <w:rsid w:val="00FF3EF9"/>
+    <w:pPr>
+      <w:keepNext/>
+      <w:keepLines/>
+      <w:spacing w:before="40"/>
+      <w:outlineLvl w:val="1"/>
+    </w:pPr>
+    <w:rPr>
+      <w:rFonts w:asciiTheme="majorHAnsi" w:eastAsiaTheme="majorEastAsia" w:hAnsiTheme="majorHAnsi" w:cstheme="majorBidi"/>
+      <w:color w:val="2E74B5" w:themeColor="accent1" w:themeShade="BF"/>
+      <w:sz w:val="26"/>
+      <w:szCs w:val="26"/>
+    </w:rPr>
+  </w:style>
+  <w:style w:type="paragraph" w:styleId="Heading3">
+    <w:name w:val="heading 3"/>
+    <w:basedOn w:val="Normal"/>
+    <w:next w:val="Normal"/>
+    <w:link w:val="Heading3Char"/>
+    <w:uiPriority w:val="9"/>
+    <w:unhideWhenUsed/>
+    <w:qFormat/>
+    <w:rsid w:val="00F9337D"/>
+    <w:pPr>
+      <w:keepNext/>
+      <w:keepLines/>
+      <w:spacing w:before="40"/>
+      <w:outlineLvl w:val="2"/>
+    </w:pPr>
+    <w:rPr>
+      <w:rFonts w:asciiTheme="majorHAnsi" w:eastAsiaTheme="majorEastAsia" w:hAnsiTheme="majorHAnsi" w:cstheme="majorBidi"/>
+      <w:color w:val="1F4D78" w:themeColor="accent1" w:themeShade="7F"/>
+      <w:sz w:val="24"/>
+      <w:szCs w:val="24"/>
+    </w:rPr>
+  </w:style>
+  <w:style w:type="character" w:default="1" w:styleId="DefaultParagraphFont">
+    <w:name w:val="Default Paragraph Font"/>
+    <w:uiPriority w:val="1"/>
+    <w:semiHidden/>
+    <w:unhideWhenUsed/>
+  </w:style>
+  <w:style w:type="table" w:default="1" w:styleId="TableNormal">
+    <w:name w:val="Normal Table"/>
+    <w:uiPriority w:val="99"/>
+    <w:semiHidden/>
+    <w:unhideWhenUsed/>
+    <w:tblPr>
+      <w:tblInd w:w="0" w:type="dxa"/>
       <w:tblCellMar>
         <w:top w:w="0" w:type="dxa"/>
         <w:left w:w="108" w:type="dxa"/>
         <w:bottom w:w="0" w:type="dxa"/>
         <w:right w:w="108" w:type="dxa"/>
       </w:tblCellMar>
+    </w:tblPr>
+  </w:style>
+  <w:style w:type="numbering" w:default="1" w:styleId="NoList">
+    <w:name w:val="No List"/>
+    <w:uiPriority w:val="99"/>
+    <w:semiHidden/>
+    <w:unhideWhenUsed/>
+  </w:style>
+  <w:style w:type="character" w:customStyle="1" w:styleId="Heading1Char">
+    <w:name w:val="Heading 1 Char"/>
+    <w:basedOn w:val="DefaultParagraphFont"/>
+    <w:link w:val="Heading1"/>
+    <w:uiPriority w:val="9"/>
+    <w:rsid w:val="00FF3EF9"/>
+    <w:rPr>
+      <w:rFonts w:asciiTheme="majorHAnsi" w:eastAsiaTheme="majorEastAsia" w:hAnsiTheme="majorHAnsi" w:cstheme="majorBidi"/>
+      <w:color w:val="2E74B5" w:themeColor="accent1" w:themeShade="BF"/>
+      <w:sz w:val="32"/>
+      <w:szCs w:val="32"/>
+    </w:rPr>
+  </w:style>
+  <w:style w:type="paragraph" w:styleId="TOCHeading">
+    <w:name w:val="TOC Heading"/>
+    <w:basedOn w:val="Heading1"/>
+    <w:next w:val="Normal"/>
+    <w:uiPriority w:val="39"/>
+    <w:unhideWhenUsed/>
+    <w:qFormat/>
+    <w:rsid w:val="00FF3EF9"/>
+    <w:pPr>
+      <w:spacing w:line="259" w:lineRule="auto"/>
+      <w:outlineLvl w:val="9"/>
+    </w:pPr>
+  </w:style>
+  <w:style w:type="paragraph" w:styleId="Header">
+    <w:name w:val="header"/>
+    <w:basedOn w:val="Normal"/>
+    <w:link w:val="HeaderChar"/>
+    <w:uiPriority w:val="99"/>
+    <w:unhideWhenUsed/>
+    <w:rsid w:val="00FF3EF9"/>
+    <w:pPr>
+      <w:tabs>
+        <w:tab w:val="center" w:pos="4680"/>
+        <w:tab w:val="right" w:pos="9360"/>
+      </w:tabs>
+    </w:pPr>
+  </w:style>
+  <w:style w:type="character" w:customStyle="1" w:styleId="HeaderChar">
+    <w:name w:val="Header Char"/>
+    <w:basedOn w:val="DefaultParagraphFont"/>
+    <w:link w:val="Header"/>
+    <w:uiPriority w:val="99"/>
+    <w:rsid w:val="00FF3EF9"/>
+  </w:style>
+  <w:style w:type="paragraph" w:styleId="Footer">
+    <w:name w:val="footer"/>
+    <w:basedOn w:val="Normal"/>
+    <w:link w:val="FooterChar"/>
+    <w:uiPriority w:val="99"/>
+    <w:unhideWhenUsed/>
+    <w:rsid w:val="00FF3EF9"/>
+    <w:pPr>
+      <w:tabs>
+        <w:tab w:val="center" w:pos="4680"/>
+        <w:tab w:val="right" w:pos="9360"/>
+      </w:tabs>
+    </w:pPr>
+  </w:style>
+  <w:style w:type="character" w:customStyle="1" w:styleId="FooterChar">
+    <w:name w:val="Footer Char"/>
+    <w:basedOn w:val="DefaultParagraphFont"/>
+    <w:link w:val="Footer"/>
+    <w:uiPriority w:val="99"/>
+    <w:rsid w:val="00FF3EF9"/>
+  </w:style>
+  <w:style w:type="paragraph" w:styleId="ListParagraph">
+    <w:name w:val="List Paragraph"/>
+    <w:basedOn w:val="Normal"/>
+    <w:uiPriority w:val="34"/>
+    <w:qFormat/>
+    <w:rsid w:val="00FF3EF9"/>
+    <w:pPr>
+      <w:ind w:left="720"/>
+      <w:contextualSpacing/>
+    </w:pPr>
+  </w:style>
+  <w:style w:type="character" w:customStyle="1" w:styleId="Heading2Char">
+    <w:name w:val="Heading 2 Char"/>
+    <w:basedOn w:val="DefaultParagraphFont"/>
+    <w:link w:val="Heading2"/>
+    <w:uiPriority w:val="9"/>
+    <w:rsid w:val="00FF3EF9"/>
+    <w:rPr>
+      <w:rFonts w:asciiTheme="majorHAnsi" w:eastAsiaTheme="majorEastAsia" w:hAnsiTheme="majorHAnsi" w:cstheme="majorBidi"/>
+      <w:color w:val="2E74B5" w:themeColor="accent1" w:themeShade="BF"/>
+      <w:sz w:val="26"/>
+      <w:szCs w:val="26"/>
+    </w:rPr>
+  </w:style>
+  <w:style w:type="character" w:customStyle="1" w:styleId="Heading3Char">
+    <w:name w:val="Heading 3 Char"/>
+    <w:basedOn w:val="DefaultParagraphFont"/>
+    <w:link w:val="Heading3"/>
+    <w:uiPriority w:val="9"/>
+    <w:rsid w:val="00F9337D"/>
+    <w:rPr>
+      <w:rFonts w:asciiTheme="majorHAnsi" w:eastAsiaTheme="majorEastAsia" w:hAnsiTheme="majorHAnsi" w:cstheme="majorBidi"/>
+      <w:color w:val="1F4D78" w:themeColor="accent1" w:themeShade="7F"/>
+      <w:sz w:val="24"/>
+      <w:szCs w:val="24"/>
+    </w:rPr>
+  </w:style>
+  <w:style w:type="paragraph" w:styleId="TOC1">
+    <w:name w:val="toc 1"/>
+    <w:basedOn w:val="Normal"/>
+    <w:next w:val="Normal"/>
+    <w:autoRedefine/>
+    <w:uiPriority w:val="39"/>
+    <w:unhideWhenUsed/>
+    <w:rsid w:val="007A3C7B"/>
+    <w:pPr>
+      <w:spacing w:after="100"/>
+    </w:pPr>
+  </w:style>
+  <w:style w:type="paragraph" w:styleId="TOC2">
+    <w:name w:val="toc 2"/>
+    <w:basedOn w:val="Normal"/>
+    <w:next w:val="Normal"/>
+    <w:autoRedefine/>
+    <w:uiPriority w:val="39"/>
+    <w:unhideWhenUsed/>
+    <w:rsid w:val="007A3C7B"/>
+    <w:pPr>
+      <w:spacing w:after="100"/>
+      <w:ind w:left="220"/>
+    </w:pPr>
+  </w:style>
+  <w:style w:type="paragraph" w:styleId="TOC3">
+    <w:name w:val="toc 3"/>
+    <w:basedOn w:val="Normal"/>
+    <w:next w:val="Normal"/>
+    <w:autoRedefine/>
+    <w:uiPriority w:val="39"/>
+    <w:unhideWhenUsed/>
+    <w:rsid w:val="007A3C7B"/>
+    <w:pPr>
+      <w:spacing w:after="100"/>
+      <w:ind w:left="440"/>
+    </w:pPr>
+  </w:style>
+  <w:style w:type="character" w:styleId="Hyperlink">
+    <w:name w:val="Hyperlink"/>
+    <w:basedOn w:val="DefaultParagraphFont"/>
+    <w:uiPriority w:val="99"/>
+    <w:unhideWhenUsed/>
+    <w:rsid w:val="007A3C7B"/>
+    <w:rPr>
+      <w:color w:val="0563C1" w:themeColor="hyperlink"/>
+      <w:u w:val="single"/>
+    </w:rPr>
+  </w:style>
+  <w:style w:type="table" w:styleId="TableGrid">
+    <w:name w:val="Table Grid"/>
+    <w:basedOn w:val="TableNormal"/>
+    <w:uiPriority w:val="39"/>
+    <w:rsid w:val="00423CF6"/>
+    <w:tblPr>
+      <w:tblBorders>
+        <w:top w:val="single" w:sz="4" w:space="0" w:color="auto"/>
+        <w:left w:val="single" w:sz="4" w:space="0" w:color="auto"/>
+        <w:bottom w:val="single" w:sz="4" w:space="0" w:color="auto"/>
+        <w:right w:val="single" w:sz="4" w:space="0" w:color="auto"/>
+        <w:insideH w:val="single" w:sz="4" w:space="0" w:color="auto"/>
+        <w:insideV w:val="single" w:sz="4" w:space="0" w:color="auto"/>
+      </w:tblBorders>
     </w:tblPr>
   </w:style>
   <w:style w:type="character" w:styleId="CommentReference">
@@ -22750,7 +23093,7 @@
   <a:extraClrSchemeLst/>
   <a:extLst>
     <a:ext uri="{05A4C25C-085E-4340-85A3-A5531E510DB2}">
-      <thm15:themeFamily xmlns:thm15="http://schemas.microsoft.com/office/thememl/2012/main" name="Office Theme" id="{62F939B6-93AF-4DB8-9C6B-D6C7DFDC589F}" vid="{4A3C46E8-61CC-4603-A589-7422A47A8E4A}"/>
+      <thm15:themeFamily xmlns:thm15="http://schemas.microsoft.com/office/thememl/2012/main" xmlns="" name="Office Theme" id="{62F939B6-93AF-4DB8-9C6B-D6C7DFDC589F}" vid="{4A3C46E8-61CC-4603-A589-7422A47A8E4A}"/>
     </a:ext>
   </a:extLst>
 </a:theme>
@@ -22761,7 +23104,7 @@
 </file>
 
 <file path=customXml/itemProps1.xml><?xml version="1.0" encoding="utf-8"?>
-<ds:datastoreItem xmlns:ds="http://schemas.openxmlformats.org/officeDocument/2006/customXml" ds:itemID="{3183FEAF-4CE9-49EA-85D6-F997B68FA04A}">
+<ds:datastoreItem xmlns:ds="http://schemas.openxmlformats.org/officeDocument/2006/customXml" ds:itemID="{FD36EA8B-F21B-41D5-9102-AE958C76C3FA}">
   <ds:schemaRefs>
     <ds:schemaRef ds:uri="http://schemas.openxmlformats.org/officeDocument/2006/bibliography"/>
   </ds:schemaRefs>

</xml_diff>

<commit_message>
use case stakeholder updated
added in the ECSSE and IEEE to each of the use cases, sequence diagrams
save file got messed up so I'm rebuild each one of them so I'll have
then done by noon tomorrow at the latest
</commit_message>
<xml_diff>
--- a/Documentation/Requirements Docs/Are We there Yet Requirements - Draft 01.docx
+++ b/Documentation/Requirements Docs/Are We there Yet Requirements - Draft 01.docx
@@ -7893,8 +7893,6 @@
           <w:rFonts w:ascii="Times New Roman" w:hAnsi="Times New Roman" w:cs="Times New Roman"/>
         </w:rPr>
       </w:pPr>
-      <w:bookmarkStart w:id="15" w:name="_GoBack"/>
-      <w:bookmarkEnd w:id="15"/>
     </w:p>
     <w:p>
       <w:pPr>
@@ -7933,7 +7931,7 @@
           <w:sz w:val="22"/>
         </w:rPr>
       </w:pPr>
-      <w:bookmarkStart w:id="16" w:name="_Toc398756550"/>
+      <w:bookmarkStart w:id="15" w:name="_Toc398756550"/>
       <w:r>
         <w:rPr>
           <w:rFonts w:ascii="Times New Roman" w:hAnsi="Times New Roman" w:cs="Times New Roman"/>
@@ -7943,7 +7941,7 @@
         </w:rPr>
         <w:t>Use Case 1: Full Completion of the Course</w:t>
       </w:r>
-      <w:bookmarkEnd w:id="16"/>
+      <w:bookmarkEnd w:id="15"/>
     </w:p>
     <w:p>
       <w:pPr>
@@ -8302,1225 +8300,8 @@
           <w:bottom w:val="single" w:sz="6" w:space="1" w:color="auto"/>
         </w:pBdr>
         <w:shd w:val="clear" w:color="auto" w:fill="FFFFFF"/>
-        <w:spacing w:after="160"/>
         <w:ind w:left="720"/>
         <w:textAlignment w:val="baseline"/>
-        <w:rPr>
-          <w:rFonts w:ascii="Times New Roman" w:eastAsia="Times New Roman" w:hAnsi="Times New Roman" w:cs="Times New Roman"/>
-        </w:rPr>
-      </w:pPr>
-    </w:p>
-    <w:p>
-      <w:pPr>
-        <w:spacing w:after="160"/>
-        <w:ind w:left="360"/>
-        <w:rPr>
-          <w:rFonts w:ascii="Times New Roman" w:eastAsia="Times New Roman" w:hAnsi="Times New Roman" w:cs="Times New Roman"/>
-        </w:rPr>
-      </w:pPr>
-      <w:r>
-        <w:rPr>
-          <w:rFonts w:ascii="Times New Roman" w:eastAsia="Times New Roman" w:hAnsi="Times New Roman" w:cs="Times New Roman"/>
-          <w:b/>
-          <w:bCs/>
-          <w:shd w:val="clear" w:color="auto" w:fill="FFFFFF"/>
-        </w:rPr>
-        <w:t>Preconditions</w:t>
-      </w:r>
-    </w:p>
-    <w:p>
-      <w:pPr>
-        <w:numPr>
-          <w:ilvl w:val="0"/>
-          <w:numId w:val="6"/>
-        </w:numPr>
-        <w:shd w:val="clear" w:color="auto" w:fill="FFFFFF"/>
-        <w:ind w:left="1080"/>
-        <w:textAlignment w:val="baseline"/>
-        <w:rPr>
-          <w:rFonts w:ascii="Times New Roman" w:hAnsi="Times New Roman" w:cs="Times New Roman"/>
-        </w:rPr>
-      </w:pPr>
-      <w:r>
-        <w:rPr>
-          <w:rFonts w:ascii="Times New Roman" w:hAnsi="Times New Roman" w:cs="Times New Roman"/>
-        </w:rPr>
-        <w:t>Roadie</w:t>
-      </w:r>
-      <w:r>
-        <w:rPr>
-          <w:rFonts w:ascii="Times New Roman" w:hAnsi="Times New Roman" w:cs="Times New Roman"/>
-        </w:rPr>
-        <w:t xml:space="preserve"> has been place</w:t>
-      </w:r>
-      <w:r>
-        <w:rPr>
-          <w:rFonts w:ascii="Times New Roman" w:hAnsi="Times New Roman" w:cs="Times New Roman"/>
-        </w:rPr>
-        <w:t>d</w:t>
-      </w:r>
-      <w:r>
-        <w:rPr>
-          <w:rFonts w:ascii="Times New Roman" w:hAnsi="Times New Roman" w:cs="Times New Roman"/>
-        </w:rPr>
-        <w:t xml:space="preserve"> in the 1</w:t>
-      </w:r>
-      <w:r>
-        <w:rPr>
-          <w:rFonts w:ascii="Times New Roman" w:hAnsi="Times New Roman" w:cs="Times New Roman"/>
-        </w:rPr>
-        <w:t xml:space="preserve"> f</w:t>
-      </w:r>
-      <w:r>
-        <w:rPr>
-          <w:rFonts w:ascii="Times New Roman" w:hAnsi="Times New Roman" w:cs="Times New Roman"/>
-        </w:rPr>
-        <w:t>t</w:t>
-      </w:r>
-      <w:r>
-        <w:rPr>
-          <w:rFonts w:ascii="Times New Roman" w:hAnsi="Times New Roman" w:cs="Times New Roman"/>
-        </w:rPr>
-        <w:t>.</w:t>
-      </w:r>
-      <w:r>
-        <w:rPr>
-          <w:rFonts w:ascii="Times New Roman" w:hAnsi="Times New Roman" w:cs="Times New Roman"/>
-        </w:rPr>
-        <w:t xml:space="preserve"> x 1</w:t>
-      </w:r>
-      <w:r>
-        <w:rPr>
-          <w:rFonts w:ascii="Times New Roman" w:hAnsi="Times New Roman" w:cs="Times New Roman"/>
-        </w:rPr>
-        <w:t xml:space="preserve"> ft</w:t>
-      </w:r>
-      <w:r>
-        <w:rPr>
-          <w:rFonts w:ascii="Times New Roman" w:hAnsi="Times New Roman" w:cs="Times New Roman"/>
-        </w:rPr>
-        <w:t>.</w:t>
-      </w:r>
-      <w:r>
-        <w:rPr>
-          <w:rFonts w:ascii="Times New Roman" w:hAnsi="Times New Roman" w:cs="Times New Roman"/>
-        </w:rPr>
-        <w:t xml:space="preserve"> starting square on the </w:t>
-      </w:r>
-      <w:r>
-        <w:rPr>
-          <w:rFonts w:ascii="Times New Roman" w:hAnsi="Times New Roman" w:cs="Times New Roman"/>
-        </w:rPr>
-        <w:t>competition area.</w:t>
-      </w:r>
-      <w:r>
-        <w:rPr>
-          <w:rFonts w:ascii="Times New Roman" w:hAnsi="Times New Roman" w:cs="Times New Roman"/>
-        </w:rPr>
-        <w:t xml:space="preserve"> </w:t>
-      </w:r>
-    </w:p>
-    <w:p>
-      <w:pPr>
-        <w:numPr>
-          <w:ilvl w:val="0"/>
-          <w:numId w:val="6"/>
-        </w:numPr>
-        <w:shd w:val="clear" w:color="auto" w:fill="FFFFFF"/>
-        <w:ind w:left="1080"/>
-        <w:textAlignment w:val="baseline"/>
-        <w:rPr>
-          <w:rFonts w:ascii="Times New Roman" w:hAnsi="Times New Roman" w:cs="Times New Roman"/>
-        </w:rPr>
-      </w:pPr>
-      <w:r>
-        <w:rPr>
-          <w:rFonts w:ascii="Times New Roman" w:hAnsi="Times New Roman" w:cs="Times New Roman"/>
-        </w:rPr>
-        <w:t>Roadie</w:t>
-      </w:r>
-      <w:r>
-        <w:rPr>
-          <w:rFonts w:ascii="Times New Roman" w:hAnsi="Times New Roman" w:cs="Times New Roman"/>
-        </w:rPr>
-        <w:t xml:space="preserve"> has been turned to the on position. </w:t>
-      </w:r>
-    </w:p>
-    <w:p>
-      <w:pPr>
-        <w:pBdr>
-          <w:bottom w:val="single" w:sz="6" w:space="1" w:color="auto"/>
-        </w:pBdr>
-        <w:shd w:val="clear" w:color="auto" w:fill="FFFFFF"/>
-        <w:spacing w:after="160"/>
-        <w:ind w:left="720"/>
-        <w:textAlignment w:val="baseline"/>
-        <w:rPr>
-          <w:rFonts w:ascii="Times New Roman" w:eastAsia="Times New Roman" w:hAnsi="Times New Roman" w:cs="Times New Roman"/>
-        </w:rPr>
-      </w:pPr>
-    </w:p>
-    <w:p>
-      <w:pPr>
-        <w:spacing w:after="160"/>
-        <w:ind w:left="360"/>
-        <w:rPr>
-          <w:rFonts w:ascii="Times New Roman" w:eastAsia="Times New Roman" w:hAnsi="Times New Roman" w:cs="Times New Roman"/>
-        </w:rPr>
-      </w:pPr>
-      <w:r>
-        <w:rPr>
-          <w:rFonts w:ascii="Times New Roman" w:eastAsia="Times New Roman" w:hAnsi="Times New Roman" w:cs="Times New Roman"/>
-          <w:b/>
-          <w:bCs/>
-          <w:shd w:val="clear" w:color="auto" w:fill="FFFFFF"/>
-        </w:rPr>
-        <w:t>Postconditions</w:t>
-      </w:r>
-    </w:p>
-    <w:p>
-      <w:pPr>
-        <w:numPr>
-          <w:ilvl w:val="0"/>
-          <w:numId w:val="6"/>
-        </w:numPr>
-        <w:shd w:val="clear" w:color="auto" w:fill="FFFFFF"/>
-        <w:ind w:left="1080"/>
-        <w:textAlignment w:val="baseline"/>
-        <w:rPr>
-          <w:rFonts w:ascii="Times New Roman" w:hAnsi="Times New Roman" w:cs="Times New Roman"/>
-        </w:rPr>
-      </w:pPr>
-      <w:r>
-        <w:rPr>
-          <w:rFonts w:ascii="Times New Roman" w:hAnsi="Times New Roman" w:cs="Times New Roman"/>
-        </w:rPr>
-        <w:t>Roadie</w:t>
-      </w:r>
-      <w:r>
-        <w:rPr>
-          <w:rFonts w:ascii="Times New Roman" w:hAnsi="Times New Roman" w:cs="Times New Roman"/>
-        </w:rPr>
-        <w:t xml:space="preserve"> crosses the finish line holding a single playing card.</w:t>
-      </w:r>
-    </w:p>
-    <w:p>
-      <w:pPr>
-        <w:pBdr>
-          <w:bottom w:val="single" w:sz="6" w:space="1" w:color="auto"/>
-        </w:pBdr>
-        <w:shd w:val="clear" w:color="auto" w:fill="FFFFFF"/>
-        <w:spacing w:after="160"/>
-        <w:ind w:left="720"/>
-        <w:textAlignment w:val="baseline"/>
-        <w:rPr>
-          <w:rFonts w:ascii="Times New Roman" w:eastAsia="Times New Roman" w:hAnsi="Times New Roman" w:cs="Times New Roman"/>
-        </w:rPr>
-      </w:pPr>
-    </w:p>
-    <w:p>
-      <w:pPr>
-        <w:rPr>
-          <w:rFonts w:ascii="Times New Roman" w:eastAsia="Times New Roman" w:hAnsi="Times New Roman" w:cs="Times New Roman"/>
-          <w:b/>
-          <w:bCs/>
-          <w:shd w:val="clear" w:color="auto" w:fill="FFFFFF"/>
-        </w:rPr>
-      </w:pPr>
-      <w:r>
-        <w:rPr>
-          <w:rFonts w:ascii="Times New Roman" w:eastAsia="Times New Roman" w:hAnsi="Times New Roman" w:cs="Times New Roman"/>
-          <w:b/>
-          <w:bCs/>
-          <w:shd w:val="clear" w:color="auto" w:fill="FFFFFF"/>
-        </w:rPr>
-        <w:br w:type="page"/>
-      </w:r>
-    </w:p>
-    <w:p>
-      <w:pPr>
-        <w:spacing w:after="160"/>
-        <w:ind w:left="360"/>
-        <w:rPr>
-          <w:rFonts w:ascii="Times New Roman" w:eastAsia="Times New Roman" w:hAnsi="Times New Roman" w:cs="Times New Roman"/>
-        </w:rPr>
-      </w:pPr>
-      <w:r>
-        <w:rPr>
-          <w:rFonts w:ascii="Times New Roman" w:eastAsia="Times New Roman" w:hAnsi="Times New Roman" w:cs="Times New Roman"/>
-          <w:b/>
-          <w:bCs/>
-          <w:shd w:val="clear" w:color="auto" w:fill="FFFFFF"/>
-        </w:rPr>
-        <w:lastRenderedPageBreak/>
-        <w:t>Main Success Scenario</w:t>
-      </w:r>
-    </w:p>
-    <w:p>
-      <w:pPr>
-        <w:pStyle w:val="ListParagraph"/>
-        <w:numPr>
-          <w:ilvl w:val="0"/>
-          <w:numId w:val="36"/>
-        </w:numPr>
-        <w:shd w:val="clear" w:color="auto" w:fill="FFFFFF"/>
-        <w:textAlignment w:val="baseline"/>
-        <w:rPr>
-          <w:rFonts w:ascii="Times New Roman" w:hAnsi="Times New Roman" w:cs="Times New Roman"/>
-        </w:rPr>
-      </w:pPr>
-      <w:r>
-        <w:rPr>
-          <w:rFonts w:ascii="Times New Roman" w:hAnsi="Times New Roman" w:cs="Times New Roman"/>
-        </w:rPr>
-        <w:t>Roadie waits for the red LED to turn off</w:t>
-      </w:r>
-      <w:r>
-        <w:rPr>
-          <w:rFonts w:ascii="Times New Roman" w:hAnsi="Times New Roman" w:cs="Times New Roman"/>
-        </w:rPr>
-        <w:t xml:space="preserve"> before entering into the Line Following State</w:t>
-      </w:r>
-      <w:r>
-        <w:rPr>
-          <w:rFonts w:ascii="Times New Roman" w:hAnsi="Times New Roman" w:cs="Times New Roman"/>
-        </w:rPr>
-        <w:t>.</w:t>
-      </w:r>
-    </w:p>
-    <w:p>
-      <w:pPr>
-        <w:pStyle w:val="ListParagraph"/>
-        <w:numPr>
-          <w:ilvl w:val="0"/>
-          <w:numId w:val="36"/>
-        </w:numPr>
-        <w:shd w:val="clear" w:color="auto" w:fill="FFFFFF"/>
-        <w:textAlignment w:val="baseline"/>
-        <w:rPr>
-          <w:rFonts w:ascii="Times New Roman" w:hAnsi="Times New Roman" w:cs="Times New Roman"/>
-        </w:rPr>
-      </w:pPr>
-      <w:r>
-        <w:rPr>
-          <w:rFonts w:ascii="Times New Roman" w:hAnsi="Times New Roman" w:cs="Times New Roman"/>
-        </w:rPr>
-        <w:t xml:space="preserve">Roadie </w:t>
-      </w:r>
-      <w:r>
-        <w:rPr>
-          <w:rFonts w:ascii="Times New Roman" w:hAnsi="Times New Roman" w:cs="Times New Roman"/>
-        </w:rPr>
-        <w:t xml:space="preserve">enters into the Line Following State and </w:t>
-      </w:r>
-      <w:r>
-        <w:rPr>
-          <w:rFonts w:ascii="Times New Roman" w:hAnsi="Times New Roman" w:cs="Times New Roman"/>
-        </w:rPr>
-        <w:t>starts line following and makes turns based on which way the line is turnin</w:t>
-      </w:r>
-      <w:r>
-        <w:rPr>
-          <w:rFonts w:ascii="Times New Roman" w:hAnsi="Times New Roman" w:cs="Times New Roman"/>
-        </w:rPr>
-        <w:t>g until the first challenge</w:t>
-      </w:r>
-      <w:r>
-        <w:rPr>
-          <w:rFonts w:ascii="Times New Roman" w:hAnsi="Times New Roman" w:cs="Times New Roman"/>
-        </w:rPr>
-        <w:t>.</w:t>
-      </w:r>
-    </w:p>
-    <w:p>
-      <w:pPr>
-        <w:pStyle w:val="ListParagraph"/>
-        <w:numPr>
-          <w:ilvl w:val="0"/>
-          <w:numId w:val="36"/>
-        </w:numPr>
-        <w:shd w:val="clear" w:color="auto" w:fill="FFFFFF"/>
-        <w:textAlignment w:val="baseline"/>
-        <w:rPr>
-          <w:rFonts w:ascii="Times New Roman" w:hAnsi="Times New Roman" w:cs="Times New Roman"/>
-        </w:rPr>
-      </w:pPr>
-      <w:r>
-        <w:rPr>
-          <w:rFonts w:ascii="Times New Roman" w:hAnsi="Times New Roman" w:cs="Times New Roman"/>
-        </w:rPr>
-        <w:t xml:space="preserve">Roadie </w:t>
-      </w:r>
-      <w:r>
-        <w:rPr>
-          <w:rFonts w:ascii="Times New Roman" w:hAnsi="Times New Roman" w:cs="Times New Roman"/>
-        </w:rPr>
-        <w:t xml:space="preserve">enters into the Challenge State and </w:t>
-      </w:r>
-      <w:r>
-        <w:rPr>
-          <w:rFonts w:ascii="Times New Roman" w:hAnsi="Times New Roman" w:cs="Times New Roman"/>
-        </w:rPr>
-        <w:t>completes the first challenge as described in Use Case</w:t>
-      </w:r>
-      <w:r>
-        <w:rPr>
-          <w:rFonts w:ascii="Times New Roman" w:hAnsi="Times New Roman" w:cs="Times New Roman"/>
-        </w:rPr>
-        <w:t xml:space="preserve"> 2</w:t>
-      </w:r>
-      <w:r>
-        <w:rPr>
-          <w:rFonts w:ascii="Times New Roman" w:hAnsi="Times New Roman" w:cs="Times New Roman"/>
-        </w:rPr>
-        <w:t>: Simon</w:t>
-      </w:r>
-      <w:r>
-        <w:rPr>
-          <w:rFonts w:ascii="Times New Roman" w:hAnsi="Times New Roman" w:cs="Times New Roman"/>
-        </w:rPr>
-        <w:t xml:space="preserve"> Carabiner</w:t>
-      </w:r>
-      <w:r>
-        <w:rPr>
-          <w:rFonts w:ascii="Times New Roman" w:hAnsi="Times New Roman" w:cs="Times New Roman"/>
-        </w:rPr>
-        <w:t xml:space="preserve"> Challenge.</w:t>
-      </w:r>
-    </w:p>
-    <w:p>
-      <w:pPr>
-        <w:pStyle w:val="ListParagraph"/>
-        <w:numPr>
-          <w:ilvl w:val="0"/>
-          <w:numId w:val="36"/>
-        </w:numPr>
-        <w:shd w:val="clear" w:color="auto" w:fill="FFFFFF"/>
-        <w:textAlignment w:val="baseline"/>
-        <w:rPr>
-          <w:rFonts w:ascii="Times New Roman" w:hAnsi="Times New Roman" w:cs="Times New Roman"/>
-        </w:rPr>
-      </w:pPr>
-      <w:r>
-        <w:rPr>
-          <w:rFonts w:ascii="Times New Roman" w:hAnsi="Times New Roman" w:cs="Times New Roman"/>
-        </w:rPr>
-        <w:t xml:space="preserve">Roadie </w:t>
-      </w:r>
-      <w:r>
-        <w:rPr>
-          <w:rFonts w:ascii="Times New Roman" w:hAnsi="Times New Roman" w:cs="Times New Roman"/>
-        </w:rPr>
-        <w:t xml:space="preserve">enters into the Line Following State and </w:t>
-      </w:r>
-      <w:r>
-        <w:rPr>
-          <w:rFonts w:ascii="Times New Roman" w:hAnsi="Times New Roman" w:cs="Times New Roman"/>
-        </w:rPr>
-        <w:t>turns around and begins to line follow</w:t>
-      </w:r>
-      <w:r>
-        <w:rPr>
-          <w:rFonts w:ascii="Times New Roman" w:hAnsi="Times New Roman" w:cs="Times New Roman"/>
-        </w:rPr>
-        <w:t xml:space="preserve"> until the second challenge</w:t>
-      </w:r>
-      <w:r>
-        <w:rPr>
-          <w:rFonts w:ascii="Times New Roman" w:hAnsi="Times New Roman" w:cs="Times New Roman"/>
-        </w:rPr>
-        <w:t>.</w:t>
-      </w:r>
-    </w:p>
-    <w:p>
-      <w:pPr>
-        <w:pStyle w:val="ListParagraph"/>
-        <w:numPr>
-          <w:ilvl w:val="0"/>
-          <w:numId w:val="36"/>
-        </w:numPr>
-        <w:shd w:val="clear" w:color="auto" w:fill="FFFFFF"/>
-        <w:textAlignment w:val="baseline"/>
-        <w:rPr>
-          <w:rFonts w:ascii="Times New Roman" w:hAnsi="Times New Roman" w:cs="Times New Roman"/>
-        </w:rPr>
-      </w:pPr>
-      <w:r>
-        <w:rPr>
-          <w:rFonts w:ascii="Times New Roman" w:hAnsi="Times New Roman" w:cs="Times New Roman"/>
-        </w:rPr>
-        <w:t xml:space="preserve">Roadie </w:t>
-      </w:r>
-      <w:r>
-        <w:rPr>
-          <w:rFonts w:ascii="Times New Roman" w:hAnsi="Times New Roman" w:cs="Times New Roman"/>
-        </w:rPr>
-        <w:t xml:space="preserve">enters into the Challenge State and </w:t>
-      </w:r>
-      <w:r>
-        <w:rPr>
-          <w:rFonts w:ascii="Times New Roman" w:hAnsi="Times New Roman" w:cs="Times New Roman"/>
-        </w:rPr>
-        <w:t>completes the second challenge as described in Use Case</w:t>
-      </w:r>
-      <w:r>
-        <w:rPr>
-          <w:rFonts w:ascii="Times New Roman" w:hAnsi="Times New Roman" w:cs="Times New Roman"/>
-        </w:rPr>
-        <w:t xml:space="preserve"> 3</w:t>
-      </w:r>
-      <w:r>
-        <w:rPr>
-          <w:rFonts w:ascii="Times New Roman" w:hAnsi="Times New Roman" w:cs="Times New Roman"/>
-        </w:rPr>
-        <w:t>: Etch-A-Sketch Challenge.</w:t>
-      </w:r>
-    </w:p>
-    <w:p>
-      <w:pPr>
-        <w:pStyle w:val="ListParagraph"/>
-        <w:numPr>
-          <w:ilvl w:val="0"/>
-          <w:numId w:val="36"/>
-        </w:numPr>
-        <w:shd w:val="clear" w:color="auto" w:fill="FFFFFF"/>
-        <w:textAlignment w:val="baseline"/>
-        <w:rPr>
-          <w:rFonts w:ascii="Times New Roman" w:hAnsi="Times New Roman" w:cs="Times New Roman"/>
-        </w:rPr>
-      </w:pPr>
-      <w:r>
-        <w:rPr>
-          <w:rFonts w:ascii="Times New Roman" w:hAnsi="Times New Roman" w:cs="Times New Roman"/>
-        </w:rPr>
-        <w:t>Roadie</w:t>
-      </w:r>
-      <w:r>
-        <w:rPr>
-          <w:rFonts w:ascii="Times New Roman" w:hAnsi="Times New Roman" w:cs="Times New Roman"/>
-        </w:rPr>
-        <w:t xml:space="preserve"> </w:t>
-      </w:r>
-      <w:r>
-        <w:rPr>
-          <w:rFonts w:ascii="Times New Roman" w:hAnsi="Times New Roman" w:cs="Times New Roman"/>
-        </w:rPr>
-        <w:t>enters into the Line Following State</w:t>
-      </w:r>
-      <w:r>
-        <w:rPr>
-          <w:rFonts w:ascii="Times New Roman" w:hAnsi="Times New Roman" w:cs="Times New Roman"/>
-        </w:rPr>
-        <w:t xml:space="preserve"> </w:t>
-      </w:r>
-      <w:r>
-        <w:rPr>
-          <w:rFonts w:ascii="Times New Roman" w:hAnsi="Times New Roman" w:cs="Times New Roman"/>
-        </w:rPr>
-        <w:t xml:space="preserve">and </w:t>
-      </w:r>
-      <w:r>
-        <w:rPr>
-          <w:rFonts w:ascii="Times New Roman" w:hAnsi="Times New Roman" w:cs="Times New Roman"/>
-        </w:rPr>
-        <w:t xml:space="preserve">turns around and beings to line follow until the third </w:t>
-      </w:r>
-      <w:r>
-        <w:rPr>
-          <w:rFonts w:ascii="Times New Roman" w:hAnsi="Times New Roman" w:cs="Times New Roman"/>
-        </w:rPr>
-        <w:t>challenge</w:t>
-      </w:r>
-      <w:r>
-        <w:rPr>
-          <w:rFonts w:ascii="Times New Roman" w:hAnsi="Times New Roman" w:cs="Times New Roman"/>
-        </w:rPr>
-        <w:t>.</w:t>
-      </w:r>
-    </w:p>
-    <w:p>
-      <w:pPr>
-        <w:pStyle w:val="ListParagraph"/>
-        <w:numPr>
-          <w:ilvl w:val="0"/>
-          <w:numId w:val="36"/>
-        </w:numPr>
-        <w:shd w:val="clear" w:color="auto" w:fill="FFFFFF"/>
-        <w:textAlignment w:val="baseline"/>
-        <w:rPr>
-          <w:rFonts w:ascii="Times New Roman" w:hAnsi="Times New Roman" w:cs="Times New Roman"/>
-        </w:rPr>
-      </w:pPr>
-      <w:r>
-        <w:rPr>
-          <w:rFonts w:ascii="Times New Roman" w:hAnsi="Times New Roman" w:cs="Times New Roman"/>
-        </w:rPr>
-        <w:t xml:space="preserve">Roadie </w:t>
-      </w:r>
-      <w:r>
-        <w:rPr>
-          <w:rFonts w:ascii="Times New Roman" w:hAnsi="Times New Roman" w:cs="Times New Roman"/>
-        </w:rPr>
-        <w:t xml:space="preserve">enters into the Challenge State and </w:t>
-      </w:r>
-      <w:r>
-        <w:rPr>
-          <w:rFonts w:ascii="Times New Roman" w:hAnsi="Times New Roman" w:cs="Times New Roman"/>
-        </w:rPr>
-        <w:t>completes the third challenge as described in Use Case</w:t>
-      </w:r>
-      <w:r>
-        <w:rPr>
-          <w:rFonts w:ascii="Times New Roman" w:hAnsi="Times New Roman" w:cs="Times New Roman"/>
-        </w:rPr>
-        <w:t xml:space="preserve"> 4</w:t>
-      </w:r>
-      <w:r>
-        <w:rPr>
-          <w:rFonts w:ascii="Times New Roman" w:hAnsi="Times New Roman" w:cs="Times New Roman"/>
-        </w:rPr>
-        <w:t>: Rubik Cube Challenge.</w:t>
-      </w:r>
-    </w:p>
-    <w:p>
-      <w:pPr>
-        <w:pStyle w:val="ListParagraph"/>
-        <w:numPr>
-          <w:ilvl w:val="0"/>
-          <w:numId w:val="36"/>
-        </w:numPr>
-        <w:shd w:val="clear" w:color="auto" w:fill="FFFFFF"/>
-        <w:textAlignment w:val="baseline"/>
-        <w:rPr>
-          <w:rFonts w:ascii="Times New Roman" w:hAnsi="Times New Roman" w:cs="Times New Roman"/>
-        </w:rPr>
-      </w:pPr>
-      <w:r>
-        <w:rPr>
-          <w:rFonts w:ascii="Times New Roman" w:hAnsi="Times New Roman" w:cs="Times New Roman"/>
-        </w:rPr>
-        <w:t>Roadie</w:t>
-      </w:r>
-      <w:r>
-        <w:rPr>
-          <w:rFonts w:ascii="Times New Roman" w:hAnsi="Times New Roman" w:cs="Times New Roman"/>
-        </w:rPr>
-        <w:t xml:space="preserve"> </w:t>
-      </w:r>
-      <w:r>
-        <w:rPr>
-          <w:rFonts w:ascii="Times New Roman" w:hAnsi="Times New Roman" w:cs="Times New Roman"/>
-        </w:rPr>
-        <w:t>enters into the Line Following State and</w:t>
-      </w:r>
-      <w:r>
-        <w:rPr>
-          <w:rFonts w:ascii="Times New Roman" w:hAnsi="Times New Roman" w:cs="Times New Roman"/>
-        </w:rPr>
-        <w:t xml:space="preserve"> turns around and beings to line follow until the fourth </w:t>
-      </w:r>
-      <w:r>
-        <w:rPr>
-          <w:rFonts w:ascii="Times New Roman" w:hAnsi="Times New Roman" w:cs="Times New Roman"/>
-        </w:rPr>
-        <w:t>challenge</w:t>
-      </w:r>
-      <w:r>
-        <w:rPr>
-          <w:rFonts w:ascii="Times New Roman" w:hAnsi="Times New Roman" w:cs="Times New Roman"/>
-        </w:rPr>
-        <w:t>.</w:t>
-      </w:r>
-    </w:p>
-    <w:p>
-      <w:pPr>
-        <w:pStyle w:val="ListParagraph"/>
-        <w:numPr>
-          <w:ilvl w:val="0"/>
-          <w:numId w:val="36"/>
-        </w:numPr>
-        <w:shd w:val="clear" w:color="auto" w:fill="FFFFFF"/>
-        <w:textAlignment w:val="baseline"/>
-        <w:rPr>
-          <w:rFonts w:ascii="Times New Roman" w:hAnsi="Times New Roman" w:cs="Times New Roman"/>
-        </w:rPr>
-      </w:pPr>
-      <w:r>
-        <w:rPr>
-          <w:rFonts w:ascii="Times New Roman" w:hAnsi="Times New Roman" w:cs="Times New Roman"/>
-        </w:rPr>
-        <w:t>Roadie</w:t>
-      </w:r>
-      <w:r>
-        <w:rPr>
-          <w:rFonts w:ascii="Times New Roman" w:hAnsi="Times New Roman" w:cs="Times New Roman"/>
-        </w:rPr>
-        <w:t xml:space="preserve"> </w:t>
-      </w:r>
-      <w:r>
-        <w:rPr>
-          <w:rFonts w:ascii="Times New Roman" w:hAnsi="Times New Roman" w:cs="Times New Roman"/>
-        </w:rPr>
-        <w:t>enters into the Challenge State and</w:t>
-      </w:r>
-      <w:r>
-        <w:rPr>
-          <w:rFonts w:ascii="Times New Roman" w:hAnsi="Times New Roman" w:cs="Times New Roman"/>
-        </w:rPr>
-        <w:t xml:space="preserve"> completes the fourth challenge as described in Use Case</w:t>
-      </w:r>
-      <w:r>
-        <w:rPr>
-          <w:rFonts w:ascii="Times New Roman" w:hAnsi="Times New Roman" w:cs="Times New Roman"/>
-        </w:rPr>
-        <w:t xml:space="preserve"> 5</w:t>
-      </w:r>
-      <w:r>
-        <w:rPr>
-          <w:rFonts w:ascii="Times New Roman" w:hAnsi="Times New Roman" w:cs="Times New Roman"/>
-        </w:rPr>
-        <w:t>: Card Challenge.</w:t>
-      </w:r>
-    </w:p>
-    <w:p>
-      <w:pPr>
-        <w:pStyle w:val="ListParagraph"/>
-        <w:numPr>
-          <w:ilvl w:val="0"/>
-          <w:numId w:val="36"/>
-        </w:numPr>
-        <w:shd w:val="clear" w:color="auto" w:fill="FFFFFF"/>
-        <w:textAlignment w:val="baseline"/>
-        <w:rPr>
-          <w:rFonts w:ascii="Times New Roman" w:hAnsi="Times New Roman" w:cs="Times New Roman"/>
-        </w:rPr>
-      </w:pPr>
-      <w:r>
-        <w:rPr>
-          <w:rFonts w:ascii="Times New Roman" w:hAnsi="Times New Roman" w:cs="Times New Roman"/>
-        </w:rPr>
-        <w:t>Roadie</w:t>
-      </w:r>
-      <w:r>
-        <w:rPr>
-          <w:rFonts w:ascii="Times New Roman" w:hAnsi="Times New Roman" w:cs="Times New Roman"/>
-        </w:rPr>
-        <w:t xml:space="preserve"> </w:t>
-      </w:r>
-      <w:r>
-        <w:rPr>
-          <w:rFonts w:ascii="Times New Roman" w:hAnsi="Times New Roman" w:cs="Times New Roman"/>
-        </w:rPr>
-        <w:t>enters into the Line Following State</w:t>
-      </w:r>
-      <w:r>
-        <w:rPr>
-          <w:rFonts w:ascii="Times New Roman" w:hAnsi="Times New Roman" w:cs="Times New Roman"/>
-        </w:rPr>
-        <w:t xml:space="preserve"> turns</w:t>
-      </w:r>
-      <w:r>
-        <w:rPr>
-          <w:rFonts w:ascii="Times New Roman" w:hAnsi="Times New Roman" w:cs="Times New Roman"/>
-        </w:rPr>
-        <w:t xml:space="preserve"> </w:t>
-      </w:r>
-      <w:r>
-        <w:rPr>
-          <w:rFonts w:ascii="Times New Roman" w:hAnsi="Times New Roman" w:cs="Times New Roman"/>
-        </w:rPr>
-        <w:t>around and beings to line follow until crossing the finish line while holding onto a card.</w:t>
-      </w:r>
-    </w:p>
-    <w:p>
-      <w:pPr>
-        <w:pBdr>
-          <w:bottom w:val="single" w:sz="6" w:space="1" w:color="auto"/>
-        </w:pBdr>
-        <w:shd w:val="clear" w:color="auto" w:fill="FFFFFF"/>
-        <w:spacing w:after="160"/>
-        <w:ind w:left="720"/>
-        <w:textAlignment w:val="baseline"/>
-        <w:rPr>
-          <w:rFonts w:ascii="Times New Roman" w:eastAsia="Times New Roman" w:hAnsi="Times New Roman" w:cs="Times New Roman"/>
-        </w:rPr>
-      </w:pPr>
-    </w:p>
-    <w:p>
-      <w:pPr>
-        <w:spacing w:after="160"/>
-        <w:ind w:left="360"/>
-        <w:rPr>
-          <w:rFonts w:ascii="Times New Roman" w:eastAsia="Times New Roman" w:hAnsi="Times New Roman" w:cs="Times New Roman"/>
-        </w:rPr>
-      </w:pPr>
-      <w:r>
-        <w:rPr>
-          <w:rFonts w:ascii="Times New Roman" w:eastAsia="Times New Roman" w:hAnsi="Times New Roman" w:cs="Times New Roman"/>
-          <w:b/>
-          <w:bCs/>
-          <w:shd w:val="clear" w:color="auto" w:fill="FFFFFF"/>
-        </w:rPr>
-        <w:t>Extensions (Alternate Flows)</w:t>
-      </w:r>
-    </w:p>
-    <w:p>
-      <w:pPr>
-        <w:ind w:left="720"/>
-        <w:rPr>
-          <w:rFonts w:ascii="Times New Roman" w:eastAsia="Times New Roman" w:hAnsi="Times New Roman" w:cs="Times New Roman"/>
-        </w:rPr>
-      </w:pPr>
-      <w:r>
-        <w:rPr>
-          <w:rFonts w:ascii="Times New Roman" w:eastAsia="Times New Roman" w:hAnsi="Times New Roman" w:cs="Times New Roman"/>
-          <w:shd w:val="clear" w:color="auto" w:fill="FFFFFF"/>
-        </w:rPr>
-        <w:t xml:space="preserve">*a. </w:t>
-      </w:r>
-      <w:r>
-        <w:rPr>
-          <w:rFonts w:ascii="Times New Roman" w:eastAsia="Times New Roman" w:hAnsi="Times New Roman" w:cs="Times New Roman"/>
-          <w:shd w:val="clear" w:color="auto" w:fill="FFFFFF"/>
-        </w:rPr>
-        <w:t>Roadie</w:t>
-      </w:r>
-      <w:r>
-        <w:rPr>
-          <w:rFonts w:ascii="Times New Roman" w:eastAsia="Times New Roman" w:hAnsi="Times New Roman" w:cs="Times New Roman"/>
-          <w:shd w:val="clear" w:color="auto" w:fill="FFFFFF"/>
-        </w:rPr>
-        <w:t xml:space="preserve"> is in a bad state.</w:t>
-      </w:r>
-    </w:p>
-    <w:p>
-      <w:pPr>
-        <w:ind w:left="1080"/>
-        <w:rPr>
-          <w:rFonts w:ascii="Times New Roman" w:eastAsia="Times New Roman" w:hAnsi="Times New Roman" w:cs="Times New Roman"/>
-        </w:rPr>
-      </w:pPr>
-      <w:r>
-        <w:rPr>
-          <w:rFonts w:ascii="Times New Roman" w:eastAsia="Times New Roman" w:hAnsi="Times New Roman" w:cs="Times New Roman"/>
-          <w:shd w:val="clear" w:color="auto" w:fill="FFFFFF"/>
-        </w:rPr>
-        <w:t xml:space="preserve">1. </w:t>
-      </w:r>
-      <w:r>
-        <w:rPr>
-          <w:rFonts w:ascii="Times New Roman" w:eastAsia="Times New Roman" w:hAnsi="Times New Roman" w:cs="Times New Roman"/>
-          <w:shd w:val="clear" w:color="auto" w:fill="FFFFFF"/>
-        </w:rPr>
-        <w:t>Roadie</w:t>
-      </w:r>
-      <w:r>
-        <w:rPr>
-          <w:rFonts w:ascii="Times New Roman" w:eastAsia="Times New Roman" w:hAnsi="Times New Roman" w:cs="Times New Roman"/>
-          <w:shd w:val="clear" w:color="auto" w:fill="FFFFFF"/>
-        </w:rPr>
-        <w:t xml:space="preserve"> will backtrack last known good state.</w:t>
-      </w:r>
-    </w:p>
-    <w:p>
-      <w:pPr>
-        <w:ind w:left="1350"/>
-        <w:rPr>
-          <w:rFonts w:ascii="Times New Roman" w:eastAsia="Times New Roman" w:hAnsi="Times New Roman" w:cs="Times New Roman"/>
-        </w:rPr>
-      </w:pPr>
-      <w:r>
-        <w:rPr>
-          <w:rFonts w:ascii="Times New Roman" w:eastAsia="Times New Roman" w:hAnsi="Times New Roman" w:cs="Times New Roman"/>
-          <w:shd w:val="clear" w:color="auto" w:fill="FFFFFF"/>
-        </w:rPr>
-        <w:t xml:space="preserve">2. </w:t>
-      </w:r>
-      <w:r>
-        <w:rPr>
-          <w:rFonts w:ascii="Times New Roman" w:eastAsia="Times New Roman" w:hAnsi="Times New Roman" w:cs="Times New Roman"/>
-          <w:shd w:val="clear" w:color="auto" w:fill="FFFFFF"/>
-        </w:rPr>
-        <w:t>Roadie</w:t>
-      </w:r>
-      <w:r>
-        <w:rPr>
-          <w:rFonts w:ascii="Times New Roman" w:eastAsia="Times New Roman" w:hAnsi="Times New Roman" w:cs="Times New Roman"/>
-          <w:shd w:val="clear" w:color="auto" w:fill="FFFFFF"/>
-        </w:rPr>
-        <w:t xml:space="preserve"> shall proceed with the next steps to take.</w:t>
-      </w:r>
-    </w:p>
-    <w:p>
-      <w:pPr>
-        <w:pBdr>
-          <w:bottom w:val="single" w:sz="6" w:space="1" w:color="auto"/>
-        </w:pBdr>
-        <w:spacing w:after="160"/>
-        <w:ind w:left="360"/>
-        <w:rPr>
-          <w:rFonts w:ascii="Times New Roman" w:eastAsia="Times New Roman" w:hAnsi="Times New Roman" w:cs="Times New Roman"/>
-        </w:rPr>
-      </w:pPr>
-    </w:p>
-    <w:p>
-      <w:pPr>
-        <w:spacing w:after="160"/>
-        <w:ind w:left="360"/>
-        <w:rPr>
-          <w:rFonts w:ascii="Times New Roman" w:eastAsia="Times New Roman" w:hAnsi="Times New Roman" w:cs="Times New Roman"/>
-        </w:rPr>
-      </w:pPr>
-      <w:r>
-        <w:rPr>
-          <w:rFonts w:ascii="Times New Roman" w:eastAsia="Times New Roman" w:hAnsi="Times New Roman" w:cs="Times New Roman"/>
-          <w:b/>
-          <w:bCs/>
-          <w:shd w:val="clear" w:color="auto" w:fill="FFFFFF"/>
-        </w:rPr>
-        <w:t xml:space="preserve">Frequency of Occurrence </w:t>
-      </w:r>
-    </w:p>
-    <w:p>
-      <w:pPr>
-        <w:spacing w:after="160"/>
-        <w:ind w:left="360"/>
-        <w:rPr>
-          <w:rFonts w:ascii="Times New Roman" w:eastAsia="Times New Roman" w:hAnsi="Times New Roman" w:cs="Times New Roman"/>
-        </w:rPr>
-      </w:pPr>
-      <w:r>
-        <w:rPr>
-          <w:rFonts w:ascii="Times New Roman" w:eastAsia="Times New Roman" w:hAnsi="Times New Roman" w:cs="Times New Roman"/>
-          <w:shd w:val="clear" w:color="auto" w:fill="FFFFFF"/>
-        </w:rPr>
-        <w:t>This use case will occur each time the system is placed within the 1</w:t>
-      </w:r>
-      <w:r>
-        <w:rPr>
-          <w:rFonts w:ascii="Times New Roman" w:eastAsia="Times New Roman" w:hAnsi="Times New Roman" w:cs="Times New Roman"/>
-          <w:shd w:val="clear" w:color="auto" w:fill="FFFFFF"/>
-        </w:rPr>
-        <w:t xml:space="preserve"> ft. x 1 ft.</w:t>
-      </w:r>
-      <w:r>
-        <w:rPr>
-          <w:rFonts w:ascii="Times New Roman" w:eastAsia="Times New Roman" w:hAnsi="Times New Roman" w:cs="Times New Roman"/>
-          <w:shd w:val="clear" w:color="auto" w:fill="FFFFFF"/>
-        </w:rPr>
-        <w:t xml:space="preserve"> white square. During the competition this shall occur three times due to there being three rounds for each robot that is entered.</w:t>
-      </w:r>
-    </w:p>
-    <w:p>
-      <w:pPr>
-        <w:rPr>
-          <w:rFonts w:ascii="Times New Roman" w:eastAsia="Times New Roman" w:hAnsi="Times New Roman" w:cs="Times New Roman"/>
-          <w:sz w:val="24"/>
-          <w:szCs w:val="24"/>
-        </w:rPr>
-      </w:pPr>
-      <w:r>
-        <w:rPr>
-          <w:rFonts w:ascii="Times New Roman" w:eastAsia="Times New Roman" w:hAnsi="Times New Roman" w:cs="Times New Roman"/>
-          <w:sz w:val="24"/>
-          <w:szCs w:val="24"/>
-        </w:rPr>
-        <w:br w:type="page"/>
-      </w:r>
-    </w:p>
-    <w:p>
-      <w:pPr>
-        <w:pStyle w:val="Heading2"/>
-        <w:numPr>
-          <w:ilvl w:val="2"/>
-          <w:numId w:val="1"/>
-        </w:numPr>
-        <w:spacing w:before="0"/>
-        <w:rPr>
-          <w:rFonts w:ascii="Times New Roman" w:hAnsi="Times New Roman" w:cs="Times New Roman"/>
-          <w:b/>
-          <w:color w:val="auto"/>
-          <w:sz w:val="22"/>
-          <w:szCs w:val="22"/>
-        </w:rPr>
-      </w:pPr>
-      <w:bookmarkStart w:id="17" w:name="_Toc398756551"/>
-      <w:r>
-        <w:rPr>
-          <w:rFonts w:ascii="Times New Roman" w:hAnsi="Times New Roman" w:cs="Times New Roman"/>
-          <w:b/>
-          <w:color w:val="auto"/>
-          <w:sz w:val="22"/>
-          <w:szCs w:val="22"/>
-        </w:rPr>
-        <w:lastRenderedPageBreak/>
-        <w:t xml:space="preserve">Use Case 2: Simon </w:t>
-      </w:r>
-      <w:r>
-        <w:rPr>
-          <w:rFonts w:ascii="Times New Roman" w:hAnsi="Times New Roman" w:cs="Times New Roman"/>
-          <w:b/>
-          <w:color w:val="auto"/>
-          <w:sz w:val="22"/>
-          <w:szCs w:val="22"/>
-        </w:rPr>
-        <w:t xml:space="preserve">Carabiner </w:t>
-      </w:r>
-      <w:r>
-        <w:rPr>
-          <w:rFonts w:ascii="Times New Roman" w:hAnsi="Times New Roman" w:cs="Times New Roman"/>
-          <w:b/>
-          <w:color w:val="auto"/>
-          <w:sz w:val="22"/>
-          <w:szCs w:val="22"/>
-        </w:rPr>
-        <w:t>Challenge</w:t>
-      </w:r>
-      <w:bookmarkEnd w:id="17"/>
-    </w:p>
-    <w:p>
-      <w:pPr>
-        <w:rPr>
-          <w:rFonts w:ascii="Times New Roman" w:hAnsi="Times New Roman" w:cs="Times New Roman"/>
-        </w:rPr>
-      </w:pPr>
-    </w:p>
-    <w:p>
-      <w:pPr>
-        <w:ind w:left="360"/>
-        <w:rPr>
-          <w:rFonts w:ascii="Times New Roman" w:eastAsia="Times New Roman" w:hAnsi="Times New Roman" w:cs="Times New Roman"/>
-        </w:rPr>
-      </w:pPr>
-      <w:r>
-        <w:rPr>
-          <w:rFonts w:ascii="Times New Roman" w:eastAsia="Times New Roman" w:hAnsi="Times New Roman" w:cs="Times New Roman"/>
-          <w:shd w:val="clear" w:color="auto" w:fill="FFFFFF"/>
-        </w:rPr>
-        <w:t>Scope:</w:t>
-      </w:r>
-      <w:r>
-        <w:rPr>
-          <w:rFonts w:ascii="Times New Roman" w:eastAsia="Times New Roman" w:hAnsi="Times New Roman" w:cs="Times New Roman"/>
-          <w:shd w:val="clear" w:color="auto" w:fill="FFFFFF"/>
-        </w:rPr>
-        <w:tab/>
-      </w:r>
-      <w:r>
-        <w:rPr>
-          <w:rFonts w:ascii="Times New Roman" w:eastAsia="Times New Roman" w:hAnsi="Times New Roman" w:cs="Times New Roman"/>
-          <w:shd w:val="clear" w:color="auto" w:fill="FFFFFF"/>
-        </w:rPr>
-        <w:tab/>
-      </w:r>
-      <w:r>
-        <w:rPr>
-          <w:rFonts w:ascii="Times New Roman" w:eastAsia="Times New Roman" w:hAnsi="Times New Roman" w:cs="Times New Roman"/>
-          <w:shd w:val="clear" w:color="auto" w:fill="FFFFFF"/>
-        </w:rPr>
-        <w:t>Roadie</w:t>
-      </w:r>
-    </w:p>
-    <w:p>
-      <w:pPr>
-        <w:ind w:left="360"/>
-        <w:rPr>
-          <w:rFonts w:ascii="Times New Roman" w:eastAsia="Times New Roman" w:hAnsi="Times New Roman" w:cs="Times New Roman"/>
-        </w:rPr>
-      </w:pPr>
-      <w:r>
-        <w:rPr>
-          <w:rFonts w:ascii="Times New Roman" w:eastAsia="Times New Roman" w:hAnsi="Times New Roman" w:cs="Times New Roman"/>
-          <w:shd w:val="clear" w:color="auto" w:fill="FFFFFF"/>
-        </w:rPr>
-        <w:t>Level:</w:t>
-      </w:r>
-      <w:r>
-        <w:rPr>
-          <w:rFonts w:ascii="Times New Roman" w:eastAsia="Times New Roman" w:hAnsi="Times New Roman" w:cs="Times New Roman"/>
-          <w:shd w:val="clear" w:color="auto" w:fill="FFFFFF"/>
-        </w:rPr>
-        <w:tab/>
-      </w:r>
-      <w:r>
-        <w:rPr>
-          <w:rFonts w:ascii="Times New Roman" w:eastAsia="Times New Roman" w:hAnsi="Times New Roman" w:cs="Times New Roman"/>
-          <w:shd w:val="clear" w:color="auto" w:fill="FFFFFF"/>
-        </w:rPr>
-        <w:tab/>
-        <w:t>User goal</w:t>
-      </w:r>
-    </w:p>
-    <w:p>
-      <w:pPr>
-        <w:pBdr>
-          <w:bottom w:val="single" w:sz="6" w:space="1" w:color="auto"/>
-        </w:pBdr>
-        <w:spacing w:after="160"/>
-        <w:ind w:left="360"/>
-        <w:rPr>
-          <w:rFonts w:ascii="Times New Roman" w:eastAsia="Times New Roman" w:hAnsi="Times New Roman" w:cs="Times New Roman"/>
-        </w:rPr>
-      </w:pPr>
-      <w:r>
-        <w:rPr>
-          <w:rFonts w:ascii="Times New Roman" w:eastAsia="Times New Roman" w:hAnsi="Times New Roman" w:cs="Times New Roman"/>
-          <w:shd w:val="clear" w:color="auto" w:fill="FFFFFF"/>
-        </w:rPr>
-        <w:t>Primary Actors:</w:t>
-      </w:r>
-      <w:r>
-        <w:rPr>
-          <w:rFonts w:ascii="Times New Roman" w:eastAsia="Times New Roman" w:hAnsi="Times New Roman" w:cs="Times New Roman"/>
-          <w:shd w:val="clear" w:color="auto" w:fill="FFFFFF"/>
-        </w:rPr>
-        <w:tab/>
-      </w:r>
-      <w:r>
-        <w:rPr>
-          <w:rFonts w:ascii="Times New Roman" w:eastAsia="Times New Roman" w:hAnsi="Times New Roman" w:cs="Times New Roman"/>
-          <w:shd w:val="clear" w:color="auto" w:fill="FFFFFF"/>
-        </w:rPr>
-        <w:t>Roadie</w:t>
-      </w:r>
-    </w:p>
-    <w:p>
-      <w:pPr>
-        <w:spacing w:after="160"/>
-        <w:ind w:left="360"/>
-        <w:rPr>
-          <w:rFonts w:ascii="Times New Roman" w:eastAsia="Times New Roman" w:hAnsi="Times New Roman" w:cs="Times New Roman"/>
-        </w:rPr>
-      </w:pPr>
-      <w:r>
-        <w:rPr>
-          <w:rFonts w:ascii="Times New Roman" w:eastAsia="Times New Roman" w:hAnsi="Times New Roman" w:cs="Times New Roman"/>
-          <w:b/>
-          <w:bCs/>
-          <w:shd w:val="clear" w:color="auto" w:fill="FFFFFF"/>
-        </w:rPr>
-        <w:t>Stakeholders &amp; Interests</w:t>
-      </w:r>
-    </w:p>
-    <w:p>
-      <w:pPr>
-        <w:numPr>
-          <w:ilvl w:val="0"/>
-          <w:numId w:val="3"/>
-        </w:numPr>
-        <w:shd w:val="clear" w:color="auto" w:fill="FFFFFF"/>
-        <w:ind w:left="1080"/>
-        <w:textAlignment w:val="baseline"/>
-        <w:rPr>
-          <w:rFonts w:ascii="Times New Roman" w:eastAsia="Times New Roman" w:hAnsi="Times New Roman" w:cs="Times New Roman"/>
-        </w:rPr>
-      </w:pPr>
-      <w:r>
-        <w:rPr>
-          <w:rFonts w:ascii="Times New Roman" w:eastAsia="Times New Roman" w:hAnsi="Times New Roman" w:cs="Times New Roman"/>
-          <w:b/>
-          <w:bCs/>
-          <w:shd w:val="clear" w:color="auto" w:fill="FFFFFF"/>
-        </w:rPr>
-        <w:t xml:space="preserve">Team AWTY </w:t>
-      </w:r>
-      <w:r>
-        <w:rPr>
-          <w:rFonts w:ascii="Times New Roman" w:eastAsia="Times New Roman" w:hAnsi="Times New Roman" w:cs="Times New Roman"/>
-          <w:shd w:val="clear" w:color="auto" w:fill="FFFFFF"/>
-        </w:rPr>
-        <w:t xml:space="preserve">- </w:t>
-      </w:r>
-      <w:r>
-        <w:rPr>
-          <w:rFonts w:ascii="Times New Roman" w:hAnsi="Times New Roman" w:cs="Times New Roman"/>
-        </w:rPr>
-        <w:t>As the development team, there is a vested interest in terms of grades</w:t>
-      </w:r>
-      <w:r>
-        <w:rPr>
-          <w:rFonts w:ascii="Times New Roman" w:hAnsi="Times New Roman" w:cs="Times New Roman"/>
-        </w:rPr>
-        <w:t>. The grades will be</w:t>
-      </w:r>
-      <w:r>
-        <w:rPr>
-          <w:rFonts w:ascii="Times New Roman" w:hAnsi="Times New Roman" w:cs="Times New Roman"/>
-        </w:rPr>
-        <w:t xml:space="preserve"> based upon the completion of the system, as well as meeting customer demands. Additionally, efforts should be made to apply principles and concepts learned while at </w:t>
-      </w:r>
-      <w:r>
-        <w:rPr>
-          <w:rFonts w:ascii="Times New Roman" w:hAnsi="Times New Roman" w:cs="Times New Roman"/>
-        </w:rPr>
-        <w:t>ERAU</w:t>
-      </w:r>
-      <w:r>
-        <w:rPr>
-          <w:rFonts w:ascii="Times New Roman" w:hAnsi="Times New Roman" w:cs="Times New Roman"/>
-        </w:rPr>
-        <w:t>.</w:t>
-      </w:r>
-    </w:p>
-    <w:p>
-      <w:pPr>
-        <w:ind w:left="1080"/>
-        <w:rPr>
-          <w:rFonts w:ascii="Times New Roman" w:eastAsia="Times New Roman" w:hAnsi="Times New Roman" w:cs="Times New Roman"/>
-        </w:rPr>
-      </w:pPr>
-    </w:p>
-    <w:p>
-      <w:pPr>
-        <w:numPr>
-          <w:ilvl w:val="0"/>
-          <w:numId w:val="4"/>
-        </w:numPr>
-        <w:shd w:val="clear" w:color="auto" w:fill="FFFFFF"/>
-        <w:ind w:left="1080"/>
-        <w:textAlignment w:val="baseline"/>
-        <w:rPr>
-          <w:rFonts w:ascii="Times New Roman" w:eastAsia="Times New Roman" w:hAnsi="Times New Roman" w:cs="Times New Roman"/>
-        </w:rPr>
-      </w:pPr>
-      <w:r>
-        <w:rPr>
-          <w:rFonts w:ascii="Times New Roman" w:eastAsia="Times New Roman" w:hAnsi="Times New Roman" w:cs="Times New Roman"/>
-          <w:b/>
-          <w:bCs/>
-          <w:shd w:val="clear" w:color="auto" w:fill="FFFFFF"/>
-        </w:rPr>
-        <w:t>Dr. Barott, Dr. Seker and Jorge Torres -</w:t>
-      </w:r>
-      <w:r>
-        <w:rPr>
-          <w:rFonts w:ascii="Times New Roman" w:eastAsia="Times New Roman" w:hAnsi="Times New Roman" w:cs="Times New Roman"/>
-          <w:shd w:val="clear" w:color="auto" w:fill="FFFFFF"/>
-        </w:rPr>
-        <w:t xml:space="preserve"> </w:t>
-      </w:r>
-      <w:r>
-        <w:rPr>
-          <w:rFonts w:ascii="Times New Roman" w:hAnsi="Times New Roman" w:cs="Times New Roman"/>
-        </w:rPr>
-        <w:t xml:space="preserve">As customers of team AWTY, Dr. Barott, Dr. Seker and Jorge Torres are interested in the completion of the product as outlined in this document. Furthermore, Dr. Barott and Dr. Seker are interested in ensuring that the project meets the standards set forth by </w:t>
-      </w:r>
-      <w:r>
-        <w:rPr>
-          <w:rFonts w:ascii="Times New Roman" w:hAnsi="Times New Roman" w:cs="Times New Roman"/>
-        </w:rPr>
-        <w:t>ECSSE</w:t>
-      </w:r>
-      <w:r>
-        <w:rPr>
-          <w:rFonts w:ascii="Times New Roman" w:hAnsi="Times New Roman" w:cs="Times New Roman"/>
-        </w:rPr>
-        <w:t xml:space="preserve"> at ERAU.</w:t>
-      </w:r>
-    </w:p>
-    <w:p>
-      <w:pPr>
-        <w:ind w:left="1080"/>
         <w:rPr>
           <w:rFonts w:ascii="Times New Roman" w:eastAsia="Times New Roman" w:hAnsi="Times New Roman" w:cs="Times New Roman"/>
         </w:rPr>
@@ -9544,11 +8325,1314 @@
       </w:pPr>
       <w:r>
         <w:rPr>
+          <w:rFonts w:ascii="Times New Roman" w:hAnsi="Times New Roman" w:cs="Times New Roman"/>
+          <w:b/>
+        </w:rPr>
+        <w:t xml:space="preserve">ECSSE Department </w:t>
+      </w:r>
+      <w:r>
+        <w:rPr>
+          <w:rFonts w:ascii="Times New Roman" w:hAnsi="Times New Roman" w:cs="Times New Roman"/>
+        </w:rPr>
+        <w:t>As the direct sponsor of the project, the department is interested in making sure the project is delivered both on time and on budget.</w:t>
+      </w:r>
+    </w:p>
+    <w:p>
+      <w:pPr>
+        <w:pBdr>
+          <w:bottom w:val="single" w:sz="6" w:space="1" w:color="auto"/>
+        </w:pBdr>
+        <w:shd w:val="clear" w:color="auto" w:fill="FFFFFF"/>
+        <w:ind w:left="720"/>
+        <w:textAlignment w:val="baseline"/>
+        <w:rPr>
+          <w:rFonts w:ascii="Times New Roman" w:eastAsia="Times New Roman" w:hAnsi="Times New Roman" w:cs="Times New Roman"/>
+        </w:rPr>
+      </w:pPr>
+    </w:p>
+    <w:p>
+      <w:pPr>
+        <w:numPr>
+          <w:ilvl w:val="0"/>
+          <w:numId w:val="5"/>
+        </w:numPr>
+        <w:pBdr>
+          <w:bottom w:val="single" w:sz="6" w:space="1" w:color="auto"/>
+        </w:pBdr>
+        <w:shd w:val="clear" w:color="auto" w:fill="FFFFFF"/>
+        <w:ind w:left="1080"/>
+        <w:textAlignment w:val="baseline"/>
+        <w:rPr>
+          <w:rFonts w:ascii="Times New Roman" w:eastAsia="Times New Roman" w:hAnsi="Times New Roman" w:cs="Times New Roman"/>
+        </w:rPr>
+      </w:pPr>
+      <w:r>
+        <w:rPr>
+          <w:rFonts w:ascii="Times New Roman" w:hAnsi="Times New Roman" w:cs="Times New Roman"/>
+          <w:b/>
+        </w:rPr>
+        <w:t>IEEE</w:t>
+      </w:r>
+      <w:r>
+        <w:rPr>
+          <w:rFonts w:ascii="Times New Roman" w:hAnsi="Times New Roman" w:cs="Times New Roman"/>
+        </w:rPr>
+        <w:t>As the sponsor of the competition for which the final system will compete in, the IEEE is interested in making sure that the final system complies with all competition rules and that the development team has conducted themselves in a manner befitting of a professional organization.</w:t>
+      </w:r>
+    </w:p>
+    <w:p>
+      <w:pPr>
+        <w:pBdr>
+          <w:bottom w:val="single" w:sz="6" w:space="1" w:color="auto"/>
+        </w:pBdr>
+        <w:shd w:val="clear" w:color="auto" w:fill="FFFFFF"/>
+        <w:spacing w:after="160"/>
+        <w:ind w:left="720"/>
+        <w:textAlignment w:val="baseline"/>
+        <w:rPr>
+          <w:rFonts w:ascii="Times New Roman" w:eastAsia="Times New Roman" w:hAnsi="Times New Roman" w:cs="Times New Roman"/>
+        </w:rPr>
+      </w:pPr>
+    </w:p>
+    <w:p>
+      <w:pPr>
+        <w:spacing w:after="160"/>
+        <w:ind w:left="360"/>
+        <w:rPr>
+          <w:rFonts w:ascii="Times New Roman" w:eastAsia="Times New Roman" w:hAnsi="Times New Roman" w:cs="Times New Roman"/>
+        </w:rPr>
+      </w:pPr>
+      <w:r>
+        <w:rPr>
           <w:rFonts w:ascii="Times New Roman" w:eastAsia="Times New Roman" w:hAnsi="Times New Roman" w:cs="Times New Roman"/>
           <w:b/>
           <w:bCs/>
           <w:shd w:val="clear" w:color="auto" w:fill="FFFFFF"/>
         </w:rPr>
+        <w:t>Preconditions</w:t>
+      </w:r>
+    </w:p>
+    <w:p>
+      <w:pPr>
+        <w:numPr>
+          <w:ilvl w:val="0"/>
+          <w:numId w:val="6"/>
+        </w:numPr>
+        <w:shd w:val="clear" w:color="auto" w:fill="FFFFFF"/>
+        <w:ind w:left="1080"/>
+        <w:textAlignment w:val="baseline"/>
+        <w:rPr>
+          <w:rFonts w:ascii="Times New Roman" w:hAnsi="Times New Roman" w:cs="Times New Roman"/>
+        </w:rPr>
+      </w:pPr>
+      <w:r>
+        <w:rPr>
+          <w:rFonts w:ascii="Times New Roman" w:hAnsi="Times New Roman" w:cs="Times New Roman"/>
+        </w:rPr>
+        <w:t>Roadie</w:t>
+      </w:r>
+      <w:r>
+        <w:rPr>
+          <w:rFonts w:ascii="Times New Roman" w:hAnsi="Times New Roman" w:cs="Times New Roman"/>
+        </w:rPr>
+        <w:t xml:space="preserve"> has been place</w:t>
+      </w:r>
+      <w:r>
+        <w:rPr>
+          <w:rFonts w:ascii="Times New Roman" w:hAnsi="Times New Roman" w:cs="Times New Roman"/>
+        </w:rPr>
+        <w:t>d</w:t>
+      </w:r>
+      <w:r>
+        <w:rPr>
+          <w:rFonts w:ascii="Times New Roman" w:hAnsi="Times New Roman" w:cs="Times New Roman"/>
+        </w:rPr>
+        <w:t xml:space="preserve"> in the 1</w:t>
+      </w:r>
+      <w:r>
+        <w:rPr>
+          <w:rFonts w:ascii="Times New Roman" w:hAnsi="Times New Roman" w:cs="Times New Roman"/>
+        </w:rPr>
+        <w:t xml:space="preserve"> f</w:t>
+      </w:r>
+      <w:r>
+        <w:rPr>
+          <w:rFonts w:ascii="Times New Roman" w:hAnsi="Times New Roman" w:cs="Times New Roman"/>
+        </w:rPr>
+        <w:t>t</w:t>
+      </w:r>
+      <w:r>
+        <w:rPr>
+          <w:rFonts w:ascii="Times New Roman" w:hAnsi="Times New Roman" w:cs="Times New Roman"/>
+        </w:rPr>
+        <w:t>.</w:t>
+      </w:r>
+      <w:r>
+        <w:rPr>
+          <w:rFonts w:ascii="Times New Roman" w:hAnsi="Times New Roman" w:cs="Times New Roman"/>
+        </w:rPr>
+        <w:t xml:space="preserve"> x 1</w:t>
+      </w:r>
+      <w:r>
+        <w:rPr>
+          <w:rFonts w:ascii="Times New Roman" w:hAnsi="Times New Roman" w:cs="Times New Roman"/>
+        </w:rPr>
+        <w:t xml:space="preserve"> ft</w:t>
+      </w:r>
+      <w:r>
+        <w:rPr>
+          <w:rFonts w:ascii="Times New Roman" w:hAnsi="Times New Roman" w:cs="Times New Roman"/>
+        </w:rPr>
+        <w:t>.</w:t>
+      </w:r>
+      <w:r>
+        <w:rPr>
+          <w:rFonts w:ascii="Times New Roman" w:hAnsi="Times New Roman" w:cs="Times New Roman"/>
+        </w:rPr>
+        <w:t xml:space="preserve"> starting square on the </w:t>
+      </w:r>
+      <w:r>
+        <w:rPr>
+          <w:rFonts w:ascii="Times New Roman" w:hAnsi="Times New Roman" w:cs="Times New Roman"/>
+        </w:rPr>
+        <w:t>competition area.</w:t>
+      </w:r>
+      <w:r>
+        <w:rPr>
+          <w:rFonts w:ascii="Times New Roman" w:hAnsi="Times New Roman" w:cs="Times New Roman"/>
+        </w:rPr>
+        <w:t xml:space="preserve"> </w:t>
+      </w:r>
+    </w:p>
+    <w:p>
+      <w:pPr>
+        <w:numPr>
+          <w:ilvl w:val="0"/>
+          <w:numId w:val="6"/>
+        </w:numPr>
+        <w:shd w:val="clear" w:color="auto" w:fill="FFFFFF"/>
+        <w:ind w:left="1080"/>
+        <w:textAlignment w:val="baseline"/>
+        <w:rPr>
+          <w:rFonts w:ascii="Times New Roman" w:hAnsi="Times New Roman" w:cs="Times New Roman"/>
+        </w:rPr>
+      </w:pPr>
+      <w:r>
+        <w:rPr>
+          <w:rFonts w:ascii="Times New Roman" w:hAnsi="Times New Roman" w:cs="Times New Roman"/>
+        </w:rPr>
+        <w:t>Roadie</w:t>
+      </w:r>
+      <w:r>
+        <w:rPr>
+          <w:rFonts w:ascii="Times New Roman" w:hAnsi="Times New Roman" w:cs="Times New Roman"/>
+        </w:rPr>
+        <w:t xml:space="preserve"> has been turned to the on position. </w:t>
+      </w:r>
+    </w:p>
+    <w:p>
+      <w:pPr>
+        <w:pBdr>
+          <w:bottom w:val="single" w:sz="6" w:space="1" w:color="auto"/>
+        </w:pBdr>
+        <w:shd w:val="clear" w:color="auto" w:fill="FFFFFF"/>
+        <w:spacing w:after="160"/>
+        <w:ind w:left="720"/>
+        <w:textAlignment w:val="baseline"/>
+        <w:rPr>
+          <w:rFonts w:ascii="Times New Roman" w:eastAsia="Times New Roman" w:hAnsi="Times New Roman" w:cs="Times New Roman"/>
+        </w:rPr>
+      </w:pPr>
+    </w:p>
+    <w:p>
+      <w:pPr>
+        <w:spacing w:after="160"/>
+        <w:ind w:left="360"/>
+        <w:rPr>
+          <w:rFonts w:ascii="Times New Roman" w:eastAsia="Times New Roman" w:hAnsi="Times New Roman" w:cs="Times New Roman"/>
+        </w:rPr>
+      </w:pPr>
+      <w:r>
+        <w:rPr>
+          <w:rFonts w:ascii="Times New Roman" w:eastAsia="Times New Roman" w:hAnsi="Times New Roman" w:cs="Times New Roman"/>
+          <w:b/>
+          <w:bCs/>
+          <w:shd w:val="clear" w:color="auto" w:fill="FFFFFF"/>
+        </w:rPr>
+        <w:t>Postconditions</w:t>
+      </w:r>
+    </w:p>
+    <w:p>
+      <w:pPr>
+        <w:numPr>
+          <w:ilvl w:val="0"/>
+          <w:numId w:val="6"/>
+        </w:numPr>
+        <w:shd w:val="clear" w:color="auto" w:fill="FFFFFF"/>
+        <w:ind w:left="1080"/>
+        <w:textAlignment w:val="baseline"/>
+        <w:rPr>
+          <w:rFonts w:ascii="Times New Roman" w:hAnsi="Times New Roman" w:cs="Times New Roman"/>
+        </w:rPr>
+      </w:pPr>
+      <w:r>
+        <w:rPr>
+          <w:rFonts w:ascii="Times New Roman" w:hAnsi="Times New Roman" w:cs="Times New Roman"/>
+        </w:rPr>
+        <w:t>Roadie</w:t>
+      </w:r>
+      <w:r>
+        <w:rPr>
+          <w:rFonts w:ascii="Times New Roman" w:hAnsi="Times New Roman" w:cs="Times New Roman"/>
+        </w:rPr>
+        <w:t xml:space="preserve"> crosses the finish line holding a single playing card.</w:t>
+      </w:r>
+    </w:p>
+    <w:p>
+      <w:pPr>
+        <w:pBdr>
+          <w:bottom w:val="single" w:sz="6" w:space="1" w:color="auto"/>
+        </w:pBdr>
+        <w:shd w:val="clear" w:color="auto" w:fill="FFFFFF"/>
+        <w:spacing w:after="160"/>
+        <w:ind w:left="720"/>
+        <w:textAlignment w:val="baseline"/>
+        <w:rPr>
+          <w:rFonts w:ascii="Times New Roman" w:eastAsia="Times New Roman" w:hAnsi="Times New Roman" w:cs="Times New Roman"/>
+        </w:rPr>
+      </w:pPr>
+    </w:p>
+    <w:p>
+      <w:pPr>
+        <w:rPr>
+          <w:rFonts w:ascii="Times New Roman" w:eastAsia="Times New Roman" w:hAnsi="Times New Roman" w:cs="Times New Roman"/>
+          <w:b/>
+          <w:bCs/>
+          <w:shd w:val="clear" w:color="auto" w:fill="FFFFFF"/>
+        </w:rPr>
+      </w:pPr>
+      <w:r>
+        <w:rPr>
+          <w:rFonts w:ascii="Times New Roman" w:eastAsia="Times New Roman" w:hAnsi="Times New Roman" w:cs="Times New Roman"/>
+          <w:b/>
+          <w:bCs/>
+          <w:shd w:val="clear" w:color="auto" w:fill="FFFFFF"/>
+        </w:rPr>
+        <w:t xml:space="preserve">      </w:t>
+      </w:r>
+      <w:r>
+        <w:rPr>
+          <w:rFonts w:ascii="Times New Roman" w:eastAsia="Times New Roman" w:hAnsi="Times New Roman" w:cs="Times New Roman"/>
+          <w:b/>
+          <w:bCs/>
+          <w:shd w:val="clear" w:color="auto" w:fill="FFFFFF"/>
+        </w:rPr>
+        <w:t>Main Success Scenario</w:t>
+      </w:r>
+    </w:p>
+    <w:p>
+      <w:pPr>
+        <w:rPr>
+          <w:rFonts w:ascii="Times New Roman" w:eastAsia="Times New Roman" w:hAnsi="Times New Roman" w:cs="Times New Roman"/>
+          <w:b/>
+          <w:bCs/>
+          <w:shd w:val="clear" w:color="auto" w:fill="FFFFFF"/>
+        </w:rPr>
+      </w:pPr>
+    </w:p>
+    <w:p>
+      <w:pPr>
+        <w:pStyle w:val="ListParagraph"/>
+        <w:numPr>
+          <w:ilvl w:val="0"/>
+          <w:numId w:val="36"/>
+        </w:numPr>
+        <w:shd w:val="clear" w:color="auto" w:fill="FFFFFF"/>
+        <w:textAlignment w:val="baseline"/>
+        <w:rPr>
+          <w:rFonts w:ascii="Times New Roman" w:hAnsi="Times New Roman" w:cs="Times New Roman"/>
+        </w:rPr>
+      </w:pPr>
+      <w:r>
+        <w:rPr>
+          <w:rFonts w:ascii="Times New Roman" w:hAnsi="Times New Roman" w:cs="Times New Roman"/>
+        </w:rPr>
+        <w:t>Roadie waits for the red LED to turn off</w:t>
+      </w:r>
+      <w:r>
+        <w:rPr>
+          <w:rFonts w:ascii="Times New Roman" w:hAnsi="Times New Roman" w:cs="Times New Roman"/>
+        </w:rPr>
+        <w:t xml:space="preserve"> before entering into the Line Following State</w:t>
+      </w:r>
+      <w:r>
+        <w:rPr>
+          <w:rFonts w:ascii="Times New Roman" w:hAnsi="Times New Roman" w:cs="Times New Roman"/>
+        </w:rPr>
+        <w:t>.</w:t>
+      </w:r>
+    </w:p>
+    <w:p>
+      <w:pPr>
+        <w:pStyle w:val="ListParagraph"/>
+        <w:numPr>
+          <w:ilvl w:val="0"/>
+          <w:numId w:val="36"/>
+        </w:numPr>
+        <w:shd w:val="clear" w:color="auto" w:fill="FFFFFF"/>
+        <w:textAlignment w:val="baseline"/>
+        <w:rPr>
+          <w:rFonts w:ascii="Times New Roman" w:hAnsi="Times New Roman" w:cs="Times New Roman"/>
+        </w:rPr>
+      </w:pPr>
+      <w:r>
+        <w:rPr>
+          <w:rFonts w:ascii="Times New Roman" w:hAnsi="Times New Roman" w:cs="Times New Roman"/>
+        </w:rPr>
+        <w:t xml:space="preserve">Roadie </w:t>
+      </w:r>
+      <w:r>
+        <w:rPr>
+          <w:rFonts w:ascii="Times New Roman" w:hAnsi="Times New Roman" w:cs="Times New Roman"/>
+        </w:rPr>
+        <w:t xml:space="preserve">enters into the Line Following State and </w:t>
+      </w:r>
+      <w:r>
+        <w:rPr>
+          <w:rFonts w:ascii="Times New Roman" w:hAnsi="Times New Roman" w:cs="Times New Roman"/>
+        </w:rPr>
+        <w:t>starts line following and makes turns based on which way the line is turnin</w:t>
+      </w:r>
+      <w:r>
+        <w:rPr>
+          <w:rFonts w:ascii="Times New Roman" w:hAnsi="Times New Roman" w:cs="Times New Roman"/>
+        </w:rPr>
+        <w:t>g until the first challenge</w:t>
+      </w:r>
+      <w:r>
+        <w:rPr>
+          <w:rFonts w:ascii="Times New Roman" w:hAnsi="Times New Roman" w:cs="Times New Roman"/>
+        </w:rPr>
+        <w:t>.</w:t>
+      </w:r>
+    </w:p>
+    <w:p>
+      <w:pPr>
+        <w:pStyle w:val="ListParagraph"/>
+        <w:numPr>
+          <w:ilvl w:val="0"/>
+          <w:numId w:val="36"/>
+        </w:numPr>
+        <w:shd w:val="clear" w:color="auto" w:fill="FFFFFF"/>
+        <w:textAlignment w:val="baseline"/>
+        <w:rPr>
+          <w:rFonts w:ascii="Times New Roman" w:hAnsi="Times New Roman" w:cs="Times New Roman"/>
+        </w:rPr>
+      </w:pPr>
+      <w:r>
+        <w:rPr>
+          <w:rFonts w:ascii="Times New Roman" w:hAnsi="Times New Roman" w:cs="Times New Roman"/>
+        </w:rPr>
+        <w:t xml:space="preserve">Roadie </w:t>
+      </w:r>
+      <w:r>
+        <w:rPr>
+          <w:rFonts w:ascii="Times New Roman" w:hAnsi="Times New Roman" w:cs="Times New Roman"/>
+        </w:rPr>
+        <w:t xml:space="preserve">enters into the Challenge State and </w:t>
+      </w:r>
+      <w:r>
+        <w:rPr>
+          <w:rFonts w:ascii="Times New Roman" w:hAnsi="Times New Roman" w:cs="Times New Roman"/>
+        </w:rPr>
+        <w:t>completes the first challenge as described in Use Case</w:t>
+      </w:r>
+      <w:r>
+        <w:rPr>
+          <w:rFonts w:ascii="Times New Roman" w:hAnsi="Times New Roman" w:cs="Times New Roman"/>
+        </w:rPr>
+        <w:t xml:space="preserve"> 2</w:t>
+      </w:r>
+      <w:r>
+        <w:rPr>
+          <w:rFonts w:ascii="Times New Roman" w:hAnsi="Times New Roman" w:cs="Times New Roman"/>
+        </w:rPr>
+        <w:t>: Simon</w:t>
+      </w:r>
+      <w:r>
+        <w:rPr>
+          <w:rFonts w:ascii="Times New Roman" w:hAnsi="Times New Roman" w:cs="Times New Roman"/>
+        </w:rPr>
+        <w:t xml:space="preserve"> Carabiner</w:t>
+      </w:r>
+      <w:r>
+        <w:rPr>
+          <w:rFonts w:ascii="Times New Roman" w:hAnsi="Times New Roman" w:cs="Times New Roman"/>
+        </w:rPr>
+        <w:t xml:space="preserve"> Challenge.</w:t>
+      </w:r>
+    </w:p>
+    <w:p>
+      <w:pPr>
+        <w:pStyle w:val="ListParagraph"/>
+        <w:numPr>
+          <w:ilvl w:val="0"/>
+          <w:numId w:val="36"/>
+        </w:numPr>
+        <w:shd w:val="clear" w:color="auto" w:fill="FFFFFF"/>
+        <w:textAlignment w:val="baseline"/>
+        <w:rPr>
+          <w:rFonts w:ascii="Times New Roman" w:hAnsi="Times New Roman" w:cs="Times New Roman"/>
+        </w:rPr>
+      </w:pPr>
+      <w:r>
+        <w:rPr>
+          <w:rFonts w:ascii="Times New Roman" w:hAnsi="Times New Roman" w:cs="Times New Roman"/>
+        </w:rPr>
+        <w:t xml:space="preserve">Roadie </w:t>
+      </w:r>
+      <w:r>
+        <w:rPr>
+          <w:rFonts w:ascii="Times New Roman" w:hAnsi="Times New Roman" w:cs="Times New Roman"/>
+        </w:rPr>
+        <w:t xml:space="preserve">enters into the Line Following State and </w:t>
+      </w:r>
+      <w:r>
+        <w:rPr>
+          <w:rFonts w:ascii="Times New Roman" w:hAnsi="Times New Roman" w:cs="Times New Roman"/>
+        </w:rPr>
+        <w:t>turns around and begins to line follow</w:t>
+      </w:r>
+      <w:r>
+        <w:rPr>
+          <w:rFonts w:ascii="Times New Roman" w:hAnsi="Times New Roman" w:cs="Times New Roman"/>
+        </w:rPr>
+        <w:t xml:space="preserve"> until the second challenge</w:t>
+      </w:r>
+      <w:r>
+        <w:rPr>
+          <w:rFonts w:ascii="Times New Roman" w:hAnsi="Times New Roman" w:cs="Times New Roman"/>
+        </w:rPr>
+        <w:t>.</w:t>
+      </w:r>
+    </w:p>
+    <w:p>
+      <w:pPr>
+        <w:pStyle w:val="ListParagraph"/>
+        <w:numPr>
+          <w:ilvl w:val="0"/>
+          <w:numId w:val="36"/>
+        </w:numPr>
+        <w:shd w:val="clear" w:color="auto" w:fill="FFFFFF"/>
+        <w:textAlignment w:val="baseline"/>
+        <w:rPr>
+          <w:rFonts w:ascii="Times New Roman" w:hAnsi="Times New Roman" w:cs="Times New Roman"/>
+        </w:rPr>
+      </w:pPr>
+      <w:r>
+        <w:rPr>
+          <w:rFonts w:ascii="Times New Roman" w:hAnsi="Times New Roman" w:cs="Times New Roman"/>
+        </w:rPr>
+        <w:t xml:space="preserve">Roadie </w:t>
+      </w:r>
+      <w:r>
+        <w:rPr>
+          <w:rFonts w:ascii="Times New Roman" w:hAnsi="Times New Roman" w:cs="Times New Roman"/>
+        </w:rPr>
+        <w:t xml:space="preserve">enters into the Challenge State and </w:t>
+      </w:r>
+      <w:r>
+        <w:rPr>
+          <w:rFonts w:ascii="Times New Roman" w:hAnsi="Times New Roman" w:cs="Times New Roman"/>
+        </w:rPr>
+        <w:t>completes the second challenge as described in Use Case</w:t>
+      </w:r>
+      <w:r>
+        <w:rPr>
+          <w:rFonts w:ascii="Times New Roman" w:hAnsi="Times New Roman" w:cs="Times New Roman"/>
+        </w:rPr>
+        <w:t xml:space="preserve"> 3</w:t>
+      </w:r>
+      <w:r>
+        <w:rPr>
+          <w:rFonts w:ascii="Times New Roman" w:hAnsi="Times New Roman" w:cs="Times New Roman"/>
+        </w:rPr>
+        <w:t>: Etch-A-Sketch Challenge.</w:t>
+      </w:r>
+    </w:p>
+    <w:p>
+      <w:pPr>
+        <w:pStyle w:val="ListParagraph"/>
+        <w:numPr>
+          <w:ilvl w:val="0"/>
+          <w:numId w:val="36"/>
+        </w:numPr>
+        <w:shd w:val="clear" w:color="auto" w:fill="FFFFFF"/>
+        <w:textAlignment w:val="baseline"/>
+        <w:rPr>
+          <w:rFonts w:ascii="Times New Roman" w:hAnsi="Times New Roman" w:cs="Times New Roman"/>
+        </w:rPr>
+      </w:pPr>
+      <w:r>
+        <w:rPr>
+          <w:rFonts w:ascii="Times New Roman" w:hAnsi="Times New Roman" w:cs="Times New Roman"/>
+        </w:rPr>
+        <w:t>Roadie</w:t>
+      </w:r>
+      <w:r>
+        <w:rPr>
+          <w:rFonts w:ascii="Times New Roman" w:hAnsi="Times New Roman" w:cs="Times New Roman"/>
+        </w:rPr>
+        <w:t xml:space="preserve"> </w:t>
+      </w:r>
+      <w:r>
+        <w:rPr>
+          <w:rFonts w:ascii="Times New Roman" w:hAnsi="Times New Roman" w:cs="Times New Roman"/>
+        </w:rPr>
+        <w:t>enters into the Line Following State</w:t>
+      </w:r>
+      <w:r>
+        <w:rPr>
+          <w:rFonts w:ascii="Times New Roman" w:hAnsi="Times New Roman" w:cs="Times New Roman"/>
+        </w:rPr>
+        <w:t xml:space="preserve"> </w:t>
+      </w:r>
+      <w:r>
+        <w:rPr>
+          <w:rFonts w:ascii="Times New Roman" w:hAnsi="Times New Roman" w:cs="Times New Roman"/>
+        </w:rPr>
+        <w:t xml:space="preserve">and </w:t>
+      </w:r>
+      <w:r>
+        <w:rPr>
+          <w:rFonts w:ascii="Times New Roman" w:hAnsi="Times New Roman" w:cs="Times New Roman"/>
+        </w:rPr>
+        <w:t xml:space="preserve">turns around and beings to line follow until the third </w:t>
+      </w:r>
+      <w:r>
+        <w:rPr>
+          <w:rFonts w:ascii="Times New Roman" w:hAnsi="Times New Roman" w:cs="Times New Roman"/>
+        </w:rPr>
+        <w:t>challenge</w:t>
+      </w:r>
+      <w:r>
+        <w:rPr>
+          <w:rFonts w:ascii="Times New Roman" w:hAnsi="Times New Roman" w:cs="Times New Roman"/>
+        </w:rPr>
+        <w:t>.</w:t>
+      </w:r>
+    </w:p>
+    <w:p>
+      <w:pPr>
+        <w:pStyle w:val="ListParagraph"/>
+        <w:numPr>
+          <w:ilvl w:val="0"/>
+          <w:numId w:val="36"/>
+        </w:numPr>
+        <w:shd w:val="clear" w:color="auto" w:fill="FFFFFF"/>
+        <w:textAlignment w:val="baseline"/>
+        <w:rPr>
+          <w:rFonts w:ascii="Times New Roman" w:hAnsi="Times New Roman" w:cs="Times New Roman"/>
+        </w:rPr>
+      </w:pPr>
+      <w:r>
+        <w:rPr>
+          <w:rFonts w:ascii="Times New Roman" w:hAnsi="Times New Roman" w:cs="Times New Roman"/>
+        </w:rPr>
+        <w:t xml:space="preserve">Roadie </w:t>
+      </w:r>
+      <w:r>
+        <w:rPr>
+          <w:rFonts w:ascii="Times New Roman" w:hAnsi="Times New Roman" w:cs="Times New Roman"/>
+        </w:rPr>
+        <w:t xml:space="preserve">enters into the Challenge State and </w:t>
+      </w:r>
+      <w:r>
+        <w:rPr>
+          <w:rFonts w:ascii="Times New Roman" w:hAnsi="Times New Roman" w:cs="Times New Roman"/>
+        </w:rPr>
+        <w:t>completes the third challenge as described in Use Case</w:t>
+      </w:r>
+      <w:r>
+        <w:rPr>
+          <w:rFonts w:ascii="Times New Roman" w:hAnsi="Times New Roman" w:cs="Times New Roman"/>
+        </w:rPr>
+        <w:t xml:space="preserve"> 4</w:t>
+      </w:r>
+      <w:r>
+        <w:rPr>
+          <w:rFonts w:ascii="Times New Roman" w:hAnsi="Times New Roman" w:cs="Times New Roman"/>
+        </w:rPr>
+        <w:t>: Rubik Cube Challenge.</w:t>
+      </w:r>
+    </w:p>
+    <w:p>
+      <w:pPr>
+        <w:pStyle w:val="ListParagraph"/>
+        <w:numPr>
+          <w:ilvl w:val="0"/>
+          <w:numId w:val="36"/>
+        </w:numPr>
+        <w:shd w:val="clear" w:color="auto" w:fill="FFFFFF"/>
+        <w:textAlignment w:val="baseline"/>
+        <w:rPr>
+          <w:rFonts w:ascii="Times New Roman" w:hAnsi="Times New Roman" w:cs="Times New Roman"/>
+        </w:rPr>
+      </w:pPr>
+      <w:r>
+        <w:rPr>
+          <w:rFonts w:ascii="Times New Roman" w:hAnsi="Times New Roman" w:cs="Times New Roman"/>
+        </w:rPr>
+        <w:t>Roadie</w:t>
+      </w:r>
+      <w:r>
+        <w:rPr>
+          <w:rFonts w:ascii="Times New Roman" w:hAnsi="Times New Roman" w:cs="Times New Roman"/>
+        </w:rPr>
+        <w:t xml:space="preserve"> </w:t>
+      </w:r>
+      <w:r>
+        <w:rPr>
+          <w:rFonts w:ascii="Times New Roman" w:hAnsi="Times New Roman" w:cs="Times New Roman"/>
+        </w:rPr>
+        <w:t>enters into the Line Following State and</w:t>
+      </w:r>
+      <w:r>
+        <w:rPr>
+          <w:rFonts w:ascii="Times New Roman" w:hAnsi="Times New Roman" w:cs="Times New Roman"/>
+        </w:rPr>
+        <w:t xml:space="preserve"> turns around and beings to line follow until the fourth </w:t>
+      </w:r>
+      <w:r>
+        <w:rPr>
+          <w:rFonts w:ascii="Times New Roman" w:hAnsi="Times New Roman" w:cs="Times New Roman"/>
+        </w:rPr>
+        <w:t>challenge</w:t>
+      </w:r>
+      <w:r>
+        <w:rPr>
+          <w:rFonts w:ascii="Times New Roman" w:hAnsi="Times New Roman" w:cs="Times New Roman"/>
+        </w:rPr>
+        <w:t>.</w:t>
+      </w:r>
+    </w:p>
+    <w:p>
+      <w:pPr>
+        <w:pStyle w:val="ListParagraph"/>
+        <w:numPr>
+          <w:ilvl w:val="0"/>
+          <w:numId w:val="36"/>
+        </w:numPr>
+        <w:shd w:val="clear" w:color="auto" w:fill="FFFFFF"/>
+        <w:textAlignment w:val="baseline"/>
+        <w:rPr>
+          <w:rFonts w:ascii="Times New Roman" w:hAnsi="Times New Roman" w:cs="Times New Roman"/>
+        </w:rPr>
+      </w:pPr>
+      <w:r>
+        <w:rPr>
+          <w:rFonts w:ascii="Times New Roman" w:hAnsi="Times New Roman" w:cs="Times New Roman"/>
+        </w:rPr>
+        <w:t>Roadie</w:t>
+      </w:r>
+      <w:r>
+        <w:rPr>
+          <w:rFonts w:ascii="Times New Roman" w:hAnsi="Times New Roman" w:cs="Times New Roman"/>
+        </w:rPr>
+        <w:t xml:space="preserve"> </w:t>
+      </w:r>
+      <w:r>
+        <w:rPr>
+          <w:rFonts w:ascii="Times New Roman" w:hAnsi="Times New Roman" w:cs="Times New Roman"/>
+        </w:rPr>
+        <w:t>enters into the Challenge State and</w:t>
+      </w:r>
+      <w:r>
+        <w:rPr>
+          <w:rFonts w:ascii="Times New Roman" w:hAnsi="Times New Roman" w:cs="Times New Roman"/>
+        </w:rPr>
+        <w:t xml:space="preserve"> completes the fourth challenge as described in Use Case</w:t>
+      </w:r>
+      <w:r>
+        <w:rPr>
+          <w:rFonts w:ascii="Times New Roman" w:hAnsi="Times New Roman" w:cs="Times New Roman"/>
+        </w:rPr>
+        <w:t xml:space="preserve"> 5</w:t>
+      </w:r>
+      <w:r>
+        <w:rPr>
+          <w:rFonts w:ascii="Times New Roman" w:hAnsi="Times New Roman" w:cs="Times New Roman"/>
+        </w:rPr>
+        <w:t>: Card Challenge.</w:t>
+      </w:r>
+    </w:p>
+    <w:p>
+      <w:pPr>
+        <w:pStyle w:val="ListParagraph"/>
+        <w:numPr>
+          <w:ilvl w:val="0"/>
+          <w:numId w:val="36"/>
+        </w:numPr>
+        <w:shd w:val="clear" w:color="auto" w:fill="FFFFFF"/>
+        <w:textAlignment w:val="baseline"/>
+        <w:rPr>
+          <w:rFonts w:ascii="Times New Roman" w:hAnsi="Times New Roman" w:cs="Times New Roman"/>
+        </w:rPr>
+      </w:pPr>
+      <w:r>
+        <w:rPr>
+          <w:rFonts w:ascii="Times New Roman" w:hAnsi="Times New Roman" w:cs="Times New Roman"/>
+        </w:rPr>
+        <w:t>Roadie</w:t>
+      </w:r>
+      <w:r>
+        <w:rPr>
+          <w:rFonts w:ascii="Times New Roman" w:hAnsi="Times New Roman" w:cs="Times New Roman"/>
+        </w:rPr>
+        <w:t xml:space="preserve"> </w:t>
+      </w:r>
+      <w:r>
+        <w:rPr>
+          <w:rFonts w:ascii="Times New Roman" w:hAnsi="Times New Roman" w:cs="Times New Roman"/>
+        </w:rPr>
+        <w:t>enters into the Line Following State</w:t>
+      </w:r>
+      <w:r>
+        <w:rPr>
+          <w:rFonts w:ascii="Times New Roman" w:hAnsi="Times New Roman" w:cs="Times New Roman"/>
+        </w:rPr>
+        <w:t xml:space="preserve"> turns</w:t>
+      </w:r>
+      <w:r>
+        <w:rPr>
+          <w:rFonts w:ascii="Times New Roman" w:hAnsi="Times New Roman" w:cs="Times New Roman"/>
+        </w:rPr>
+        <w:t xml:space="preserve"> </w:t>
+      </w:r>
+      <w:r>
+        <w:rPr>
+          <w:rFonts w:ascii="Times New Roman" w:hAnsi="Times New Roman" w:cs="Times New Roman"/>
+        </w:rPr>
+        <w:t>around and beings to line follow until crossing the finish line while holding onto a card.</w:t>
+      </w:r>
+    </w:p>
+    <w:p>
+      <w:pPr>
+        <w:pBdr>
+          <w:bottom w:val="single" w:sz="6" w:space="1" w:color="auto"/>
+        </w:pBdr>
+        <w:shd w:val="clear" w:color="auto" w:fill="FFFFFF"/>
+        <w:spacing w:after="160"/>
+        <w:ind w:left="720"/>
+        <w:textAlignment w:val="baseline"/>
+        <w:rPr>
+          <w:rFonts w:ascii="Times New Roman" w:eastAsia="Times New Roman" w:hAnsi="Times New Roman" w:cs="Times New Roman"/>
+        </w:rPr>
+      </w:pPr>
+    </w:p>
+    <w:p>
+      <w:pPr>
+        <w:spacing w:after="160"/>
+        <w:ind w:left="360"/>
+        <w:rPr>
+          <w:rFonts w:ascii="Times New Roman" w:eastAsia="Times New Roman" w:hAnsi="Times New Roman" w:cs="Times New Roman"/>
+        </w:rPr>
+      </w:pPr>
+      <w:r>
+        <w:rPr>
+          <w:rFonts w:ascii="Times New Roman" w:eastAsia="Times New Roman" w:hAnsi="Times New Roman" w:cs="Times New Roman"/>
+          <w:b/>
+          <w:bCs/>
+          <w:shd w:val="clear" w:color="auto" w:fill="FFFFFF"/>
+        </w:rPr>
+        <w:t>Extensions (Alternate Flows)</w:t>
+      </w:r>
+    </w:p>
+    <w:p>
+      <w:pPr>
+        <w:ind w:left="720"/>
+        <w:rPr>
+          <w:rFonts w:ascii="Times New Roman" w:eastAsia="Times New Roman" w:hAnsi="Times New Roman" w:cs="Times New Roman"/>
+        </w:rPr>
+      </w:pPr>
+      <w:r>
+        <w:rPr>
+          <w:rFonts w:ascii="Times New Roman" w:eastAsia="Times New Roman" w:hAnsi="Times New Roman" w:cs="Times New Roman"/>
+          <w:shd w:val="clear" w:color="auto" w:fill="FFFFFF"/>
+        </w:rPr>
+        <w:t xml:space="preserve">*a. </w:t>
+      </w:r>
+      <w:r>
+        <w:rPr>
+          <w:rFonts w:ascii="Times New Roman" w:eastAsia="Times New Roman" w:hAnsi="Times New Roman" w:cs="Times New Roman"/>
+          <w:shd w:val="clear" w:color="auto" w:fill="FFFFFF"/>
+        </w:rPr>
+        <w:t>Roadie</w:t>
+      </w:r>
+      <w:r>
+        <w:rPr>
+          <w:rFonts w:ascii="Times New Roman" w:eastAsia="Times New Roman" w:hAnsi="Times New Roman" w:cs="Times New Roman"/>
+          <w:shd w:val="clear" w:color="auto" w:fill="FFFFFF"/>
+        </w:rPr>
+        <w:t xml:space="preserve"> is in a bad state.</w:t>
+      </w:r>
+    </w:p>
+    <w:p>
+      <w:pPr>
+        <w:ind w:left="1080"/>
+        <w:rPr>
+          <w:rFonts w:ascii="Times New Roman" w:eastAsia="Times New Roman" w:hAnsi="Times New Roman" w:cs="Times New Roman"/>
+        </w:rPr>
+      </w:pPr>
+      <w:r>
+        <w:rPr>
+          <w:rFonts w:ascii="Times New Roman" w:eastAsia="Times New Roman" w:hAnsi="Times New Roman" w:cs="Times New Roman"/>
+          <w:shd w:val="clear" w:color="auto" w:fill="FFFFFF"/>
+        </w:rPr>
+        <w:t xml:space="preserve">1. </w:t>
+      </w:r>
+      <w:r>
+        <w:rPr>
+          <w:rFonts w:ascii="Times New Roman" w:eastAsia="Times New Roman" w:hAnsi="Times New Roman" w:cs="Times New Roman"/>
+          <w:shd w:val="clear" w:color="auto" w:fill="FFFFFF"/>
+        </w:rPr>
+        <w:t>Roadie</w:t>
+      </w:r>
+      <w:r>
+        <w:rPr>
+          <w:rFonts w:ascii="Times New Roman" w:eastAsia="Times New Roman" w:hAnsi="Times New Roman" w:cs="Times New Roman"/>
+          <w:shd w:val="clear" w:color="auto" w:fill="FFFFFF"/>
+        </w:rPr>
+        <w:t xml:space="preserve"> will backtrack last known good state.</w:t>
+      </w:r>
+    </w:p>
+    <w:p>
+      <w:pPr>
+        <w:ind w:left="1350"/>
+        <w:rPr>
+          <w:rFonts w:ascii="Times New Roman" w:eastAsia="Times New Roman" w:hAnsi="Times New Roman" w:cs="Times New Roman"/>
+        </w:rPr>
+      </w:pPr>
+      <w:r>
+        <w:rPr>
+          <w:rFonts w:ascii="Times New Roman" w:eastAsia="Times New Roman" w:hAnsi="Times New Roman" w:cs="Times New Roman"/>
+          <w:shd w:val="clear" w:color="auto" w:fill="FFFFFF"/>
+        </w:rPr>
+        <w:t xml:space="preserve">2. </w:t>
+      </w:r>
+      <w:r>
+        <w:rPr>
+          <w:rFonts w:ascii="Times New Roman" w:eastAsia="Times New Roman" w:hAnsi="Times New Roman" w:cs="Times New Roman"/>
+          <w:shd w:val="clear" w:color="auto" w:fill="FFFFFF"/>
+        </w:rPr>
+        <w:t>Roadie</w:t>
+      </w:r>
+      <w:r>
+        <w:rPr>
+          <w:rFonts w:ascii="Times New Roman" w:eastAsia="Times New Roman" w:hAnsi="Times New Roman" w:cs="Times New Roman"/>
+          <w:shd w:val="clear" w:color="auto" w:fill="FFFFFF"/>
+        </w:rPr>
+        <w:t xml:space="preserve"> shall proceed with the next steps to take.</w:t>
+      </w:r>
+    </w:p>
+    <w:p>
+      <w:pPr>
+        <w:pBdr>
+          <w:bottom w:val="single" w:sz="6" w:space="1" w:color="auto"/>
+        </w:pBdr>
+        <w:spacing w:after="160"/>
+        <w:ind w:left="360"/>
+        <w:rPr>
+          <w:rFonts w:ascii="Times New Roman" w:eastAsia="Times New Roman" w:hAnsi="Times New Roman" w:cs="Times New Roman"/>
+        </w:rPr>
+      </w:pPr>
+    </w:p>
+    <w:p>
+      <w:pPr>
+        <w:spacing w:after="160"/>
+        <w:ind w:left="360"/>
+        <w:rPr>
+          <w:rFonts w:ascii="Times New Roman" w:eastAsia="Times New Roman" w:hAnsi="Times New Roman" w:cs="Times New Roman"/>
+        </w:rPr>
+      </w:pPr>
+      <w:r>
+        <w:rPr>
+          <w:rFonts w:ascii="Times New Roman" w:eastAsia="Times New Roman" w:hAnsi="Times New Roman" w:cs="Times New Roman"/>
+          <w:b/>
+          <w:bCs/>
+          <w:shd w:val="clear" w:color="auto" w:fill="FFFFFF"/>
+        </w:rPr>
+        <w:t xml:space="preserve">Frequency of Occurrence </w:t>
+      </w:r>
+    </w:p>
+    <w:p>
+      <w:pPr>
+        <w:spacing w:after="160"/>
+        <w:ind w:left="360"/>
+        <w:rPr>
+          <w:rFonts w:ascii="Times New Roman" w:eastAsia="Times New Roman" w:hAnsi="Times New Roman" w:cs="Times New Roman"/>
+        </w:rPr>
+      </w:pPr>
+      <w:r>
+        <w:rPr>
+          <w:rFonts w:ascii="Times New Roman" w:eastAsia="Times New Roman" w:hAnsi="Times New Roman" w:cs="Times New Roman"/>
+          <w:shd w:val="clear" w:color="auto" w:fill="FFFFFF"/>
+        </w:rPr>
+        <w:t>This use case will occur each time the system is placed within the 1</w:t>
+      </w:r>
+      <w:r>
+        <w:rPr>
+          <w:rFonts w:ascii="Times New Roman" w:eastAsia="Times New Roman" w:hAnsi="Times New Roman" w:cs="Times New Roman"/>
+          <w:shd w:val="clear" w:color="auto" w:fill="FFFFFF"/>
+        </w:rPr>
+        <w:t xml:space="preserve"> ft. x 1 ft.</w:t>
+      </w:r>
+      <w:r>
+        <w:rPr>
+          <w:rFonts w:ascii="Times New Roman" w:eastAsia="Times New Roman" w:hAnsi="Times New Roman" w:cs="Times New Roman"/>
+          <w:shd w:val="clear" w:color="auto" w:fill="FFFFFF"/>
+        </w:rPr>
+        <w:t xml:space="preserve"> white square. During the competition this shall occur three times due to there being three rounds for each robot that is entered.</w:t>
+      </w:r>
+    </w:p>
+    <w:p>
+      <w:pPr>
+        <w:rPr>
+          <w:rFonts w:ascii="Times New Roman" w:eastAsia="Times New Roman" w:hAnsi="Times New Roman" w:cs="Times New Roman"/>
+          <w:sz w:val="24"/>
+          <w:szCs w:val="24"/>
+        </w:rPr>
+      </w:pPr>
+      <w:r>
+        <w:rPr>
+          <w:rFonts w:ascii="Times New Roman" w:eastAsia="Times New Roman" w:hAnsi="Times New Roman" w:cs="Times New Roman"/>
+          <w:sz w:val="24"/>
+          <w:szCs w:val="24"/>
+        </w:rPr>
+        <w:br w:type="page"/>
+      </w:r>
+    </w:p>
+    <w:p>
+      <w:pPr>
+        <w:pStyle w:val="Heading2"/>
+        <w:numPr>
+          <w:ilvl w:val="2"/>
+          <w:numId w:val="1"/>
+        </w:numPr>
+        <w:spacing w:before="0"/>
+        <w:rPr>
+          <w:rFonts w:ascii="Times New Roman" w:hAnsi="Times New Roman" w:cs="Times New Roman"/>
+          <w:b/>
+          <w:color w:val="auto"/>
+          <w:sz w:val="22"/>
+          <w:szCs w:val="22"/>
+        </w:rPr>
+      </w:pPr>
+      <w:bookmarkStart w:id="16" w:name="_Toc398756551"/>
+      <w:r>
+        <w:rPr>
+          <w:rFonts w:ascii="Times New Roman" w:hAnsi="Times New Roman" w:cs="Times New Roman"/>
+          <w:b/>
+          <w:color w:val="auto"/>
+          <w:sz w:val="22"/>
+          <w:szCs w:val="22"/>
+        </w:rPr>
+        <w:lastRenderedPageBreak/>
+        <w:t xml:space="preserve">Use Case 2: Simon </w:t>
+      </w:r>
+      <w:r>
+        <w:rPr>
+          <w:rFonts w:ascii="Times New Roman" w:hAnsi="Times New Roman" w:cs="Times New Roman"/>
+          <w:b/>
+          <w:color w:val="auto"/>
+          <w:sz w:val="22"/>
+          <w:szCs w:val="22"/>
+        </w:rPr>
+        <w:t xml:space="preserve">Carabiner </w:t>
+      </w:r>
+      <w:r>
+        <w:rPr>
+          <w:rFonts w:ascii="Times New Roman" w:hAnsi="Times New Roman" w:cs="Times New Roman"/>
+          <w:b/>
+          <w:color w:val="auto"/>
+          <w:sz w:val="22"/>
+          <w:szCs w:val="22"/>
+        </w:rPr>
+        <w:t>Challenge</w:t>
+      </w:r>
+      <w:bookmarkEnd w:id="16"/>
+    </w:p>
+    <w:p>
+      <w:pPr>
+        <w:rPr>
+          <w:rFonts w:ascii="Times New Roman" w:hAnsi="Times New Roman" w:cs="Times New Roman"/>
+        </w:rPr>
+      </w:pPr>
+    </w:p>
+    <w:p>
+      <w:pPr>
+        <w:ind w:left="360"/>
+        <w:rPr>
+          <w:rFonts w:ascii="Times New Roman" w:eastAsia="Times New Roman" w:hAnsi="Times New Roman" w:cs="Times New Roman"/>
+        </w:rPr>
+      </w:pPr>
+      <w:r>
+        <w:rPr>
+          <w:rFonts w:ascii="Times New Roman" w:eastAsia="Times New Roman" w:hAnsi="Times New Roman" w:cs="Times New Roman"/>
+          <w:shd w:val="clear" w:color="auto" w:fill="FFFFFF"/>
+        </w:rPr>
+        <w:t>Scope:</w:t>
+      </w:r>
+      <w:r>
+        <w:rPr>
+          <w:rFonts w:ascii="Times New Roman" w:eastAsia="Times New Roman" w:hAnsi="Times New Roman" w:cs="Times New Roman"/>
+          <w:shd w:val="clear" w:color="auto" w:fill="FFFFFF"/>
+        </w:rPr>
+        <w:tab/>
+      </w:r>
+      <w:r>
+        <w:rPr>
+          <w:rFonts w:ascii="Times New Roman" w:eastAsia="Times New Roman" w:hAnsi="Times New Roman" w:cs="Times New Roman"/>
+          <w:shd w:val="clear" w:color="auto" w:fill="FFFFFF"/>
+        </w:rPr>
+        <w:tab/>
+      </w:r>
+      <w:r>
+        <w:rPr>
+          <w:rFonts w:ascii="Times New Roman" w:eastAsia="Times New Roman" w:hAnsi="Times New Roman" w:cs="Times New Roman"/>
+          <w:shd w:val="clear" w:color="auto" w:fill="FFFFFF"/>
+        </w:rPr>
+        <w:t>Roadie</w:t>
+      </w:r>
+    </w:p>
+    <w:p>
+      <w:pPr>
+        <w:ind w:left="360"/>
+        <w:rPr>
+          <w:rFonts w:ascii="Times New Roman" w:eastAsia="Times New Roman" w:hAnsi="Times New Roman" w:cs="Times New Roman"/>
+        </w:rPr>
+      </w:pPr>
+      <w:r>
+        <w:rPr>
+          <w:rFonts w:ascii="Times New Roman" w:eastAsia="Times New Roman" w:hAnsi="Times New Roman" w:cs="Times New Roman"/>
+          <w:shd w:val="clear" w:color="auto" w:fill="FFFFFF"/>
+        </w:rPr>
+        <w:t>Level:</w:t>
+      </w:r>
+      <w:r>
+        <w:rPr>
+          <w:rFonts w:ascii="Times New Roman" w:eastAsia="Times New Roman" w:hAnsi="Times New Roman" w:cs="Times New Roman"/>
+          <w:shd w:val="clear" w:color="auto" w:fill="FFFFFF"/>
+        </w:rPr>
+        <w:tab/>
+      </w:r>
+      <w:r>
+        <w:rPr>
+          <w:rFonts w:ascii="Times New Roman" w:eastAsia="Times New Roman" w:hAnsi="Times New Roman" w:cs="Times New Roman"/>
+          <w:shd w:val="clear" w:color="auto" w:fill="FFFFFF"/>
+        </w:rPr>
+        <w:tab/>
+        <w:t>User goal</w:t>
+      </w:r>
+    </w:p>
+    <w:p>
+      <w:pPr>
+        <w:pBdr>
+          <w:bottom w:val="single" w:sz="6" w:space="1" w:color="auto"/>
+        </w:pBdr>
+        <w:spacing w:after="160"/>
+        <w:ind w:left="360"/>
+        <w:rPr>
+          <w:rFonts w:ascii="Times New Roman" w:eastAsia="Times New Roman" w:hAnsi="Times New Roman" w:cs="Times New Roman"/>
+        </w:rPr>
+      </w:pPr>
+      <w:r>
+        <w:rPr>
+          <w:rFonts w:ascii="Times New Roman" w:eastAsia="Times New Roman" w:hAnsi="Times New Roman" w:cs="Times New Roman"/>
+          <w:shd w:val="clear" w:color="auto" w:fill="FFFFFF"/>
+        </w:rPr>
+        <w:t>Primary Actors:</w:t>
+      </w:r>
+      <w:r>
+        <w:rPr>
+          <w:rFonts w:ascii="Times New Roman" w:eastAsia="Times New Roman" w:hAnsi="Times New Roman" w:cs="Times New Roman"/>
+          <w:shd w:val="clear" w:color="auto" w:fill="FFFFFF"/>
+        </w:rPr>
+        <w:tab/>
+      </w:r>
+      <w:r>
+        <w:rPr>
+          <w:rFonts w:ascii="Times New Roman" w:eastAsia="Times New Roman" w:hAnsi="Times New Roman" w:cs="Times New Roman"/>
+          <w:shd w:val="clear" w:color="auto" w:fill="FFFFFF"/>
+        </w:rPr>
+        <w:t>Roadie</w:t>
+      </w:r>
+    </w:p>
+    <w:p>
+      <w:pPr>
+        <w:spacing w:after="160"/>
+        <w:ind w:left="360"/>
+        <w:rPr>
+          <w:rFonts w:ascii="Times New Roman" w:eastAsia="Times New Roman" w:hAnsi="Times New Roman" w:cs="Times New Roman"/>
+        </w:rPr>
+      </w:pPr>
+      <w:r>
+        <w:rPr>
+          <w:rFonts w:ascii="Times New Roman" w:eastAsia="Times New Roman" w:hAnsi="Times New Roman" w:cs="Times New Roman"/>
+          <w:b/>
+          <w:bCs/>
+          <w:shd w:val="clear" w:color="auto" w:fill="FFFFFF"/>
+        </w:rPr>
+        <w:t>Stakeholders &amp; Interests</w:t>
+      </w:r>
+    </w:p>
+    <w:p>
+      <w:pPr>
+        <w:numPr>
+          <w:ilvl w:val="0"/>
+          <w:numId w:val="3"/>
+        </w:numPr>
+        <w:shd w:val="clear" w:color="auto" w:fill="FFFFFF"/>
+        <w:ind w:left="1080"/>
+        <w:textAlignment w:val="baseline"/>
+        <w:rPr>
+          <w:rFonts w:ascii="Times New Roman" w:eastAsia="Times New Roman" w:hAnsi="Times New Roman" w:cs="Times New Roman"/>
+        </w:rPr>
+      </w:pPr>
+      <w:r>
+        <w:rPr>
+          <w:rFonts w:ascii="Times New Roman" w:eastAsia="Times New Roman" w:hAnsi="Times New Roman" w:cs="Times New Roman"/>
+          <w:b/>
+          <w:bCs/>
+          <w:shd w:val="clear" w:color="auto" w:fill="FFFFFF"/>
+        </w:rPr>
+        <w:t xml:space="preserve">Team AWTY </w:t>
+      </w:r>
+      <w:r>
+        <w:rPr>
+          <w:rFonts w:ascii="Times New Roman" w:eastAsia="Times New Roman" w:hAnsi="Times New Roman" w:cs="Times New Roman"/>
+          <w:shd w:val="clear" w:color="auto" w:fill="FFFFFF"/>
+        </w:rPr>
+        <w:t xml:space="preserve">- </w:t>
+      </w:r>
+      <w:r>
+        <w:rPr>
+          <w:rFonts w:ascii="Times New Roman" w:hAnsi="Times New Roman" w:cs="Times New Roman"/>
+        </w:rPr>
+        <w:t>As the development team, there is a vested interest in terms of grades</w:t>
+      </w:r>
+      <w:r>
+        <w:rPr>
+          <w:rFonts w:ascii="Times New Roman" w:hAnsi="Times New Roman" w:cs="Times New Roman"/>
+        </w:rPr>
+        <w:t>. The grades will be</w:t>
+      </w:r>
+      <w:r>
+        <w:rPr>
+          <w:rFonts w:ascii="Times New Roman" w:hAnsi="Times New Roman" w:cs="Times New Roman"/>
+        </w:rPr>
+        <w:t xml:space="preserve"> based upon the completion of the system, as well as meeting customer demands. Additionally, efforts should be made to apply principles and concepts learned while at </w:t>
+      </w:r>
+      <w:r>
+        <w:rPr>
+          <w:rFonts w:ascii="Times New Roman" w:hAnsi="Times New Roman" w:cs="Times New Roman"/>
+        </w:rPr>
+        <w:t>ERAU</w:t>
+      </w:r>
+      <w:r>
+        <w:rPr>
+          <w:rFonts w:ascii="Times New Roman" w:hAnsi="Times New Roman" w:cs="Times New Roman"/>
+        </w:rPr>
+        <w:t>.</w:t>
+      </w:r>
+    </w:p>
+    <w:p>
+      <w:pPr>
+        <w:ind w:left="1080"/>
+        <w:rPr>
+          <w:rFonts w:ascii="Times New Roman" w:eastAsia="Times New Roman" w:hAnsi="Times New Roman" w:cs="Times New Roman"/>
+        </w:rPr>
+      </w:pPr>
+    </w:p>
+    <w:p>
+      <w:pPr>
+        <w:numPr>
+          <w:ilvl w:val="0"/>
+          <w:numId w:val="4"/>
+        </w:numPr>
+        <w:shd w:val="clear" w:color="auto" w:fill="FFFFFF"/>
+        <w:ind w:left="1080"/>
+        <w:textAlignment w:val="baseline"/>
+        <w:rPr>
+          <w:rFonts w:ascii="Times New Roman" w:eastAsia="Times New Roman" w:hAnsi="Times New Roman" w:cs="Times New Roman"/>
+        </w:rPr>
+      </w:pPr>
+      <w:r>
+        <w:rPr>
+          <w:rFonts w:ascii="Times New Roman" w:eastAsia="Times New Roman" w:hAnsi="Times New Roman" w:cs="Times New Roman"/>
+          <w:b/>
+          <w:bCs/>
+          <w:shd w:val="clear" w:color="auto" w:fill="FFFFFF"/>
+        </w:rPr>
+        <w:t>Dr. Barott, Dr. Seker and Jorge Torres -</w:t>
+      </w:r>
+      <w:r>
+        <w:rPr>
+          <w:rFonts w:ascii="Times New Roman" w:eastAsia="Times New Roman" w:hAnsi="Times New Roman" w:cs="Times New Roman"/>
+          <w:shd w:val="clear" w:color="auto" w:fill="FFFFFF"/>
+        </w:rPr>
+        <w:t xml:space="preserve"> </w:t>
+      </w:r>
+      <w:r>
+        <w:rPr>
+          <w:rFonts w:ascii="Times New Roman" w:hAnsi="Times New Roman" w:cs="Times New Roman"/>
+        </w:rPr>
+        <w:t xml:space="preserve">As customers of team AWTY, Dr. Barott, Dr. Seker and Jorge Torres are interested in the completion of the product as outlined in this document. Furthermore, Dr. Barott and Dr. Seker are interested in ensuring that the project meets the standards set forth by </w:t>
+      </w:r>
+      <w:r>
+        <w:rPr>
+          <w:rFonts w:ascii="Times New Roman" w:hAnsi="Times New Roman" w:cs="Times New Roman"/>
+        </w:rPr>
+        <w:t>ECSSE</w:t>
+      </w:r>
+      <w:r>
+        <w:rPr>
+          <w:rFonts w:ascii="Times New Roman" w:hAnsi="Times New Roman" w:cs="Times New Roman"/>
+        </w:rPr>
+        <w:t xml:space="preserve"> at ERAU.</w:t>
+      </w:r>
+    </w:p>
+    <w:p>
+      <w:pPr>
+        <w:ind w:left="1080"/>
+        <w:rPr>
+          <w:rFonts w:ascii="Times New Roman" w:eastAsia="Times New Roman" w:hAnsi="Times New Roman" w:cs="Times New Roman"/>
+        </w:rPr>
+      </w:pPr>
+    </w:p>
+    <w:p>
+      <w:pPr>
+        <w:numPr>
+          <w:ilvl w:val="0"/>
+          <w:numId w:val="5"/>
+        </w:numPr>
+        <w:pBdr>
+          <w:bottom w:val="single" w:sz="6" w:space="1" w:color="auto"/>
+        </w:pBdr>
+        <w:shd w:val="clear" w:color="auto" w:fill="FFFFFF"/>
+        <w:ind w:left="1080"/>
+        <w:textAlignment w:val="baseline"/>
+        <w:rPr>
+          <w:rFonts w:ascii="Times New Roman" w:eastAsia="Times New Roman" w:hAnsi="Times New Roman" w:cs="Times New Roman"/>
+        </w:rPr>
+      </w:pPr>
+      <w:r>
+        <w:rPr>
+          <w:rFonts w:ascii="Times New Roman" w:eastAsia="Times New Roman" w:hAnsi="Times New Roman" w:cs="Times New Roman"/>
+          <w:b/>
+          <w:bCs/>
+          <w:shd w:val="clear" w:color="auto" w:fill="FFFFFF"/>
+        </w:rPr>
         <w:t>ERAU -</w:t>
       </w:r>
       <w:r>
@@ -9564,6 +9648,105 @@
         </w:rPr>
         <w:t>Since the University is an indirect sponsor of the project, any actions taken by the development team reflect directly back upon the University.</w:t>
       </w:r>
+    </w:p>
+    <w:p>
+      <w:pPr>
+        <w:pBdr>
+          <w:bottom w:val="single" w:sz="6" w:space="1" w:color="auto"/>
+        </w:pBdr>
+        <w:shd w:val="clear" w:color="auto" w:fill="FFFFFF"/>
+        <w:ind w:left="720"/>
+        <w:textAlignment w:val="baseline"/>
+        <w:rPr>
+          <w:rFonts w:ascii="Times New Roman" w:eastAsia="Times New Roman" w:hAnsi="Times New Roman" w:cs="Times New Roman"/>
+        </w:rPr>
+      </w:pPr>
+    </w:p>
+    <w:p>
+      <w:pPr>
+        <w:numPr>
+          <w:ilvl w:val="0"/>
+          <w:numId w:val="5"/>
+        </w:numPr>
+        <w:pBdr>
+          <w:bottom w:val="single" w:sz="6" w:space="1" w:color="auto"/>
+        </w:pBdr>
+        <w:shd w:val="clear" w:color="auto" w:fill="FFFFFF"/>
+        <w:ind w:left="1080"/>
+        <w:textAlignment w:val="baseline"/>
+        <w:rPr>
+          <w:rFonts w:ascii="Times New Roman" w:eastAsia="Times New Roman" w:hAnsi="Times New Roman" w:cs="Times New Roman"/>
+        </w:rPr>
+      </w:pPr>
+      <w:r>
+        <w:rPr>
+          <w:rFonts w:ascii="Times New Roman" w:hAnsi="Times New Roman" w:cs="Times New Roman"/>
+          <w:b/>
+        </w:rPr>
+        <w:t xml:space="preserve">ECSSE Department </w:t>
+      </w:r>
+      <w:r>
+        <w:rPr>
+          <w:rFonts w:ascii="Times New Roman" w:hAnsi="Times New Roman" w:cs="Times New Roman"/>
+        </w:rPr>
+        <w:t>As the direct sponsor of the project, the department is interested in making sure the project is delivered both on time and on budget.</w:t>
+      </w:r>
+    </w:p>
+    <w:p>
+      <w:pPr>
+        <w:pBdr>
+          <w:bottom w:val="single" w:sz="6" w:space="1" w:color="auto"/>
+        </w:pBdr>
+        <w:shd w:val="clear" w:color="auto" w:fill="FFFFFF"/>
+        <w:ind w:left="720"/>
+        <w:textAlignment w:val="baseline"/>
+        <w:rPr>
+          <w:rFonts w:ascii="Times New Roman" w:eastAsia="Times New Roman" w:hAnsi="Times New Roman" w:cs="Times New Roman"/>
+        </w:rPr>
+      </w:pPr>
+    </w:p>
+    <w:p>
+      <w:pPr>
+        <w:numPr>
+          <w:ilvl w:val="0"/>
+          <w:numId w:val="5"/>
+        </w:numPr>
+        <w:pBdr>
+          <w:bottom w:val="single" w:sz="6" w:space="1" w:color="auto"/>
+        </w:pBdr>
+        <w:shd w:val="clear" w:color="auto" w:fill="FFFFFF"/>
+        <w:ind w:left="1080"/>
+        <w:textAlignment w:val="baseline"/>
+        <w:rPr>
+          <w:rFonts w:ascii="Times New Roman" w:eastAsia="Times New Roman" w:hAnsi="Times New Roman" w:cs="Times New Roman"/>
+        </w:rPr>
+      </w:pPr>
+      <w:r>
+        <w:rPr>
+          <w:rFonts w:ascii="Times New Roman" w:hAnsi="Times New Roman" w:cs="Times New Roman"/>
+          <w:b/>
+        </w:rPr>
+        <w:t>IEEE</w:t>
+      </w:r>
+      <w:r>
+        <w:rPr>
+          <w:rFonts w:ascii="Times New Roman" w:hAnsi="Times New Roman" w:cs="Times New Roman"/>
+        </w:rPr>
+        <w:t>As the sponsor of the competition for which the final system will compete in, the IEEE is interested in making sure that the final system complies with all competition rules and that the development team has conducted themselves in a manner befitting of a professional organization.</w:t>
+      </w:r>
+    </w:p>
+    <w:p>
+      <w:pPr>
+        <w:pBdr>
+          <w:bottom w:val="single" w:sz="6" w:space="1" w:color="auto"/>
+        </w:pBdr>
+        <w:shd w:val="clear" w:color="auto" w:fill="FFFFFF"/>
+        <w:ind w:left="720"/>
+        <w:textAlignment w:val="baseline"/>
+        <w:rPr>
+          <w:rFonts w:ascii="Times New Roman" w:eastAsia="Times New Roman" w:hAnsi="Times New Roman" w:cs="Times New Roman"/>
+        </w:rPr>
+      </w:pPr>
     </w:p>
     <w:p>
       <w:pPr>
@@ -9951,15 +10134,28 @@
         <w:ind w:left="360"/>
         <w:rPr>
           <w:rFonts w:ascii="Times New Roman" w:eastAsia="Times New Roman" w:hAnsi="Times New Roman" w:cs="Times New Roman"/>
-        </w:rPr>
-      </w:pPr>
-      <w:r>
-        <w:rPr>
-          <w:rFonts w:ascii="Times New Roman" w:eastAsia="Times New Roman" w:hAnsi="Times New Roman" w:cs="Times New Roman"/>
           <w:b/>
           <w:bCs/>
           <w:shd w:val="clear" w:color="auto" w:fill="FFFFFF"/>
         </w:rPr>
+      </w:pPr>
+    </w:p>
+    <w:p>
+      <w:pPr>
+        <w:spacing w:after="160"/>
+        <w:ind w:left="360"/>
+        <w:rPr>
+          <w:rFonts w:ascii="Times New Roman" w:eastAsia="Times New Roman" w:hAnsi="Times New Roman" w:cs="Times New Roman"/>
+        </w:rPr>
+      </w:pPr>
+      <w:r>
+        <w:rPr>
+          <w:rFonts w:ascii="Times New Roman" w:eastAsia="Times New Roman" w:hAnsi="Times New Roman" w:cs="Times New Roman"/>
+          <w:b/>
+          <w:bCs/>
+          <w:shd w:val="clear" w:color="auto" w:fill="FFFFFF"/>
+        </w:rPr>
+        <w:lastRenderedPageBreak/>
         <w:t>Extensions (Alternate Flows)</w:t>
       </w:r>
     </w:p>
@@ -10052,35 +10248,42 @@
     </w:p>
     <w:p>
       <w:pPr>
-        <w:rPr>
-          <w:rFonts w:ascii="Times New Roman" w:eastAsia="Times New Roman" w:hAnsi="Times New Roman" w:cs="Times New Roman"/>
-        </w:rPr>
-      </w:pPr>
-      <w:r>
-        <w:rPr>
-          <w:rFonts w:ascii="Times New Roman" w:eastAsia="Times New Roman" w:hAnsi="Times New Roman" w:cs="Times New Roman"/>
-        </w:rPr>
-        <w:br w:type="page"/>
-      </w:r>
-    </w:p>
-    <w:p>
-      <w:pPr>
-        <w:spacing w:after="160"/>
-        <w:ind w:left="360"/>
-        <w:rPr>
-          <w:rFonts w:ascii="Times New Roman" w:eastAsia="Times New Roman" w:hAnsi="Times New Roman" w:cs="Times New Roman"/>
-        </w:rPr>
-      </w:pPr>
-      <w:r>
+        <w:ind w:firstLine="360"/>
         <w:rPr>
           <w:rFonts w:ascii="Times New Roman" w:eastAsia="Times New Roman" w:hAnsi="Times New Roman" w:cs="Times New Roman"/>
           <w:b/>
           <w:bCs/>
           <w:shd w:val="clear" w:color="auto" w:fill="FFFFFF"/>
         </w:rPr>
-        <w:lastRenderedPageBreak/>
+      </w:pPr>
+    </w:p>
+    <w:p>
+      <w:pPr>
+        <w:ind w:firstLine="360"/>
+        <w:rPr>
+          <w:rFonts w:ascii="Times New Roman" w:eastAsia="Times New Roman" w:hAnsi="Times New Roman" w:cs="Times New Roman"/>
+          <w:b/>
+          <w:bCs/>
+          <w:shd w:val="clear" w:color="auto" w:fill="FFFFFF"/>
+        </w:rPr>
+      </w:pPr>
+      <w:r>
+        <w:rPr>
+          <w:rFonts w:ascii="Times New Roman" w:eastAsia="Times New Roman" w:hAnsi="Times New Roman" w:cs="Times New Roman"/>
+          <w:b/>
+          <w:bCs/>
+          <w:shd w:val="clear" w:color="auto" w:fill="FFFFFF"/>
+        </w:rPr>
         <w:t xml:space="preserve">Frequency of Occurrence </w:t>
       </w:r>
+    </w:p>
+    <w:p>
+      <w:pPr>
+        <w:ind w:firstLine="360"/>
+        <w:rPr>
+          <w:rFonts w:ascii="Times New Roman" w:eastAsia="Times New Roman" w:hAnsi="Times New Roman" w:cs="Times New Roman"/>
+        </w:rPr>
+      </w:pPr>
     </w:p>
     <w:p>
       <w:pPr>
@@ -10147,7 +10350,7 @@
           <w:szCs w:val="22"/>
         </w:rPr>
       </w:pPr>
-      <w:bookmarkStart w:id="18" w:name="_Toc398756552"/>
+      <w:bookmarkStart w:id="17" w:name="_Toc398756552"/>
       <w:r>
         <w:rPr>
           <w:rFonts w:ascii="Times New Roman" w:hAnsi="Times New Roman" w:cs="Times New Roman"/>
@@ -10159,7 +10362,7 @@
         <w:lastRenderedPageBreak/>
         <w:t>Use Case 3: Etch-A-Sketch Challenge</w:t>
       </w:r>
-      <w:bookmarkEnd w:id="18"/>
+      <w:bookmarkEnd w:id="17"/>
     </w:p>
     <w:p>
       <w:pPr>
@@ -10447,6 +10650,92 @@
           <w:rFonts w:ascii="Times New Roman" w:hAnsi="Times New Roman" w:cs="Times New Roman"/>
         </w:rPr>
         <w:t>Since the University is an indirect sponsor of the project, any actions taken by the development team reflect directly back upon the University.</w:t>
+      </w:r>
+    </w:p>
+    <w:p>
+      <w:pPr>
+        <w:pBdr>
+          <w:bottom w:val="single" w:sz="6" w:space="1" w:color="auto"/>
+        </w:pBdr>
+        <w:shd w:val="clear" w:color="auto" w:fill="FFFFFF"/>
+        <w:ind w:left="720"/>
+        <w:textAlignment w:val="baseline"/>
+        <w:rPr>
+          <w:rFonts w:ascii="Times New Roman" w:eastAsia="Times New Roman" w:hAnsi="Times New Roman" w:cs="Times New Roman"/>
+        </w:rPr>
+      </w:pPr>
+    </w:p>
+    <w:p>
+      <w:pPr>
+        <w:numPr>
+          <w:ilvl w:val="0"/>
+          <w:numId w:val="5"/>
+        </w:numPr>
+        <w:pBdr>
+          <w:bottom w:val="single" w:sz="6" w:space="1" w:color="auto"/>
+        </w:pBdr>
+        <w:shd w:val="clear" w:color="auto" w:fill="FFFFFF"/>
+        <w:ind w:left="1080"/>
+        <w:textAlignment w:val="baseline"/>
+        <w:rPr>
+          <w:rFonts w:ascii="Times New Roman" w:eastAsia="Times New Roman" w:hAnsi="Times New Roman" w:cs="Times New Roman"/>
+        </w:rPr>
+      </w:pPr>
+      <w:r>
+        <w:rPr>
+          <w:rFonts w:ascii="Times New Roman" w:hAnsi="Times New Roman" w:cs="Times New Roman"/>
+          <w:b/>
+        </w:rPr>
+        <w:t xml:space="preserve">ECSSE Department </w:t>
+      </w:r>
+      <w:r>
+        <w:rPr>
+          <w:rFonts w:ascii="Times New Roman" w:hAnsi="Times New Roman" w:cs="Times New Roman"/>
+        </w:rPr>
+        <w:t>As the direct sponsor of the project, the department is interested in making sure the project is delivered both on time and on budget.</w:t>
+      </w:r>
+    </w:p>
+    <w:p>
+      <w:pPr>
+        <w:pBdr>
+          <w:bottom w:val="single" w:sz="6" w:space="1" w:color="auto"/>
+        </w:pBdr>
+        <w:shd w:val="clear" w:color="auto" w:fill="FFFFFF"/>
+        <w:ind w:left="720"/>
+        <w:textAlignment w:val="baseline"/>
+        <w:rPr>
+          <w:rFonts w:ascii="Times New Roman" w:eastAsia="Times New Roman" w:hAnsi="Times New Roman" w:cs="Times New Roman"/>
+        </w:rPr>
+      </w:pPr>
+    </w:p>
+    <w:p>
+      <w:pPr>
+        <w:numPr>
+          <w:ilvl w:val="0"/>
+          <w:numId w:val="5"/>
+        </w:numPr>
+        <w:pBdr>
+          <w:bottom w:val="single" w:sz="6" w:space="1" w:color="auto"/>
+        </w:pBdr>
+        <w:shd w:val="clear" w:color="auto" w:fill="FFFFFF"/>
+        <w:ind w:left="1080"/>
+        <w:textAlignment w:val="baseline"/>
+        <w:rPr>
+          <w:rFonts w:ascii="Times New Roman" w:eastAsia="Times New Roman" w:hAnsi="Times New Roman" w:cs="Times New Roman"/>
+        </w:rPr>
+      </w:pPr>
+      <w:r>
+        <w:rPr>
+          <w:rFonts w:ascii="Times New Roman" w:hAnsi="Times New Roman" w:cs="Times New Roman"/>
+          <w:b/>
+        </w:rPr>
+        <w:t>IEEE</w:t>
+      </w:r>
+      <w:r>
+        <w:rPr>
+          <w:rFonts w:ascii="Times New Roman" w:hAnsi="Times New Roman" w:cs="Times New Roman"/>
+        </w:rPr>
+        <w:t>As the sponsor of the competition for which the final system will compete in, the IEEE is interested in making sure that the final system complies with all competition rules and that the development team has conducted themselves in a manner befitting of a professional organization.</w:t>
       </w:r>
     </w:p>
     <w:p>
@@ -10881,6 +11170,7 @@
           <w:bCs/>
           <w:shd w:val="clear" w:color="auto" w:fill="FFFFFF"/>
         </w:rPr>
+        <w:lastRenderedPageBreak/>
         <w:t xml:space="preserve">Frequency of Occurrence </w:t>
       </w:r>
     </w:p>
@@ -10945,7 +11235,7 @@
           <w:szCs w:val="22"/>
         </w:rPr>
       </w:pPr>
-      <w:bookmarkStart w:id="19" w:name="_Toc398756553"/>
+      <w:bookmarkStart w:id="18" w:name="_Toc398756553"/>
       <w:r>
         <w:rPr>
           <w:rFonts w:ascii="Times New Roman" w:hAnsi="Times New Roman" w:cs="Times New Roman"/>
@@ -10957,7 +11247,7 @@
         <w:lastRenderedPageBreak/>
         <w:t>Use Case 4: Rubik’s Cube Challenge</w:t>
       </w:r>
-      <w:bookmarkEnd w:id="19"/>
+      <w:bookmarkEnd w:id="18"/>
     </w:p>
     <w:p>
       <w:pPr>
@@ -11266,6 +11556,92 @@
           <w:bottom w:val="single" w:sz="6" w:space="1" w:color="auto"/>
         </w:pBdr>
         <w:shd w:val="clear" w:color="auto" w:fill="FFFFFF"/>
+        <w:ind w:left="720"/>
+        <w:textAlignment w:val="baseline"/>
+        <w:rPr>
+          <w:rFonts w:ascii="Times New Roman" w:eastAsia="Times New Roman" w:hAnsi="Times New Roman" w:cs="Times New Roman"/>
+        </w:rPr>
+      </w:pPr>
+    </w:p>
+    <w:p>
+      <w:pPr>
+        <w:numPr>
+          <w:ilvl w:val="0"/>
+          <w:numId w:val="5"/>
+        </w:numPr>
+        <w:pBdr>
+          <w:bottom w:val="single" w:sz="6" w:space="1" w:color="auto"/>
+        </w:pBdr>
+        <w:shd w:val="clear" w:color="auto" w:fill="FFFFFF"/>
+        <w:ind w:left="1080"/>
+        <w:textAlignment w:val="baseline"/>
+        <w:rPr>
+          <w:rFonts w:ascii="Times New Roman" w:eastAsia="Times New Roman" w:hAnsi="Times New Roman" w:cs="Times New Roman"/>
+        </w:rPr>
+      </w:pPr>
+      <w:r>
+        <w:rPr>
+          <w:rFonts w:ascii="Times New Roman" w:hAnsi="Times New Roman" w:cs="Times New Roman"/>
+          <w:b/>
+        </w:rPr>
+        <w:t xml:space="preserve">ECSSE Department </w:t>
+      </w:r>
+      <w:r>
+        <w:rPr>
+          <w:rFonts w:ascii="Times New Roman" w:hAnsi="Times New Roman" w:cs="Times New Roman"/>
+        </w:rPr>
+        <w:t>As the direct sponsor of the project, the department is interested in making sure the project is delivered both on time and on budget.</w:t>
+      </w:r>
+    </w:p>
+    <w:p>
+      <w:pPr>
+        <w:pBdr>
+          <w:bottom w:val="single" w:sz="6" w:space="1" w:color="auto"/>
+        </w:pBdr>
+        <w:shd w:val="clear" w:color="auto" w:fill="FFFFFF"/>
+        <w:ind w:left="720"/>
+        <w:textAlignment w:val="baseline"/>
+        <w:rPr>
+          <w:rFonts w:ascii="Times New Roman" w:eastAsia="Times New Roman" w:hAnsi="Times New Roman" w:cs="Times New Roman"/>
+        </w:rPr>
+      </w:pPr>
+    </w:p>
+    <w:p>
+      <w:pPr>
+        <w:numPr>
+          <w:ilvl w:val="0"/>
+          <w:numId w:val="5"/>
+        </w:numPr>
+        <w:pBdr>
+          <w:bottom w:val="single" w:sz="6" w:space="1" w:color="auto"/>
+        </w:pBdr>
+        <w:shd w:val="clear" w:color="auto" w:fill="FFFFFF"/>
+        <w:ind w:left="1080"/>
+        <w:textAlignment w:val="baseline"/>
+        <w:rPr>
+          <w:rFonts w:ascii="Times New Roman" w:eastAsia="Times New Roman" w:hAnsi="Times New Roman" w:cs="Times New Roman"/>
+        </w:rPr>
+      </w:pPr>
+      <w:r>
+        <w:rPr>
+          <w:rFonts w:ascii="Times New Roman" w:hAnsi="Times New Roman" w:cs="Times New Roman"/>
+          <w:b/>
+        </w:rPr>
+        <w:t>IEEE</w:t>
+      </w:r>
+      <w:r>
+        <w:rPr>
+          <w:rFonts w:ascii="Times New Roman" w:hAnsi="Times New Roman" w:cs="Times New Roman"/>
+        </w:rPr>
+        <w:t>As the sponsor of the competition for which the final system will compete in, the IEEE is interested in making sure that the final system complies with all competition rules and that the development team has conducted themselves in a manner befitting of a professional organization.</w:t>
+      </w:r>
+    </w:p>
+    <w:p>
+      <w:pPr>
+        <w:pBdr>
+          <w:bottom w:val="single" w:sz="6" w:space="1" w:color="auto"/>
+        </w:pBdr>
+        <w:shd w:val="clear" w:color="auto" w:fill="FFFFFF"/>
         <w:spacing w:after="160"/>
         <w:ind w:left="720"/>
         <w:textAlignment w:val="baseline"/>
@@ -11786,7 +12162,7 @@
           <w:szCs w:val="22"/>
         </w:rPr>
       </w:pPr>
-      <w:bookmarkStart w:id="20" w:name="_Toc398756554"/>
+      <w:bookmarkStart w:id="19" w:name="_Toc398756554"/>
       <w:r>
         <w:rPr>
           <w:rFonts w:ascii="Times New Roman" w:hAnsi="Times New Roman" w:cs="Times New Roman"/>
@@ -11818,7 +12194,7 @@
         </w:rPr>
         <w:t>: Card Challenge</w:t>
       </w:r>
-      <w:bookmarkEnd w:id="20"/>
+      <w:bookmarkEnd w:id="19"/>
     </w:p>
     <w:p>
       <w:pPr>
@@ -12113,6 +12489,92 @@
           <w:bottom w:val="single" w:sz="6" w:space="1" w:color="auto"/>
         </w:pBdr>
         <w:shd w:val="clear" w:color="auto" w:fill="FFFFFF"/>
+        <w:ind w:left="720"/>
+        <w:textAlignment w:val="baseline"/>
+        <w:rPr>
+          <w:rFonts w:ascii="Times New Roman" w:eastAsia="Times New Roman" w:hAnsi="Times New Roman" w:cs="Times New Roman"/>
+        </w:rPr>
+      </w:pPr>
+    </w:p>
+    <w:p>
+      <w:pPr>
+        <w:numPr>
+          <w:ilvl w:val="0"/>
+          <w:numId w:val="5"/>
+        </w:numPr>
+        <w:pBdr>
+          <w:bottom w:val="single" w:sz="6" w:space="1" w:color="auto"/>
+        </w:pBdr>
+        <w:shd w:val="clear" w:color="auto" w:fill="FFFFFF"/>
+        <w:ind w:left="1080"/>
+        <w:textAlignment w:val="baseline"/>
+        <w:rPr>
+          <w:rFonts w:ascii="Times New Roman" w:eastAsia="Times New Roman" w:hAnsi="Times New Roman" w:cs="Times New Roman"/>
+        </w:rPr>
+      </w:pPr>
+      <w:r>
+        <w:rPr>
+          <w:rFonts w:ascii="Times New Roman" w:hAnsi="Times New Roman" w:cs="Times New Roman"/>
+          <w:b/>
+        </w:rPr>
+        <w:t xml:space="preserve">ECSSE Department </w:t>
+      </w:r>
+      <w:r>
+        <w:rPr>
+          <w:rFonts w:ascii="Times New Roman" w:hAnsi="Times New Roman" w:cs="Times New Roman"/>
+        </w:rPr>
+        <w:t>As the direct sponsor of the project, the department is interested in making sure the project is delivered both on time and on budget.</w:t>
+      </w:r>
+    </w:p>
+    <w:p>
+      <w:pPr>
+        <w:pBdr>
+          <w:bottom w:val="single" w:sz="6" w:space="1" w:color="auto"/>
+        </w:pBdr>
+        <w:shd w:val="clear" w:color="auto" w:fill="FFFFFF"/>
+        <w:ind w:left="720"/>
+        <w:textAlignment w:val="baseline"/>
+        <w:rPr>
+          <w:rFonts w:ascii="Times New Roman" w:eastAsia="Times New Roman" w:hAnsi="Times New Roman" w:cs="Times New Roman"/>
+        </w:rPr>
+      </w:pPr>
+    </w:p>
+    <w:p>
+      <w:pPr>
+        <w:numPr>
+          <w:ilvl w:val="0"/>
+          <w:numId w:val="5"/>
+        </w:numPr>
+        <w:pBdr>
+          <w:bottom w:val="single" w:sz="6" w:space="1" w:color="auto"/>
+        </w:pBdr>
+        <w:shd w:val="clear" w:color="auto" w:fill="FFFFFF"/>
+        <w:ind w:left="1080"/>
+        <w:textAlignment w:val="baseline"/>
+        <w:rPr>
+          <w:rFonts w:ascii="Times New Roman" w:eastAsia="Times New Roman" w:hAnsi="Times New Roman" w:cs="Times New Roman"/>
+        </w:rPr>
+      </w:pPr>
+      <w:r>
+        <w:rPr>
+          <w:rFonts w:ascii="Times New Roman" w:hAnsi="Times New Roman" w:cs="Times New Roman"/>
+          <w:b/>
+        </w:rPr>
+        <w:t>IEEE</w:t>
+      </w:r>
+      <w:r>
+        <w:rPr>
+          <w:rFonts w:ascii="Times New Roman" w:hAnsi="Times New Roman" w:cs="Times New Roman"/>
+        </w:rPr>
+        <w:t>As the sponsor of the competition for which the final system will compete in, the IEEE is interested in making sure that the final system complies with all competition rules and that the development team has conducted themselves in a manner befitting of a professional organization.</w:t>
+      </w:r>
+    </w:p>
+    <w:p>
+      <w:pPr>
+        <w:pBdr>
+          <w:bottom w:val="single" w:sz="6" w:space="1" w:color="auto"/>
+        </w:pBdr>
+        <w:shd w:val="clear" w:color="auto" w:fill="FFFFFF"/>
         <w:spacing w:after="160"/>
         <w:ind w:left="720"/>
         <w:textAlignment w:val="baseline"/>
@@ -12559,6 +13021,7 @@
           <w:bCs/>
           <w:shd w:val="clear" w:color="auto" w:fill="FFFFFF"/>
         </w:rPr>
+        <w:lastRenderedPageBreak/>
         <w:t xml:space="preserve">Frequency of Occurrence </w:t>
       </w:r>
     </w:p>
@@ -12627,7 +13090,7 @@
           <w:sz w:val="22"/>
         </w:rPr>
       </w:pPr>
-      <w:bookmarkStart w:id="21" w:name="_Toc398756555"/>
+      <w:bookmarkStart w:id="20" w:name="_Toc398756555"/>
       <w:r>
         <w:rPr>
           <w:rFonts w:ascii="Times New Roman" w:hAnsi="Times New Roman" w:cs="Times New Roman"/>
@@ -12656,7 +13119,7 @@
         </w:rPr>
         <w:t>Line Following</w:t>
       </w:r>
-      <w:bookmarkEnd w:id="21"/>
+      <w:bookmarkEnd w:id="20"/>
     </w:p>
     <w:p>
       <w:pPr>
@@ -12952,6 +13415,92 @@
           <w:bottom w:val="single" w:sz="6" w:space="1" w:color="auto"/>
         </w:pBdr>
         <w:shd w:val="clear" w:color="auto" w:fill="FFFFFF"/>
+        <w:ind w:left="720"/>
+        <w:textAlignment w:val="baseline"/>
+        <w:rPr>
+          <w:rFonts w:ascii="Times New Roman" w:eastAsia="Times New Roman" w:hAnsi="Times New Roman" w:cs="Times New Roman"/>
+        </w:rPr>
+      </w:pPr>
+    </w:p>
+    <w:p>
+      <w:pPr>
+        <w:numPr>
+          <w:ilvl w:val="0"/>
+          <w:numId w:val="5"/>
+        </w:numPr>
+        <w:pBdr>
+          <w:bottom w:val="single" w:sz="6" w:space="1" w:color="auto"/>
+        </w:pBdr>
+        <w:shd w:val="clear" w:color="auto" w:fill="FFFFFF"/>
+        <w:ind w:left="1080"/>
+        <w:textAlignment w:val="baseline"/>
+        <w:rPr>
+          <w:rFonts w:ascii="Times New Roman" w:eastAsia="Times New Roman" w:hAnsi="Times New Roman" w:cs="Times New Roman"/>
+        </w:rPr>
+      </w:pPr>
+      <w:r>
+        <w:rPr>
+          <w:rFonts w:ascii="Times New Roman" w:hAnsi="Times New Roman" w:cs="Times New Roman"/>
+          <w:b/>
+        </w:rPr>
+        <w:t xml:space="preserve">ECSSE Department </w:t>
+      </w:r>
+      <w:r>
+        <w:rPr>
+          <w:rFonts w:ascii="Times New Roman" w:hAnsi="Times New Roman" w:cs="Times New Roman"/>
+        </w:rPr>
+        <w:t>As the direct sponsor of the project, the department is interested in making sure the project is delivered both on time and on budget.</w:t>
+      </w:r>
+    </w:p>
+    <w:p>
+      <w:pPr>
+        <w:pBdr>
+          <w:bottom w:val="single" w:sz="6" w:space="1" w:color="auto"/>
+        </w:pBdr>
+        <w:shd w:val="clear" w:color="auto" w:fill="FFFFFF"/>
+        <w:ind w:left="720"/>
+        <w:textAlignment w:val="baseline"/>
+        <w:rPr>
+          <w:rFonts w:ascii="Times New Roman" w:eastAsia="Times New Roman" w:hAnsi="Times New Roman" w:cs="Times New Roman"/>
+        </w:rPr>
+      </w:pPr>
+    </w:p>
+    <w:p>
+      <w:pPr>
+        <w:numPr>
+          <w:ilvl w:val="0"/>
+          <w:numId w:val="5"/>
+        </w:numPr>
+        <w:pBdr>
+          <w:bottom w:val="single" w:sz="6" w:space="1" w:color="auto"/>
+        </w:pBdr>
+        <w:shd w:val="clear" w:color="auto" w:fill="FFFFFF"/>
+        <w:ind w:left="1080"/>
+        <w:textAlignment w:val="baseline"/>
+        <w:rPr>
+          <w:rFonts w:ascii="Times New Roman" w:eastAsia="Times New Roman" w:hAnsi="Times New Roman" w:cs="Times New Roman"/>
+        </w:rPr>
+      </w:pPr>
+      <w:r>
+        <w:rPr>
+          <w:rFonts w:ascii="Times New Roman" w:hAnsi="Times New Roman" w:cs="Times New Roman"/>
+          <w:b/>
+        </w:rPr>
+        <w:t>IEEE</w:t>
+      </w:r>
+      <w:r>
+        <w:rPr>
+          <w:rFonts w:ascii="Times New Roman" w:hAnsi="Times New Roman" w:cs="Times New Roman"/>
+        </w:rPr>
+        <w:t>As the sponsor of the competition for which the final system will compete in, the IEEE is interested in making sure that the final system complies with all competition rules and that the development team has conducted themselves in a manner befitting of a professional organization.</w:t>
+      </w:r>
+    </w:p>
+    <w:p>
+      <w:pPr>
+        <w:pBdr>
+          <w:bottom w:val="single" w:sz="6" w:space="1" w:color="auto"/>
+        </w:pBdr>
+        <w:shd w:val="clear" w:color="auto" w:fill="FFFFFF"/>
         <w:spacing w:after="160"/>
         <w:ind w:left="720"/>
         <w:textAlignment w:val="baseline"/>
@@ -13436,6 +13985,8 @@
           <w:rFonts w:ascii="Times New Roman" w:eastAsia="Times New Roman" w:hAnsi="Times New Roman" w:cs="Times New Roman"/>
         </w:rPr>
       </w:pPr>
+      <w:bookmarkStart w:id="21" w:name="_GoBack"/>
+      <w:bookmarkEnd w:id="21"/>
     </w:p>
     <w:p>
       <w:pPr>
@@ -13569,7 +14120,6 @@
           <w:bCs/>
           <w:shd w:val="clear" w:color="auto" w:fill="FFFFFF"/>
         </w:rPr>
-        <w:lastRenderedPageBreak/>
         <w:t xml:space="preserve">Frequency of Occurrence </w:t>
       </w:r>
     </w:p>
@@ -13702,6 +14252,7 @@
           <w:rFonts w:ascii="Times New Roman" w:eastAsiaTheme="majorEastAsia" w:hAnsi="Times New Roman" w:cs="Times New Roman"/>
           <w:b/>
           <w:noProof/>
+          <w:lang w:eastAsia="ja-JP"/>
         </w:rPr>
         <w:drawing>
           <wp:anchor distT="0" distB="0" distL="114300" distR="114300" simplePos="0" relativeHeight="251634176" behindDoc="0" locked="0" layoutInCell="1" allowOverlap="1" wp14:anchorId="284A7884" wp14:editId="0FBAD61B">
@@ -13895,6 +14446,7 @@
         <w:rPr>
           <w:rFonts w:ascii="Times New Roman" w:eastAsia="Times New Roman" w:hAnsi="Times New Roman" w:cs="Times New Roman"/>
           <w:noProof/>
+          <w:lang w:eastAsia="ja-JP"/>
         </w:rPr>
         <mc:AlternateContent>
           <mc:Choice Requires="wps">
@@ -14353,6 +14905,7 @@
         <w:rPr>
           <w:rFonts w:ascii="Times New Roman" w:eastAsiaTheme="majorEastAsia" w:hAnsi="Times New Roman" w:cs="Times New Roman"/>
           <w:noProof/>
+          <w:lang w:eastAsia="ja-JP"/>
         </w:rPr>
         <w:drawing>
           <wp:anchor distT="0" distB="0" distL="114300" distR="114300" simplePos="0" relativeHeight="251629056" behindDoc="0" locked="0" layoutInCell="1" allowOverlap="1" wp14:anchorId="241499C6" wp14:editId="2F0D5B1A">
@@ -14428,6 +14981,7 @@
         <w:rPr>
           <w:rFonts w:ascii="Times New Roman" w:hAnsi="Times New Roman" w:cs="Times New Roman"/>
           <w:noProof/>
+          <w:lang w:eastAsia="ja-JP"/>
         </w:rPr>
         <mc:AlternateContent>
           <mc:Choice Requires="wps">
@@ -14900,6 +15454,7 @@
         <w:rPr>
           <w:rFonts w:ascii="Times New Roman" w:hAnsi="Times New Roman" w:cs="Times New Roman"/>
           <w:noProof/>
+          <w:lang w:eastAsia="ja-JP"/>
         </w:rPr>
         <w:drawing>
           <wp:anchor distT="0" distB="0" distL="114300" distR="114300" simplePos="0" relativeHeight="251654656" behindDoc="0" locked="0" layoutInCell="1" allowOverlap="1" wp14:anchorId="143FDB6A" wp14:editId="3082937E">
@@ -14982,6 +15537,7 @@
         <w:rPr>
           <w:rFonts w:ascii="Times New Roman" w:hAnsi="Times New Roman" w:cs="Times New Roman"/>
           <w:noProof/>
+          <w:lang w:eastAsia="ja-JP"/>
         </w:rPr>
         <mc:AlternateContent>
           <mc:Choice Requires="wps">
@@ -15361,6 +15917,7 @@
         <w:rPr>
           <w:rFonts w:ascii="Times New Roman" w:eastAsiaTheme="majorEastAsia" w:hAnsi="Times New Roman" w:cs="Times New Roman"/>
           <w:noProof/>
+          <w:lang w:eastAsia="ja-JP"/>
         </w:rPr>
         <mc:AlternateContent>
           <mc:Choice Requires="wps">
@@ -15827,6 +16384,7 @@
         <w:rPr>
           <w:rFonts w:ascii="Times New Roman" w:eastAsiaTheme="majorEastAsia" w:hAnsi="Times New Roman" w:cs="Times New Roman"/>
           <w:noProof/>
+          <w:lang w:eastAsia="ja-JP"/>
         </w:rPr>
         <w:drawing>
           <wp:anchor distT="0" distB="0" distL="114300" distR="114300" simplePos="0" relativeHeight="251639296" behindDoc="0" locked="0" layoutInCell="1" allowOverlap="1" wp14:anchorId="3F07FA9A" wp14:editId="1CC95BCC">
@@ -16058,6 +16616,7 @@
         <w:rPr>
           <w:rFonts w:ascii="Times New Roman" w:hAnsi="Times New Roman" w:cs="Times New Roman"/>
           <w:noProof/>
+          <w:lang w:eastAsia="ja-JP"/>
         </w:rPr>
         <mc:AlternateContent>
           <mc:Choice Requires="wps">
@@ -16373,6 +16932,7 @@
         <w:rPr>
           <w:rFonts w:ascii="Times New Roman" w:eastAsia="Times New Roman" w:hAnsi="Times New Roman" w:cs="Times New Roman"/>
           <w:noProof/>
+          <w:lang w:eastAsia="ja-JP"/>
         </w:rPr>
         <w:drawing>
           <wp:anchor distT="0" distB="0" distL="114300" distR="114300" simplePos="0" relativeHeight="251675136" behindDoc="0" locked="0" layoutInCell="1" allowOverlap="1" wp14:anchorId="469DD7CF" wp14:editId="70E398AD">
@@ -17300,6 +17860,7 @@
         </w:rPr>
         <w:t xml:space="preserve">Simon </w:t>
       </w:r>
+      <w:proofErr w:type="spellStart"/>
       <w:r>
         <w:rPr>
           <w:rFonts w:ascii="Times New Roman" w:hAnsi="Times New Roman" w:cs="Times New Roman"/>
@@ -17307,6 +17868,7 @@
         </w:rPr>
         <w:t>carabiner</w:t>
       </w:r>
+      <w:proofErr w:type="spellEnd"/>
       <w:r>
         <w:rPr>
           <w:rFonts w:ascii="Times New Roman" w:hAnsi="Times New Roman" w:cs="Times New Roman"/>
@@ -20785,6 +21347,7 @@
         <w:rPr>
           <w:rFonts w:ascii="Times New Roman" w:hAnsi="Times New Roman" w:cs="Times New Roman"/>
           <w:noProof/>
+          <w:lang w:eastAsia="ja-JP"/>
         </w:rPr>
         <w:drawing>
           <wp:anchor distT="0" distB="0" distL="114300" distR="114300" simplePos="0" relativeHeight="251644416" behindDoc="1" locked="0" layoutInCell="1" allowOverlap="1" wp14:anchorId="2E448946" wp14:editId="0096D5B8">
@@ -21119,6 +21682,7 @@
       <w:r>
         <w:rPr>
           <w:noProof/>
+          <w:lang w:eastAsia="ja-JP"/>
         </w:rPr>
         <w:drawing>
           <wp:anchor distT="0" distB="0" distL="114300" distR="114300" simplePos="0" relativeHeight="251684352" behindDoc="1" locked="0" layoutInCell="1" allowOverlap="1" wp14:anchorId="75647A60" wp14:editId="29C7FC92">
@@ -21446,6 +22010,7 @@
       <w:r>
         <w:rPr>
           <w:noProof/>
+          <w:lang w:eastAsia="ja-JP"/>
         </w:rPr>
         <w:drawing>
           <wp:anchor distT="0" distB="0" distL="114300" distR="114300" simplePos="0" relativeHeight="251687424" behindDoc="0" locked="0" layoutInCell="1" allowOverlap="1" wp14:anchorId="72331794" wp14:editId="0DB93122">
@@ -21731,6 +22296,7 @@
       <w:r>
         <w:rPr>
           <w:noProof/>
+          <w:lang w:eastAsia="ja-JP"/>
         </w:rPr>
         <w:drawing>
           <wp:inline distT="0" distB="0" distL="0" distR="0" wp14:anchorId="054B2AEA" wp14:editId="20E3733F">
@@ -22043,6 +22609,7 @@
       <w:r>
         <w:rPr>
           <w:noProof/>
+          <w:lang w:eastAsia="ja-JP"/>
         </w:rPr>
         <w:drawing>
           <wp:anchor distT="0" distB="0" distL="114300" distR="114300" simplePos="0" relativeHeight="251689472" behindDoc="0" locked="0" layoutInCell="1" allowOverlap="1" wp14:anchorId="14F51981" wp14:editId="07B901EA">
@@ -22903,7 +23470,7 @@
             <w:rFonts w:ascii="Times New Roman" w:hAnsi="Times New Roman" w:cs="Times New Roman"/>
             <w:noProof/>
           </w:rPr>
-          <w:t>34</w:t>
+          <w:t>13</w:t>
         </w:r>
         <w:r>
           <w:rPr>
@@ -27830,7 +28397,7 @@
         <w:sz w:val="20"/>
       </w:rPr>
     </w:lvl>
-    <w:lvl w:ilvl="2" w:tentative="1">
+    <w:lvl w:ilvl="2">
       <w:start w:val="1"/>
       <w:numFmt w:val="bullet"/>
       <w:lvlText w:val=""/>
@@ -29449,6 +30016,7 @@
     <w:uiPriority w:val="39"/>
     <w:rsid w:val="00423CF6"/>
     <w:tblPr>
+      <w:tblInd w:w="0" w:type="dxa"/>
       <w:tblBorders>
         <w:top w:val="single" w:sz="4" w:space="0" w:color="auto"/>
         <w:left w:val="single" w:sz="4" w:space="0" w:color="auto"/>
@@ -29457,6 +30025,12 @@
         <w:insideH w:val="single" w:sz="4" w:space="0" w:color="auto"/>
         <w:insideV w:val="single" w:sz="4" w:space="0" w:color="auto"/>
       </w:tblBorders>
+      <w:tblCellMar>
+        <w:top w:w="0" w:type="dxa"/>
+        <w:left w:w="108" w:type="dxa"/>
+        <w:bottom w:w="0" w:type="dxa"/>
+        <w:right w:w="108" w:type="dxa"/>
+      </w:tblCellMar>
     </w:tblPr>
   </w:style>
   <w:style w:type="character" w:styleId="CommentReference">
@@ -29909,7 +30483,7 @@
 </file>
 
 <file path=customXml/itemProps1.xml><?xml version="1.0" encoding="utf-8"?>
-<ds:datastoreItem xmlns:ds="http://schemas.openxmlformats.org/officeDocument/2006/customXml" ds:itemID="{B288B220-D3EF-408C-8BA3-989AF91B6DF7}">
+<ds:datastoreItem xmlns:ds="http://schemas.openxmlformats.org/officeDocument/2006/customXml" ds:itemID="{E3E495A0-6F1D-45FA-A0A9-58DD7E85000E}">
   <ds:schemaRefs>
     <ds:schemaRef ds:uri="http://schemas.openxmlformats.org/officeDocument/2006/bibliography"/>
   </ds:schemaRefs>

</xml_diff>